<commit_message>
Buffer method and property
</commit_message>
<xml_diff>
--- a/NodeJS.docx
+++ b/NodeJS.docx
@@ -4611,23 +4611,7 @@
           <w:sz w:val="28"/>
           <w:szCs w:val="28"/>
         </w:rPr>
-        <w:t xml:space="preserve">Widely used in programming (e.g., memory addresses, </w:t>
-      </w:r>
-      <w:r>
-        <w:rPr>
-          <w:rFonts w:ascii="Times New Roman" w:hAnsi="Times New Roman" w:cs="Times New Roman"/>
-          <w:sz w:val="28"/>
-          <w:szCs w:val="28"/>
-        </w:rPr>
-        <w:t>colour</w:t>
-      </w:r>
-      <w:r>
-        <w:rPr>
-          <w:rFonts w:ascii="Times New Roman" w:hAnsi="Times New Roman" w:cs="Times New Roman"/>
-          <w:sz w:val="28"/>
-          <w:szCs w:val="28"/>
-        </w:rPr>
-        <w:t xml:space="preserve"> codes).</w:t>
+        <w:t>Widely used in programming (e.g., memory addresses, colour codes).</w:t>
       </w:r>
     </w:p>
     <w:p>
@@ -5885,27 +5869,7 @@
           <w:sz w:val="28"/>
           <w:szCs w:val="28"/>
         </w:rPr>
-        <w:t xml:space="preserve">What is </w:t>
-      </w:r>
-      <w:r>
-        <w:rPr>
-          <w:rFonts w:ascii="Times New Roman" w:hAnsi="Times New Roman" w:cs="Times New Roman"/>
-          <w:b/>
-          <w:bCs/>
-          <w:sz w:val="28"/>
-          <w:szCs w:val="28"/>
-        </w:rPr>
-        <w:t>ArrayBuffer</w:t>
-      </w:r>
-      <w:r>
-        <w:rPr>
-          <w:rFonts w:ascii="Times New Roman" w:hAnsi="Times New Roman" w:cs="Times New Roman"/>
-          <w:b/>
-          <w:bCs/>
-          <w:sz w:val="28"/>
-          <w:szCs w:val="28"/>
-        </w:rPr>
-        <w:t xml:space="preserve"> in JS?</w:t>
+        <w:t>What is ArrayBuffer in JS?</w:t>
       </w:r>
     </w:p>
     <w:p>
@@ -7503,15 +7467,7 @@
           <w:sz w:val="28"/>
           <w:szCs w:val="28"/>
         </w:rPr>
-        <w:t>s</w:t>
-      </w:r>
-      <w:r>
-        <w:rPr>
-          <w:rFonts w:ascii="Times New Roman" w:hAnsi="Times New Roman" w:cs="Times New Roman"/>
-          <w:sz w:val="28"/>
-          <w:szCs w:val="28"/>
-        </w:rPr>
-        <w:t>afe (clears memory) but slower.</w:t>
+        <w:t>safe (clears memory) but slower.</w:t>
       </w:r>
     </w:p>
     <w:p>
@@ -7950,21 +7906,897 @@
           <w:sz w:val="28"/>
           <w:szCs w:val="28"/>
         </w:rPr>
-        <w:t>Large buffers bypass the pool and allocate fresh memory.</w:t>
-      </w:r>
-      <w:r>
-        <w:rPr>
-          <w:rFonts w:ascii="Times New Roman" w:hAnsi="Times New Roman" w:cs="Times New Roman"/>
-          <w:sz w:val="28"/>
-          <w:szCs w:val="28"/>
-        </w:rPr>
-        <w:t xml:space="preserve"> </w:t>
+        <w:t xml:space="preserve">Large buffers bypass the pool and allocate fresh memory. </w:t>
       </w:r>
     </w:p>
     <w:p>
       <w:pPr>
         <w:pStyle w:val="ListParagraph"/>
         <w:ind w:left="644"/>
+        <w:rPr>
+          <w:rFonts w:ascii="Times New Roman" w:hAnsi="Times New Roman" w:cs="Times New Roman"/>
+          <w:sz w:val="28"/>
+          <w:szCs w:val="28"/>
+        </w:rPr>
+      </w:pPr>
+    </w:p>
+    <w:p>
+      <w:pPr>
+        <w:pStyle w:val="ListParagraph"/>
+        <w:ind w:left="644"/>
+        <w:rPr>
+          <w:rFonts w:ascii="Times New Roman" w:hAnsi="Times New Roman" w:cs="Times New Roman"/>
+          <w:sz w:val="28"/>
+          <w:szCs w:val="28"/>
+        </w:rPr>
+      </w:pPr>
+    </w:p>
+    <w:p>
+      <w:pPr>
+        <w:pStyle w:val="ListParagraph"/>
+        <w:numPr>
+          <w:ilvl w:val="0"/>
+          <w:numId w:val="26"/>
+        </w:numPr>
+        <w:rPr>
+          <w:rFonts w:ascii="Times New Roman" w:hAnsi="Times New Roman" w:cs="Times New Roman"/>
+          <w:b/>
+          <w:bCs/>
+          <w:sz w:val="28"/>
+          <w:szCs w:val="28"/>
+        </w:rPr>
+      </w:pPr>
+      <w:r>
+        <w:rPr>
+          <w:rFonts w:ascii="Times New Roman" w:hAnsi="Times New Roman" w:cs="Times New Roman"/>
+          <w:b/>
+          <w:bCs/>
+          <w:sz w:val="28"/>
+          <w:szCs w:val="28"/>
+        </w:rPr>
+        <w:t>Buffer Methods</w:t>
+      </w:r>
+      <w:r>
+        <w:rPr>
+          <w:rFonts w:ascii="Times New Roman" w:hAnsi="Times New Roman" w:cs="Times New Roman"/>
+          <w:b/>
+          <w:bCs/>
+          <w:sz w:val="28"/>
+          <w:szCs w:val="28"/>
+        </w:rPr>
+        <w:t>:</w:t>
+      </w:r>
+    </w:p>
+    <w:p>
+      <w:pPr>
+        <w:pStyle w:val="ListParagraph"/>
+        <w:numPr>
+          <w:ilvl w:val="0"/>
+          <w:numId w:val="27"/>
+        </w:numPr>
+        <w:rPr>
+          <w:rFonts w:ascii="Times New Roman" w:hAnsi="Times New Roman" w:cs="Times New Roman"/>
+          <w:sz w:val="28"/>
+          <w:szCs w:val="28"/>
+        </w:rPr>
+      </w:pPr>
+      <w:proofErr w:type="gramStart"/>
+      <w:r>
+        <w:rPr>
+          <w:rFonts w:ascii="Times New Roman" w:hAnsi="Times New Roman" w:cs="Times New Roman"/>
+          <w:b/>
+          <w:bCs/>
+          <w:sz w:val="28"/>
+          <w:szCs w:val="28"/>
+        </w:rPr>
+        <w:t>toString(</w:t>
+      </w:r>
+      <w:proofErr w:type="gramEnd"/>
+      <w:r>
+        <w:rPr>
+          <w:rFonts w:ascii="Times New Roman" w:hAnsi="Times New Roman" w:cs="Times New Roman"/>
+          <w:b/>
+          <w:bCs/>
+          <w:sz w:val="28"/>
+          <w:szCs w:val="28"/>
+        </w:rPr>
+        <w:t>)</w:t>
+      </w:r>
+      <w:r>
+        <w:rPr>
+          <w:rFonts w:ascii="Times New Roman" w:hAnsi="Times New Roman" w:cs="Times New Roman"/>
+          <w:sz w:val="28"/>
+          <w:szCs w:val="28"/>
+        </w:rPr>
+        <w:t xml:space="preserve"> → Converts buffer data into a string using the given encoding (default: 'utf-8').</w:t>
+      </w:r>
+    </w:p>
+    <w:p>
+      <w:pPr>
+        <w:pStyle w:val="ListParagraph"/>
+        <w:numPr>
+          <w:ilvl w:val="0"/>
+          <w:numId w:val="27"/>
+        </w:numPr>
+        <w:rPr>
+          <w:rFonts w:ascii="Times New Roman" w:hAnsi="Times New Roman" w:cs="Times New Roman"/>
+          <w:sz w:val="28"/>
+          <w:szCs w:val="28"/>
+        </w:rPr>
+      </w:pPr>
+      <w:proofErr w:type="gramStart"/>
+      <w:r>
+        <w:rPr>
+          <w:rFonts w:ascii="Times New Roman" w:hAnsi="Times New Roman" w:cs="Times New Roman"/>
+          <w:b/>
+          <w:bCs/>
+          <w:sz w:val="28"/>
+          <w:szCs w:val="28"/>
+        </w:rPr>
+        <w:t>write(</w:t>
+      </w:r>
+      <w:proofErr w:type="gramEnd"/>
+      <w:r>
+        <w:rPr>
+          <w:rFonts w:ascii="Times New Roman" w:hAnsi="Times New Roman" w:cs="Times New Roman"/>
+          <w:b/>
+          <w:bCs/>
+          <w:sz w:val="28"/>
+          <w:szCs w:val="28"/>
+        </w:rPr>
+        <w:t>)</w:t>
+      </w:r>
+      <w:r>
+        <w:rPr>
+          <w:rFonts w:ascii="Times New Roman" w:hAnsi="Times New Roman" w:cs="Times New Roman"/>
+          <w:sz w:val="28"/>
+          <w:szCs w:val="28"/>
+        </w:rPr>
+        <w:t xml:space="preserve"> → Writes a string to the buffer at the specified offset using the given encoding.</w:t>
+      </w:r>
+    </w:p>
+    <w:p>
+      <w:pPr>
+        <w:pStyle w:val="ListParagraph"/>
+        <w:numPr>
+          <w:ilvl w:val="0"/>
+          <w:numId w:val="27"/>
+        </w:numPr>
+        <w:rPr>
+          <w:rFonts w:ascii="Times New Roman" w:hAnsi="Times New Roman" w:cs="Times New Roman"/>
+          <w:sz w:val="28"/>
+          <w:szCs w:val="28"/>
+        </w:rPr>
+      </w:pPr>
+      <w:r>
+        <w:rPr>
+          <w:rFonts w:ascii="Times New Roman" w:hAnsi="Times New Roman" w:cs="Times New Roman"/>
+          <w:b/>
+          <w:bCs/>
+          <w:sz w:val="28"/>
+          <w:szCs w:val="28"/>
+        </w:rPr>
+        <w:t>toJSON</w:t>
+      </w:r>
+      <w:r>
+        <w:rPr>
+          <w:rFonts w:ascii="Times New Roman" w:hAnsi="Times New Roman" w:cs="Times New Roman"/>
+          <w:b/>
+          <w:bCs/>
+          <w:sz w:val="28"/>
+          <w:szCs w:val="28"/>
+        </w:rPr>
+        <w:t xml:space="preserve"> </w:t>
+      </w:r>
+      <w:r>
+        <w:rPr>
+          <w:rFonts w:ascii="Times New Roman" w:hAnsi="Times New Roman" w:cs="Times New Roman"/>
+          <w:b/>
+          <w:bCs/>
+          <w:sz w:val="28"/>
+          <w:szCs w:val="28"/>
+        </w:rPr>
+        <w:t>()</w:t>
+      </w:r>
+      <w:r>
+        <w:rPr>
+          <w:rFonts w:ascii="Times New Roman" w:hAnsi="Times New Roman" w:cs="Times New Roman"/>
+          <w:sz w:val="28"/>
+          <w:szCs w:val="28"/>
+        </w:rPr>
+        <w:t xml:space="preserve"> → Returns a JSON representation of the buffer (used automatically by JSON.stringify).</w:t>
+      </w:r>
+    </w:p>
+    <w:p>
+      <w:pPr>
+        <w:pStyle w:val="ListParagraph"/>
+        <w:numPr>
+          <w:ilvl w:val="0"/>
+          <w:numId w:val="27"/>
+        </w:numPr>
+        <w:rPr>
+          <w:rFonts w:ascii="Times New Roman" w:hAnsi="Times New Roman" w:cs="Times New Roman"/>
+          <w:sz w:val="28"/>
+          <w:szCs w:val="28"/>
+        </w:rPr>
+      </w:pPr>
+      <w:proofErr w:type="gramStart"/>
+      <w:r>
+        <w:rPr>
+          <w:rFonts w:ascii="Times New Roman" w:hAnsi="Times New Roman" w:cs="Times New Roman"/>
+          <w:b/>
+          <w:bCs/>
+          <w:sz w:val="28"/>
+          <w:szCs w:val="28"/>
+        </w:rPr>
+        <w:t>subarray(</w:t>
+      </w:r>
+      <w:proofErr w:type="gramEnd"/>
+      <w:r>
+        <w:rPr>
+          <w:rFonts w:ascii="Times New Roman" w:hAnsi="Times New Roman" w:cs="Times New Roman"/>
+          <w:b/>
+          <w:bCs/>
+          <w:sz w:val="28"/>
+          <w:szCs w:val="28"/>
+        </w:rPr>
+        <w:t>)</w:t>
+      </w:r>
+      <w:r>
+        <w:rPr>
+          <w:rFonts w:ascii="Times New Roman" w:hAnsi="Times New Roman" w:cs="Times New Roman"/>
+          <w:sz w:val="28"/>
+          <w:szCs w:val="28"/>
+        </w:rPr>
+        <w:t xml:space="preserve"> → Returns a new view (not a copy) of the buffer between the given indexes.</w:t>
+      </w:r>
+    </w:p>
+    <w:p>
+      <w:pPr>
+        <w:pStyle w:val="ListParagraph"/>
+        <w:numPr>
+          <w:ilvl w:val="0"/>
+          <w:numId w:val="27"/>
+        </w:numPr>
+        <w:rPr>
+          <w:rFonts w:ascii="Times New Roman" w:hAnsi="Times New Roman" w:cs="Times New Roman"/>
+          <w:sz w:val="28"/>
+          <w:szCs w:val="28"/>
+        </w:rPr>
+      </w:pPr>
+      <w:proofErr w:type="gramStart"/>
+      <w:r>
+        <w:rPr>
+          <w:rFonts w:ascii="Times New Roman" w:hAnsi="Times New Roman" w:cs="Times New Roman"/>
+          <w:b/>
+          <w:bCs/>
+          <w:sz w:val="28"/>
+          <w:szCs w:val="28"/>
+        </w:rPr>
+        <w:t>copy(</w:t>
+      </w:r>
+      <w:proofErr w:type="gramEnd"/>
+      <w:r>
+        <w:rPr>
+          <w:rFonts w:ascii="Times New Roman" w:hAnsi="Times New Roman" w:cs="Times New Roman"/>
+          <w:b/>
+          <w:bCs/>
+          <w:sz w:val="28"/>
+          <w:szCs w:val="28"/>
+        </w:rPr>
+        <w:t>)</w:t>
+      </w:r>
+      <w:r>
+        <w:rPr>
+          <w:rFonts w:ascii="Times New Roman" w:hAnsi="Times New Roman" w:cs="Times New Roman"/>
+          <w:sz w:val="28"/>
+          <w:szCs w:val="28"/>
+        </w:rPr>
+        <w:t xml:space="preserve"> → Copies data from one buffer to another.</w:t>
+      </w:r>
+    </w:p>
+    <w:p>
+      <w:pPr>
+        <w:pStyle w:val="ListParagraph"/>
+        <w:numPr>
+          <w:ilvl w:val="0"/>
+          <w:numId w:val="27"/>
+        </w:numPr>
+        <w:rPr>
+          <w:rFonts w:ascii="Times New Roman" w:hAnsi="Times New Roman" w:cs="Times New Roman"/>
+          <w:sz w:val="28"/>
+          <w:szCs w:val="28"/>
+        </w:rPr>
+      </w:pPr>
+      <w:proofErr w:type="gramStart"/>
+      <w:r>
+        <w:rPr>
+          <w:rFonts w:ascii="Times New Roman" w:hAnsi="Times New Roman" w:cs="Times New Roman"/>
+          <w:b/>
+          <w:bCs/>
+          <w:sz w:val="28"/>
+          <w:szCs w:val="28"/>
+        </w:rPr>
+        <w:t>includes(</w:t>
+      </w:r>
+      <w:proofErr w:type="gramEnd"/>
+      <w:r>
+        <w:rPr>
+          <w:rFonts w:ascii="Times New Roman" w:hAnsi="Times New Roman" w:cs="Times New Roman"/>
+          <w:b/>
+          <w:bCs/>
+          <w:sz w:val="28"/>
+          <w:szCs w:val="28"/>
+        </w:rPr>
+        <w:t>)</w:t>
+      </w:r>
+      <w:r>
+        <w:rPr>
+          <w:rFonts w:ascii="Times New Roman" w:hAnsi="Times New Roman" w:cs="Times New Roman"/>
+          <w:sz w:val="28"/>
+          <w:szCs w:val="28"/>
+        </w:rPr>
+        <w:t xml:space="preserve"> → Checks if buffer contains the given value.</w:t>
+      </w:r>
+    </w:p>
+    <w:p>
+      <w:pPr>
+        <w:pStyle w:val="ListParagraph"/>
+        <w:numPr>
+          <w:ilvl w:val="0"/>
+          <w:numId w:val="27"/>
+        </w:numPr>
+        <w:rPr>
+          <w:rFonts w:ascii="Times New Roman" w:hAnsi="Times New Roman" w:cs="Times New Roman"/>
+          <w:sz w:val="28"/>
+          <w:szCs w:val="28"/>
+        </w:rPr>
+      </w:pPr>
+      <w:proofErr w:type="gramStart"/>
+      <w:r>
+        <w:rPr>
+          <w:rFonts w:ascii="Times New Roman" w:hAnsi="Times New Roman" w:cs="Times New Roman"/>
+          <w:b/>
+          <w:bCs/>
+          <w:sz w:val="28"/>
+          <w:szCs w:val="28"/>
+        </w:rPr>
+        <w:t>fill(</w:t>
+      </w:r>
+      <w:proofErr w:type="gramEnd"/>
+      <w:r>
+        <w:rPr>
+          <w:rFonts w:ascii="Times New Roman" w:hAnsi="Times New Roman" w:cs="Times New Roman"/>
+          <w:b/>
+          <w:bCs/>
+          <w:sz w:val="28"/>
+          <w:szCs w:val="28"/>
+        </w:rPr>
+        <w:t>)</w:t>
+      </w:r>
+      <w:r>
+        <w:rPr>
+          <w:rFonts w:ascii="Times New Roman" w:hAnsi="Times New Roman" w:cs="Times New Roman"/>
+          <w:sz w:val="28"/>
+          <w:szCs w:val="28"/>
+        </w:rPr>
+        <w:t xml:space="preserve"> → Fills the buffer with the specified value.</w:t>
+      </w:r>
+    </w:p>
+    <w:p>
+      <w:pPr>
+        <w:pStyle w:val="ListParagraph"/>
+        <w:numPr>
+          <w:ilvl w:val="0"/>
+          <w:numId w:val="27"/>
+        </w:numPr>
+        <w:rPr>
+          <w:rFonts w:ascii="Times New Roman" w:hAnsi="Times New Roman" w:cs="Times New Roman"/>
+          <w:sz w:val="28"/>
+          <w:szCs w:val="28"/>
+        </w:rPr>
+      </w:pPr>
+      <w:r>
+        <w:rPr>
+          <w:rFonts w:ascii="Times New Roman" w:hAnsi="Times New Roman" w:cs="Times New Roman"/>
+          <w:b/>
+          <w:bCs/>
+          <w:sz w:val="28"/>
+          <w:szCs w:val="28"/>
+        </w:rPr>
+        <w:t>readInt8(offset)</w:t>
+      </w:r>
+      <w:r>
+        <w:rPr>
+          <w:rFonts w:ascii="Times New Roman" w:hAnsi="Times New Roman" w:cs="Times New Roman"/>
+          <w:sz w:val="28"/>
+          <w:szCs w:val="28"/>
+        </w:rPr>
+        <w:t xml:space="preserve"> → Reads a signed 8-bit integer from the buffer at the given offset.</w:t>
+      </w:r>
+    </w:p>
+    <w:p>
+      <w:pPr>
+        <w:pStyle w:val="ListParagraph"/>
+        <w:numPr>
+          <w:ilvl w:val="0"/>
+          <w:numId w:val="27"/>
+        </w:numPr>
+        <w:rPr>
+          <w:rFonts w:ascii="Times New Roman" w:hAnsi="Times New Roman" w:cs="Times New Roman"/>
+          <w:sz w:val="28"/>
+          <w:szCs w:val="28"/>
+        </w:rPr>
+      </w:pPr>
+      <w:r>
+        <w:rPr>
+          <w:rFonts w:ascii="Times New Roman" w:hAnsi="Times New Roman" w:cs="Times New Roman"/>
+          <w:b/>
+          <w:bCs/>
+          <w:sz w:val="28"/>
+          <w:szCs w:val="28"/>
+        </w:rPr>
+        <w:t>readInt16</w:t>
+      </w:r>
+      <w:proofErr w:type="gramStart"/>
+      <w:r>
+        <w:rPr>
+          <w:rFonts w:ascii="Times New Roman" w:hAnsi="Times New Roman" w:cs="Times New Roman"/>
+          <w:b/>
+          <w:bCs/>
+          <w:sz w:val="28"/>
+          <w:szCs w:val="28"/>
+        </w:rPr>
+        <w:t>LE(</w:t>
+      </w:r>
+      <w:proofErr w:type="gramEnd"/>
+      <w:r>
+        <w:rPr>
+          <w:rFonts w:ascii="Times New Roman" w:hAnsi="Times New Roman" w:cs="Times New Roman"/>
+          <w:b/>
+          <w:bCs/>
+          <w:sz w:val="28"/>
+          <w:szCs w:val="28"/>
+        </w:rPr>
+        <w:t>offset)</w:t>
+      </w:r>
+      <w:r>
+        <w:rPr>
+          <w:rFonts w:ascii="Times New Roman" w:hAnsi="Times New Roman" w:cs="Times New Roman"/>
+          <w:sz w:val="28"/>
+          <w:szCs w:val="28"/>
+        </w:rPr>
+        <w:t xml:space="preserve"> → Reads a signed 16-bit integer (little-endian) from the buffer.</w:t>
+      </w:r>
+    </w:p>
+    <w:p>
+      <w:pPr>
+        <w:pStyle w:val="ListParagraph"/>
+        <w:numPr>
+          <w:ilvl w:val="0"/>
+          <w:numId w:val="27"/>
+        </w:numPr>
+        <w:rPr>
+          <w:rFonts w:ascii="Times New Roman" w:hAnsi="Times New Roman" w:cs="Times New Roman"/>
+          <w:sz w:val="28"/>
+          <w:szCs w:val="28"/>
+        </w:rPr>
+      </w:pPr>
+      <w:r>
+        <w:rPr>
+          <w:rFonts w:ascii="Times New Roman" w:hAnsi="Times New Roman" w:cs="Times New Roman"/>
+          <w:b/>
+          <w:bCs/>
+          <w:sz w:val="28"/>
+          <w:szCs w:val="28"/>
+        </w:rPr>
+        <w:t>readInt16</w:t>
+      </w:r>
+      <w:proofErr w:type="gramStart"/>
+      <w:r>
+        <w:rPr>
+          <w:rFonts w:ascii="Times New Roman" w:hAnsi="Times New Roman" w:cs="Times New Roman"/>
+          <w:b/>
+          <w:bCs/>
+          <w:sz w:val="28"/>
+          <w:szCs w:val="28"/>
+        </w:rPr>
+        <w:t>BE(</w:t>
+      </w:r>
+      <w:proofErr w:type="gramEnd"/>
+      <w:r>
+        <w:rPr>
+          <w:rFonts w:ascii="Times New Roman" w:hAnsi="Times New Roman" w:cs="Times New Roman"/>
+          <w:b/>
+          <w:bCs/>
+          <w:sz w:val="28"/>
+          <w:szCs w:val="28"/>
+        </w:rPr>
+        <w:t>offset)</w:t>
+      </w:r>
+      <w:r>
+        <w:rPr>
+          <w:rFonts w:ascii="Times New Roman" w:hAnsi="Times New Roman" w:cs="Times New Roman"/>
+          <w:sz w:val="28"/>
+          <w:szCs w:val="28"/>
+        </w:rPr>
+        <w:t xml:space="preserve"> → Reads a signed 16-bit integer (big-endian) from the buffer.</w:t>
+      </w:r>
+    </w:p>
+    <w:p>
+      <w:pPr>
+        <w:pStyle w:val="ListParagraph"/>
+        <w:numPr>
+          <w:ilvl w:val="0"/>
+          <w:numId w:val="27"/>
+        </w:numPr>
+        <w:rPr>
+          <w:rFonts w:ascii="Times New Roman" w:hAnsi="Times New Roman" w:cs="Times New Roman"/>
+          <w:sz w:val="28"/>
+          <w:szCs w:val="28"/>
+        </w:rPr>
+      </w:pPr>
+      <w:r>
+        <w:rPr>
+          <w:rFonts w:ascii="Times New Roman" w:hAnsi="Times New Roman" w:cs="Times New Roman"/>
+          <w:b/>
+          <w:bCs/>
+          <w:sz w:val="28"/>
+          <w:szCs w:val="28"/>
+        </w:rPr>
+        <w:t>readUInt32</w:t>
+      </w:r>
+      <w:proofErr w:type="gramStart"/>
+      <w:r>
+        <w:rPr>
+          <w:rFonts w:ascii="Times New Roman" w:hAnsi="Times New Roman" w:cs="Times New Roman"/>
+          <w:b/>
+          <w:bCs/>
+          <w:sz w:val="28"/>
+          <w:szCs w:val="28"/>
+        </w:rPr>
+        <w:t>LE(</w:t>
+      </w:r>
+      <w:proofErr w:type="gramEnd"/>
+      <w:r>
+        <w:rPr>
+          <w:rFonts w:ascii="Times New Roman" w:hAnsi="Times New Roman" w:cs="Times New Roman"/>
+          <w:b/>
+          <w:bCs/>
+          <w:sz w:val="28"/>
+          <w:szCs w:val="28"/>
+        </w:rPr>
+        <w:t>offset)</w:t>
+      </w:r>
+      <w:r>
+        <w:rPr>
+          <w:rFonts w:ascii="Times New Roman" w:hAnsi="Times New Roman" w:cs="Times New Roman"/>
+          <w:sz w:val="28"/>
+          <w:szCs w:val="28"/>
+        </w:rPr>
+        <w:t xml:space="preserve"> → Reads an unsigned 32-bit integer (little-endian).</w:t>
+      </w:r>
+    </w:p>
+    <w:p>
+      <w:pPr>
+        <w:pStyle w:val="ListParagraph"/>
+        <w:numPr>
+          <w:ilvl w:val="0"/>
+          <w:numId w:val="27"/>
+        </w:numPr>
+        <w:rPr>
+          <w:rFonts w:ascii="Times New Roman" w:hAnsi="Times New Roman" w:cs="Times New Roman"/>
+          <w:sz w:val="28"/>
+          <w:szCs w:val="28"/>
+        </w:rPr>
+      </w:pPr>
+      <w:r>
+        <w:rPr>
+          <w:rFonts w:ascii="Times New Roman" w:hAnsi="Times New Roman" w:cs="Times New Roman"/>
+          <w:b/>
+          <w:bCs/>
+          <w:sz w:val="28"/>
+          <w:szCs w:val="28"/>
+        </w:rPr>
+        <w:lastRenderedPageBreak/>
+        <w:t>at(index)</w:t>
+      </w:r>
+      <w:r>
+        <w:rPr>
+          <w:rFonts w:ascii="Times New Roman" w:hAnsi="Times New Roman" w:cs="Times New Roman"/>
+          <w:sz w:val="28"/>
+          <w:szCs w:val="28"/>
+        </w:rPr>
+        <w:t xml:space="preserve"> → Returns the byte at the given index, supports negative indexing.</w:t>
+      </w:r>
+    </w:p>
+    <w:p>
+      <w:pPr>
+        <w:pStyle w:val="ListParagraph"/>
+        <w:numPr>
+          <w:ilvl w:val="0"/>
+          <w:numId w:val="27"/>
+        </w:numPr>
+        <w:rPr>
+          <w:rFonts w:ascii="Times New Roman" w:hAnsi="Times New Roman" w:cs="Times New Roman"/>
+          <w:sz w:val="28"/>
+          <w:szCs w:val="28"/>
+        </w:rPr>
+      </w:pPr>
+      <w:r>
+        <w:rPr>
+          <w:rFonts w:ascii="Times New Roman" w:hAnsi="Times New Roman" w:cs="Times New Roman"/>
+          <w:b/>
+          <w:bCs/>
+          <w:sz w:val="28"/>
+          <w:szCs w:val="28"/>
+        </w:rPr>
+        <w:t>equals(otherBuffer)</w:t>
+      </w:r>
+      <w:r>
+        <w:rPr>
+          <w:rFonts w:ascii="Times New Roman" w:hAnsi="Times New Roman" w:cs="Times New Roman"/>
+          <w:sz w:val="28"/>
+          <w:szCs w:val="28"/>
+        </w:rPr>
+        <w:t xml:space="preserve"> → Checks if two buffers have </w:t>
+      </w:r>
+      <w:proofErr w:type="gramStart"/>
+      <w:r>
+        <w:rPr>
+          <w:rFonts w:ascii="Times New Roman" w:hAnsi="Times New Roman" w:cs="Times New Roman"/>
+          <w:sz w:val="28"/>
+          <w:szCs w:val="28"/>
+        </w:rPr>
+        <w:t>exactly the same</w:t>
+      </w:r>
+      <w:proofErr w:type="gramEnd"/>
+      <w:r>
+        <w:rPr>
+          <w:rFonts w:ascii="Times New Roman" w:hAnsi="Times New Roman" w:cs="Times New Roman"/>
+          <w:sz w:val="28"/>
+          <w:szCs w:val="28"/>
+        </w:rPr>
+        <w:t xml:space="preserve"> content.</w:t>
+      </w:r>
+    </w:p>
+    <w:p>
+      <w:pPr>
+        <w:pStyle w:val="ListParagraph"/>
+        <w:rPr>
+          <w:rFonts w:ascii="Times New Roman" w:hAnsi="Times New Roman" w:cs="Times New Roman"/>
+          <w:sz w:val="28"/>
+          <w:szCs w:val="28"/>
+        </w:rPr>
+      </w:pPr>
+    </w:p>
+    <w:p>
+      <w:pPr>
+        <w:pStyle w:val="ListParagraph"/>
+        <w:numPr>
+          <w:ilvl w:val="0"/>
+          <w:numId w:val="26"/>
+        </w:numPr>
+        <w:rPr>
+          <w:rFonts w:ascii="Times New Roman" w:hAnsi="Times New Roman" w:cs="Times New Roman"/>
+          <w:b/>
+          <w:bCs/>
+          <w:sz w:val="28"/>
+          <w:szCs w:val="28"/>
+        </w:rPr>
+      </w:pPr>
+      <w:r>
+        <w:rPr>
+          <w:rFonts w:ascii="Times New Roman" w:hAnsi="Times New Roman" w:cs="Times New Roman"/>
+          <w:b/>
+          <w:bCs/>
+          <w:sz w:val="28"/>
+          <w:szCs w:val="28"/>
+        </w:rPr>
+        <w:t>Buffer Properties (Top 12)</w:t>
+      </w:r>
+    </w:p>
+    <w:p>
+      <w:pPr>
+        <w:pStyle w:val="ListParagraph"/>
+        <w:numPr>
+          <w:ilvl w:val="0"/>
+          <w:numId w:val="28"/>
+        </w:numPr>
+        <w:rPr>
+          <w:rFonts w:ascii="Times New Roman" w:hAnsi="Times New Roman" w:cs="Times New Roman"/>
+          <w:sz w:val="28"/>
+          <w:szCs w:val="28"/>
+        </w:rPr>
+      </w:pPr>
+      <w:r>
+        <w:rPr>
+          <w:rFonts w:ascii="Times New Roman" w:hAnsi="Times New Roman" w:cs="Times New Roman"/>
+          <w:b/>
+          <w:bCs/>
+          <w:sz w:val="28"/>
+          <w:szCs w:val="28"/>
+        </w:rPr>
+        <w:t>buffer</w:t>
+      </w:r>
+      <w:r>
+        <w:rPr>
+          <w:rFonts w:ascii="Times New Roman" w:hAnsi="Times New Roman" w:cs="Times New Roman"/>
+          <w:sz w:val="28"/>
+          <w:szCs w:val="28"/>
+        </w:rPr>
+        <w:t xml:space="preserve"> → The underlying ArrayBuffer object backing the buffer.</w:t>
+      </w:r>
+    </w:p>
+    <w:p>
+      <w:pPr>
+        <w:pStyle w:val="ListParagraph"/>
+        <w:numPr>
+          <w:ilvl w:val="0"/>
+          <w:numId w:val="28"/>
+        </w:numPr>
+        <w:rPr>
+          <w:rFonts w:ascii="Times New Roman" w:hAnsi="Times New Roman" w:cs="Times New Roman"/>
+          <w:sz w:val="28"/>
+          <w:szCs w:val="28"/>
+        </w:rPr>
+      </w:pPr>
+      <w:r>
+        <w:rPr>
+          <w:rFonts w:ascii="Times New Roman" w:hAnsi="Times New Roman" w:cs="Times New Roman"/>
+          <w:b/>
+          <w:bCs/>
+          <w:sz w:val="28"/>
+          <w:szCs w:val="28"/>
+        </w:rPr>
+        <w:t>byteLength</w:t>
+      </w:r>
+      <w:r>
+        <w:rPr>
+          <w:rFonts w:ascii="Times New Roman" w:hAnsi="Times New Roman" w:cs="Times New Roman"/>
+          <w:sz w:val="28"/>
+          <w:szCs w:val="28"/>
+        </w:rPr>
+        <w:t xml:space="preserve"> → Size of the underlying ArrayBuffer in bytes.</w:t>
+      </w:r>
+    </w:p>
+    <w:p>
+      <w:pPr>
+        <w:pStyle w:val="ListParagraph"/>
+        <w:numPr>
+          <w:ilvl w:val="0"/>
+          <w:numId w:val="28"/>
+        </w:numPr>
+        <w:rPr>
+          <w:rFonts w:ascii="Times New Roman" w:hAnsi="Times New Roman" w:cs="Times New Roman"/>
+          <w:sz w:val="28"/>
+          <w:szCs w:val="28"/>
+        </w:rPr>
+      </w:pPr>
+      <w:r>
+        <w:rPr>
+          <w:rFonts w:ascii="Times New Roman" w:hAnsi="Times New Roman" w:cs="Times New Roman"/>
+          <w:b/>
+          <w:bCs/>
+          <w:sz w:val="28"/>
+          <w:szCs w:val="28"/>
+        </w:rPr>
+        <w:t>byteOffset</w:t>
+      </w:r>
+      <w:r>
+        <w:rPr>
+          <w:rFonts w:ascii="Times New Roman" w:hAnsi="Times New Roman" w:cs="Times New Roman"/>
+          <w:sz w:val="28"/>
+          <w:szCs w:val="28"/>
+        </w:rPr>
+        <w:t xml:space="preserve"> → The byte offset of the buffer from its underlying ArrayBuffer.</w:t>
+      </w:r>
+    </w:p>
+    <w:p>
+      <w:pPr>
+        <w:pStyle w:val="ListParagraph"/>
+        <w:numPr>
+          <w:ilvl w:val="0"/>
+          <w:numId w:val="28"/>
+        </w:numPr>
+        <w:rPr>
+          <w:rFonts w:ascii="Times New Roman" w:hAnsi="Times New Roman" w:cs="Times New Roman"/>
+          <w:sz w:val="28"/>
+          <w:szCs w:val="28"/>
+        </w:rPr>
+      </w:pPr>
+      <w:r>
+        <w:rPr>
+          <w:rFonts w:ascii="Times New Roman" w:hAnsi="Times New Roman" w:cs="Times New Roman"/>
+          <w:b/>
+          <w:bCs/>
+          <w:sz w:val="28"/>
+          <w:szCs w:val="28"/>
+        </w:rPr>
+        <w:t>length</w:t>
+      </w:r>
+      <w:r>
+        <w:rPr>
+          <w:rFonts w:ascii="Times New Roman" w:hAnsi="Times New Roman" w:cs="Times New Roman"/>
+          <w:sz w:val="28"/>
+          <w:szCs w:val="28"/>
+        </w:rPr>
+        <w:t xml:space="preserve"> → The number of bytes in the buffer.</w:t>
+      </w:r>
+    </w:p>
+    <w:p>
+      <w:pPr>
+        <w:pStyle w:val="ListParagraph"/>
+        <w:numPr>
+          <w:ilvl w:val="0"/>
+          <w:numId w:val="28"/>
+        </w:numPr>
+        <w:rPr>
+          <w:rFonts w:ascii="Times New Roman" w:hAnsi="Times New Roman" w:cs="Times New Roman"/>
+          <w:sz w:val="28"/>
+          <w:szCs w:val="28"/>
+        </w:rPr>
+      </w:pPr>
+      <w:r>
+        <w:rPr>
+          <w:rFonts w:ascii="Times New Roman" w:hAnsi="Times New Roman" w:cs="Times New Roman"/>
+          <w:b/>
+          <w:bCs/>
+          <w:sz w:val="28"/>
+          <w:szCs w:val="28"/>
+        </w:rPr>
+        <w:t>parent</w:t>
+      </w:r>
+      <w:r>
+        <w:rPr>
+          <w:rFonts w:ascii="Times New Roman" w:hAnsi="Times New Roman" w:cs="Times New Roman"/>
+          <w:sz w:val="28"/>
+          <w:szCs w:val="28"/>
+        </w:rPr>
+        <w:t xml:space="preserve"> → Reference to the parent memory block (internal, rarely used).</w:t>
+      </w:r>
+    </w:p>
+    <w:p>
+      <w:pPr>
+        <w:pStyle w:val="ListParagraph"/>
+        <w:numPr>
+          <w:ilvl w:val="0"/>
+          <w:numId w:val="28"/>
+        </w:numPr>
+        <w:rPr>
+          <w:rFonts w:ascii="Times New Roman" w:hAnsi="Times New Roman" w:cs="Times New Roman"/>
+          <w:sz w:val="28"/>
+          <w:szCs w:val="28"/>
+        </w:rPr>
+      </w:pPr>
+      <w:r>
+        <w:rPr>
+          <w:rFonts w:ascii="Times New Roman" w:hAnsi="Times New Roman" w:cs="Times New Roman"/>
+          <w:b/>
+          <w:bCs/>
+          <w:sz w:val="28"/>
+          <w:szCs w:val="28"/>
+        </w:rPr>
+        <w:t>BYTES_PER_ELEMENT</w:t>
+      </w:r>
+      <w:r>
+        <w:rPr>
+          <w:rFonts w:ascii="Times New Roman" w:hAnsi="Times New Roman" w:cs="Times New Roman"/>
+          <w:sz w:val="28"/>
+          <w:szCs w:val="28"/>
+        </w:rPr>
+        <w:t xml:space="preserve"> → Always 1, since Buffer stores raw bytes.</w:t>
+      </w:r>
+    </w:p>
+    <w:p>
+      <w:pPr>
+        <w:pStyle w:val="ListParagraph"/>
+        <w:ind w:left="927"/>
+        <w:rPr>
+          <w:rFonts w:ascii="Times New Roman" w:hAnsi="Times New Roman" w:cs="Times New Roman"/>
+          <w:sz w:val="28"/>
+          <w:szCs w:val="28"/>
+        </w:rPr>
       </w:pPr>
     </w:p>
     <w:p>
@@ -7976,14 +8808,6 @@
           <w:szCs w:val="32"/>
         </w:rPr>
       </w:pPr>
-      <w:r>
-        <w:rPr>
-          <w:rFonts w:ascii="Times New Roman" w:hAnsi="Times New Roman" w:cs="Times New Roman"/>
-          <w:sz w:val="32"/>
-          <w:szCs w:val="32"/>
-        </w:rPr>
-        <w:t xml:space="preserve"> </w:t>
-      </w:r>
     </w:p>
     <w:p>
       <w:pPr>
@@ -8366,6 +9190,232 @@
     </w:lvl>
   </w:abstractNum>
   <w:abstractNum w:abstractNumId="2" w15:restartNumberingAfterBreak="0">
+    <w:nsid w:val="07F27565"/>
+    <w:multiLevelType w:val="hybridMultilevel"/>
+    <w:tmpl w:val="F42E3FBA"/>
+    <w:lvl w:ilvl="0" w:tplc="40090009">
+      <w:start w:val="1"/>
+      <w:numFmt w:val="bullet"/>
+      <w:lvlText w:val=""/>
+      <w:lvlJc w:val="left"/>
+      <w:pPr>
+        <w:ind w:left="720" w:hanging="360"/>
+      </w:pPr>
+      <w:rPr>
+        <w:rFonts w:ascii="Wingdings" w:hAnsi="Wingdings" w:hint="default"/>
+      </w:rPr>
+    </w:lvl>
+    <w:lvl w:ilvl="1" w:tplc="40090003" w:tentative="1">
+      <w:start w:val="1"/>
+      <w:numFmt w:val="bullet"/>
+      <w:lvlText w:val="o"/>
+      <w:lvlJc w:val="left"/>
+      <w:pPr>
+        <w:ind w:left="1440" w:hanging="360"/>
+      </w:pPr>
+      <w:rPr>
+        <w:rFonts w:ascii="Courier New" w:hAnsi="Courier New" w:cs="Courier New" w:hint="default"/>
+      </w:rPr>
+    </w:lvl>
+    <w:lvl w:ilvl="2" w:tplc="40090005" w:tentative="1">
+      <w:start w:val="1"/>
+      <w:numFmt w:val="bullet"/>
+      <w:lvlText w:val=""/>
+      <w:lvlJc w:val="left"/>
+      <w:pPr>
+        <w:ind w:left="2160" w:hanging="360"/>
+      </w:pPr>
+      <w:rPr>
+        <w:rFonts w:ascii="Wingdings" w:hAnsi="Wingdings" w:hint="default"/>
+      </w:rPr>
+    </w:lvl>
+    <w:lvl w:ilvl="3" w:tplc="40090001" w:tentative="1">
+      <w:start w:val="1"/>
+      <w:numFmt w:val="bullet"/>
+      <w:lvlText w:val=""/>
+      <w:lvlJc w:val="left"/>
+      <w:pPr>
+        <w:ind w:left="2880" w:hanging="360"/>
+      </w:pPr>
+      <w:rPr>
+        <w:rFonts w:ascii="Symbol" w:hAnsi="Symbol" w:hint="default"/>
+      </w:rPr>
+    </w:lvl>
+    <w:lvl w:ilvl="4" w:tplc="40090003" w:tentative="1">
+      <w:start w:val="1"/>
+      <w:numFmt w:val="bullet"/>
+      <w:lvlText w:val="o"/>
+      <w:lvlJc w:val="left"/>
+      <w:pPr>
+        <w:ind w:left="3600" w:hanging="360"/>
+      </w:pPr>
+      <w:rPr>
+        <w:rFonts w:ascii="Courier New" w:hAnsi="Courier New" w:cs="Courier New" w:hint="default"/>
+      </w:rPr>
+    </w:lvl>
+    <w:lvl w:ilvl="5" w:tplc="40090005" w:tentative="1">
+      <w:start w:val="1"/>
+      <w:numFmt w:val="bullet"/>
+      <w:lvlText w:val=""/>
+      <w:lvlJc w:val="left"/>
+      <w:pPr>
+        <w:ind w:left="4320" w:hanging="360"/>
+      </w:pPr>
+      <w:rPr>
+        <w:rFonts w:ascii="Wingdings" w:hAnsi="Wingdings" w:hint="default"/>
+      </w:rPr>
+    </w:lvl>
+    <w:lvl w:ilvl="6" w:tplc="40090001" w:tentative="1">
+      <w:start w:val="1"/>
+      <w:numFmt w:val="bullet"/>
+      <w:lvlText w:val=""/>
+      <w:lvlJc w:val="left"/>
+      <w:pPr>
+        <w:ind w:left="5040" w:hanging="360"/>
+      </w:pPr>
+      <w:rPr>
+        <w:rFonts w:ascii="Symbol" w:hAnsi="Symbol" w:hint="default"/>
+      </w:rPr>
+    </w:lvl>
+    <w:lvl w:ilvl="7" w:tplc="40090003" w:tentative="1">
+      <w:start w:val="1"/>
+      <w:numFmt w:val="bullet"/>
+      <w:lvlText w:val="o"/>
+      <w:lvlJc w:val="left"/>
+      <w:pPr>
+        <w:ind w:left="5760" w:hanging="360"/>
+      </w:pPr>
+      <w:rPr>
+        <w:rFonts w:ascii="Courier New" w:hAnsi="Courier New" w:cs="Courier New" w:hint="default"/>
+      </w:rPr>
+    </w:lvl>
+    <w:lvl w:ilvl="8" w:tplc="40090005" w:tentative="1">
+      <w:start w:val="1"/>
+      <w:numFmt w:val="bullet"/>
+      <w:lvlText w:val=""/>
+      <w:lvlJc w:val="left"/>
+      <w:pPr>
+        <w:ind w:left="6480" w:hanging="360"/>
+      </w:pPr>
+      <w:rPr>
+        <w:rFonts w:ascii="Wingdings" w:hAnsi="Wingdings" w:hint="default"/>
+      </w:rPr>
+    </w:lvl>
+  </w:abstractNum>
+  <w:abstractNum w:abstractNumId="3" w15:restartNumberingAfterBreak="0">
+    <w:nsid w:val="08485A88"/>
+    <w:multiLevelType w:val="multilevel"/>
+    <w:tmpl w:val="D5280B9C"/>
+    <w:lvl w:ilvl="0">
+      <w:start w:val="1"/>
+      <w:numFmt w:val="decimal"/>
+      <w:lvlText w:val="%1."/>
+      <w:lvlJc w:val="left"/>
+      <w:pPr>
+        <w:tabs>
+          <w:tab w:val="num" w:pos="720"/>
+        </w:tabs>
+        <w:ind w:left="720" w:hanging="360"/>
+      </w:pPr>
+    </w:lvl>
+    <w:lvl w:ilvl="1" w:tentative="1">
+      <w:start w:val="1"/>
+      <w:numFmt w:val="decimal"/>
+      <w:lvlText w:val="%2."/>
+      <w:lvlJc w:val="left"/>
+      <w:pPr>
+        <w:tabs>
+          <w:tab w:val="num" w:pos="1440"/>
+        </w:tabs>
+        <w:ind w:left="1440" w:hanging="360"/>
+      </w:pPr>
+    </w:lvl>
+    <w:lvl w:ilvl="2" w:tentative="1">
+      <w:start w:val="1"/>
+      <w:numFmt w:val="decimal"/>
+      <w:lvlText w:val="%3."/>
+      <w:lvlJc w:val="left"/>
+      <w:pPr>
+        <w:tabs>
+          <w:tab w:val="num" w:pos="2160"/>
+        </w:tabs>
+        <w:ind w:left="2160" w:hanging="360"/>
+      </w:pPr>
+    </w:lvl>
+    <w:lvl w:ilvl="3" w:tentative="1">
+      <w:start w:val="1"/>
+      <w:numFmt w:val="decimal"/>
+      <w:lvlText w:val="%4."/>
+      <w:lvlJc w:val="left"/>
+      <w:pPr>
+        <w:tabs>
+          <w:tab w:val="num" w:pos="2880"/>
+        </w:tabs>
+        <w:ind w:left="2880" w:hanging="360"/>
+      </w:pPr>
+    </w:lvl>
+    <w:lvl w:ilvl="4" w:tentative="1">
+      <w:start w:val="1"/>
+      <w:numFmt w:val="decimal"/>
+      <w:lvlText w:val="%5."/>
+      <w:lvlJc w:val="left"/>
+      <w:pPr>
+        <w:tabs>
+          <w:tab w:val="num" w:pos="3600"/>
+        </w:tabs>
+        <w:ind w:left="3600" w:hanging="360"/>
+      </w:pPr>
+    </w:lvl>
+    <w:lvl w:ilvl="5" w:tentative="1">
+      <w:start w:val="1"/>
+      <w:numFmt w:val="decimal"/>
+      <w:lvlText w:val="%6."/>
+      <w:lvlJc w:val="left"/>
+      <w:pPr>
+        <w:tabs>
+          <w:tab w:val="num" w:pos="4320"/>
+        </w:tabs>
+        <w:ind w:left="4320" w:hanging="360"/>
+      </w:pPr>
+    </w:lvl>
+    <w:lvl w:ilvl="6" w:tentative="1">
+      <w:start w:val="1"/>
+      <w:numFmt w:val="decimal"/>
+      <w:lvlText w:val="%7."/>
+      <w:lvlJc w:val="left"/>
+      <w:pPr>
+        <w:tabs>
+          <w:tab w:val="num" w:pos="5040"/>
+        </w:tabs>
+        <w:ind w:left="5040" w:hanging="360"/>
+      </w:pPr>
+    </w:lvl>
+    <w:lvl w:ilvl="7" w:tentative="1">
+      <w:start w:val="1"/>
+      <w:numFmt w:val="decimal"/>
+      <w:lvlText w:val="%8."/>
+      <w:lvlJc w:val="left"/>
+      <w:pPr>
+        <w:tabs>
+          <w:tab w:val="num" w:pos="5760"/>
+        </w:tabs>
+        <w:ind w:left="5760" w:hanging="360"/>
+      </w:pPr>
+    </w:lvl>
+    <w:lvl w:ilvl="8" w:tentative="1">
+      <w:start w:val="1"/>
+      <w:numFmt w:val="decimal"/>
+      <w:lvlText w:val="%9."/>
+      <w:lvlJc w:val="left"/>
+      <w:pPr>
+        <w:tabs>
+          <w:tab w:val="num" w:pos="6480"/>
+        </w:tabs>
+        <w:ind w:left="6480" w:hanging="360"/>
+      </w:pPr>
+    </w:lvl>
+  </w:abstractNum>
+  <w:abstractNum w:abstractNumId="4" w15:restartNumberingAfterBreak="0">
     <w:nsid w:val="0BED4117"/>
     <w:multiLevelType w:val="hybridMultilevel"/>
     <w:tmpl w:val="B0D20906"/>
@@ -8478,7 +9528,7 @@
       </w:rPr>
     </w:lvl>
   </w:abstractNum>
-  <w:abstractNum w:abstractNumId="3" w15:restartNumberingAfterBreak="0">
+  <w:abstractNum w:abstractNumId="5" w15:restartNumberingAfterBreak="0">
     <w:nsid w:val="15B33A8D"/>
     <w:multiLevelType w:val="hybridMultilevel"/>
     <w:tmpl w:val="DBD28C06"/>
@@ -8591,7 +9641,120 @@
       </w:rPr>
     </w:lvl>
   </w:abstractNum>
-  <w:abstractNum w:abstractNumId="4" w15:restartNumberingAfterBreak="0">
+  <w:abstractNum w:abstractNumId="6" w15:restartNumberingAfterBreak="0">
+    <w:nsid w:val="188F59FD"/>
+    <w:multiLevelType w:val="hybridMultilevel"/>
+    <w:tmpl w:val="39F842B4"/>
+    <w:lvl w:ilvl="0" w:tplc="40090001">
+      <w:start w:val="1"/>
+      <w:numFmt w:val="bullet"/>
+      <w:lvlText w:val=""/>
+      <w:lvlJc w:val="left"/>
+      <w:pPr>
+        <w:ind w:left="927" w:hanging="360"/>
+      </w:pPr>
+      <w:rPr>
+        <w:rFonts w:ascii="Symbol" w:hAnsi="Symbol" w:hint="default"/>
+      </w:rPr>
+    </w:lvl>
+    <w:lvl w:ilvl="1" w:tplc="FFFFFFFF" w:tentative="1">
+      <w:start w:val="1"/>
+      <w:numFmt w:val="bullet"/>
+      <w:lvlText w:val="o"/>
+      <w:lvlJc w:val="left"/>
+      <w:pPr>
+        <w:ind w:left="1647" w:hanging="360"/>
+      </w:pPr>
+      <w:rPr>
+        <w:rFonts w:ascii="Courier New" w:hAnsi="Courier New" w:cs="Courier New" w:hint="default"/>
+      </w:rPr>
+    </w:lvl>
+    <w:lvl w:ilvl="2" w:tplc="FFFFFFFF" w:tentative="1">
+      <w:start w:val="1"/>
+      <w:numFmt w:val="bullet"/>
+      <w:lvlText w:val=""/>
+      <w:lvlJc w:val="left"/>
+      <w:pPr>
+        <w:ind w:left="2367" w:hanging="360"/>
+      </w:pPr>
+      <w:rPr>
+        <w:rFonts w:ascii="Wingdings" w:hAnsi="Wingdings" w:hint="default"/>
+      </w:rPr>
+    </w:lvl>
+    <w:lvl w:ilvl="3" w:tplc="FFFFFFFF" w:tentative="1">
+      <w:start w:val="1"/>
+      <w:numFmt w:val="bullet"/>
+      <w:lvlText w:val=""/>
+      <w:lvlJc w:val="left"/>
+      <w:pPr>
+        <w:ind w:left="3087" w:hanging="360"/>
+      </w:pPr>
+      <w:rPr>
+        <w:rFonts w:ascii="Symbol" w:hAnsi="Symbol" w:hint="default"/>
+      </w:rPr>
+    </w:lvl>
+    <w:lvl w:ilvl="4" w:tplc="FFFFFFFF" w:tentative="1">
+      <w:start w:val="1"/>
+      <w:numFmt w:val="bullet"/>
+      <w:lvlText w:val="o"/>
+      <w:lvlJc w:val="left"/>
+      <w:pPr>
+        <w:ind w:left="3807" w:hanging="360"/>
+      </w:pPr>
+      <w:rPr>
+        <w:rFonts w:ascii="Courier New" w:hAnsi="Courier New" w:cs="Courier New" w:hint="default"/>
+      </w:rPr>
+    </w:lvl>
+    <w:lvl w:ilvl="5" w:tplc="FFFFFFFF" w:tentative="1">
+      <w:start w:val="1"/>
+      <w:numFmt w:val="bullet"/>
+      <w:lvlText w:val=""/>
+      <w:lvlJc w:val="left"/>
+      <w:pPr>
+        <w:ind w:left="4527" w:hanging="360"/>
+      </w:pPr>
+      <w:rPr>
+        <w:rFonts w:ascii="Wingdings" w:hAnsi="Wingdings" w:hint="default"/>
+      </w:rPr>
+    </w:lvl>
+    <w:lvl w:ilvl="6" w:tplc="FFFFFFFF" w:tentative="1">
+      <w:start w:val="1"/>
+      <w:numFmt w:val="bullet"/>
+      <w:lvlText w:val=""/>
+      <w:lvlJc w:val="left"/>
+      <w:pPr>
+        <w:ind w:left="5247" w:hanging="360"/>
+      </w:pPr>
+      <w:rPr>
+        <w:rFonts w:ascii="Symbol" w:hAnsi="Symbol" w:hint="default"/>
+      </w:rPr>
+    </w:lvl>
+    <w:lvl w:ilvl="7" w:tplc="FFFFFFFF" w:tentative="1">
+      <w:start w:val="1"/>
+      <w:numFmt w:val="bullet"/>
+      <w:lvlText w:val="o"/>
+      <w:lvlJc w:val="left"/>
+      <w:pPr>
+        <w:ind w:left="5967" w:hanging="360"/>
+      </w:pPr>
+      <w:rPr>
+        <w:rFonts w:ascii="Courier New" w:hAnsi="Courier New" w:cs="Courier New" w:hint="default"/>
+      </w:rPr>
+    </w:lvl>
+    <w:lvl w:ilvl="8" w:tplc="FFFFFFFF" w:tentative="1">
+      <w:start w:val="1"/>
+      <w:numFmt w:val="bullet"/>
+      <w:lvlText w:val=""/>
+      <w:lvlJc w:val="left"/>
+      <w:pPr>
+        <w:ind w:left="6687" w:hanging="360"/>
+      </w:pPr>
+      <w:rPr>
+        <w:rFonts w:ascii="Wingdings" w:hAnsi="Wingdings" w:hint="default"/>
+      </w:rPr>
+    </w:lvl>
+  </w:abstractNum>
+  <w:abstractNum w:abstractNumId="7" w15:restartNumberingAfterBreak="0">
     <w:nsid w:val="18E407C1"/>
     <w:multiLevelType w:val="hybridMultilevel"/>
     <w:tmpl w:val="6D886BF4"/>
@@ -8704,7 +9867,7 @@
       </w:rPr>
     </w:lvl>
   </w:abstractNum>
-  <w:abstractNum w:abstractNumId="5" w15:restartNumberingAfterBreak="0">
+  <w:abstractNum w:abstractNumId="8" w15:restartNumberingAfterBreak="0">
     <w:nsid w:val="22CC2BCD"/>
     <w:multiLevelType w:val="hybridMultilevel"/>
     <w:tmpl w:val="405C808C"/>
@@ -8817,7 +9980,7 @@
       </w:rPr>
     </w:lvl>
   </w:abstractNum>
-  <w:abstractNum w:abstractNumId="6" w15:restartNumberingAfterBreak="0">
+  <w:abstractNum w:abstractNumId="9" w15:restartNumberingAfterBreak="0">
     <w:nsid w:val="299B66FA"/>
     <w:multiLevelType w:val="hybridMultilevel"/>
     <w:tmpl w:val="89786100"/>
@@ -8930,7 +10093,7 @@
       </w:rPr>
     </w:lvl>
   </w:abstractNum>
-  <w:abstractNum w:abstractNumId="7" w15:restartNumberingAfterBreak="0">
+  <w:abstractNum w:abstractNumId="10" w15:restartNumberingAfterBreak="0">
     <w:nsid w:val="2A06739C"/>
     <w:multiLevelType w:val="hybridMultilevel"/>
     <w:tmpl w:val="4308003E"/>
@@ -9043,7 +10206,7 @@
       </w:rPr>
     </w:lvl>
   </w:abstractNum>
-  <w:abstractNum w:abstractNumId="8" w15:restartNumberingAfterBreak="0">
+  <w:abstractNum w:abstractNumId="11" w15:restartNumberingAfterBreak="0">
     <w:nsid w:val="2A36061E"/>
     <w:multiLevelType w:val="hybridMultilevel"/>
     <w:tmpl w:val="9F7870B2"/>
@@ -9156,7 +10319,7 @@
       </w:rPr>
     </w:lvl>
   </w:abstractNum>
-  <w:abstractNum w:abstractNumId="9" w15:restartNumberingAfterBreak="0">
+  <w:abstractNum w:abstractNumId="12" w15:restartNumberingAfterBreak="0">
     <w:nsid w:val="2A907F22"/>
     <w:multiLevelType w:val="hybridMultilevel"/>
     <w:tmpl w:val="8DE881E8"/>
@@ -9269,7 +10432,7 @@
       </w:rPr>
     </w:lvl>
   </w:abstractNum>
-  <w:abstractNum w:abstractNumId="10" w15:restartNumberingAfterBreak="0">
+  <w:abstractNum w:abstractNumId="13" w15:restartNumberingAfterBreak="0">
     <w:nsid w:val="34C64902"/>
     <w:multiLevelType w:val="hybridMultilevel"/>
     <w:tmpl w:val="FA121F46"/>
@@ -9382,7 +10545,120 @@
       </w:rPr>
     </w:lvl>
   </w:abstractNum>
-  <w:abstractNum w:abstractNumId="11" w15:restartNumberingAfterBreak="0">
+  <w:abstractNum w:abstractNumId="14" w15:restartNumberingAfterBreak="0">
+    <w:nsid w:val="36BB53BC"/>
+    <w:multiLevelType w:val="multilevel"/>
+    <w:tmpl w:val="269C9B78"/>
+    <w:lvl w:ilvl="0">
+      <w:start w:val="1"/>
+      <w:numFmt w:val="decimal"/>
+      <w:lvlText w:val="%1."/>
+      <w:lvlJc w:val="left"/>
+      <w:pPr>
+        <w:tabs>
+          <w:tab w:val="num" w:pos="720"/>
+        </w:tabs>
+        <w:ind w:left="720" w:hanging="360"/>
+      </w:pPr>
+    </w:lvl>
+    <w:lvl w:ilvl="1" w:tentative="1">
+      <w:start w:val="1"/>
+      <w:numFmt w:val="decimal"/>
+      <w:lvlText w:val="%2."/>
+      <w:lvlJc w:val="left"/>
+      <w:pPr>
+        <w:tabs>
+          <w:tab w:val="num" w:pos="1440"/>
+        </w:tabs>
+        <w:ind w:left="1440" w:hanging="360"/>
+      </w:pPr>
+    </w:lvl>
+    <w:lvl w:ilvl="2" w:tentative="1">
+      <w:start w:val="1"/>
+      <w:numFmt w:val="decimal"/>
+      <w:lvlText w:val="%3."/>
+      <w:lvlJc w:val="left"/>
+      <w:pPr>
+        <w:tabs>
+          <w:tab w:val="num" w:pos="2160"/>
+        </w:tabs>
+        <w:ind w:left="2160" w:hanging="360"/>
+      </w:pPr>
+    </w:lvl>
+    <w:lvl w:ilvl="3" w:tentative="1">
+      <w:start w:val="1"/>
+      <w:numFmt w:val="decimal"/>
+      <w:lvlText w:val="%4."/>
+      <w:lvlJc w:val="left"/>
+      <w:pPr>
+        <w:tabs>
+          <w:tab w:val="num" w:pos="2880"/>
+        </w:tabs>
+        <w:ind w:left="2880" w:hanging="360"/>
+      </w:pPr>
+    </w:lvl>
+    <w:lvl w:ilvl="4" w:tentative="1">
+      <w:start w:val="1"/>
+      <w:numFmt w:val="decimal"/>
+      <w:lvlText w:val="%5."/>
+      <w:lvlJc w:val="left"/>
+      <w:pPr>
+        <w:tabs>
+          <w:tab w:val="num" w:pos="3600"/>
+        </w:tabs>
+        <w:ind w:left="3600" w:hanging="360"/>
+      </w:pPr>
+    </w:lvl>
+    <w:lvl w:ilvl="5" w:tentative="1">
+      <w:start w:val="1"/>
+      <w:numFmt w:val="decimal"/>
+      <w:lvlText w:val="%6."/>
+      <w:lvlJc w:val="left"/>
+      <w:pPr>
+        <w:tabs>
+          <w:tab w:val="num" w:pos="4320"/>
+        </w:tabs>
+        <w:ind w:left="4320" w:hanging="360"/>
+      </w:pPr>
+    </w:lvl>
+    <w:lvl w:ilvl="6" w:tentative="1">
+      <w:start w:val="1"/>
+      <w:numFmt w:val="decimal"/>
+      <w:lvlText w:val="%7."/>
+      <w:lvlJc w:val="left"/>
+      <w:pPr>
+        <w:tabs>
+          <w:tab w:val="num" w:pos="5040"/>
+        </w:tabs>
+        <w:ind w:left="5040" w:hanging="360"/>
+      </w:pPr>
+    </w:lvl>
+    <w:lvl w:ilvl="7" w:tentative="1">
+      <w:start w:val="1"/>
+      <w:numFmt w:val="decimal"/>
+      <w:lvlText w:val="%8."/>
+      <w:lvlJc w:val="left"/>
+      <w:pPr>
+        <w:tabs>
+          <w:tab w:val="num" w:pos="5760"/>
+        </w:tabs>
+        <w:ind w:left="5760" w:hanging="360"/>
+      </w:pPr>
+    </w:lvl>
+    <w:lvl w:ilvl="8" w:tentative="1">
+      <w:start w:val="1"/>
+      <w:numFmt w:val="decimal"/>
+      <w:lvlText w:val="%9."/>
+      <w:lvlJc w:val="left"/>
+      <w:pPr>
+        <w:tabs>
+          <w:tab w:val="num" w:pos="6480"/>
+        </w:tabs>
+        <w:ind w:left="6480" w:hanging="360"/>
+      </w:pPr>
+    </w:lvl>
+  </w:abstractNum>
+  <w:abstractNum w:abstractNumId="15" w15:restartNumberingAfterBreak="0">
     <w:nsid w:val="386E15E0"/>
     <w:multiLevelType w:val="multilevel"/>
     <w:tmpl w:val="40090029"/>
@@ -9486,10 +10762,10 @@
       </w:pPr>
     </w:lvl>
   </w:abstractNum>
-  <w:abstractNum w:abstractNumId="12" w15:restartNumberingAfterBreak="0">
+  <w:abstractNum w:abstractNumId="16" w15:restartNumberingAfterBreak="0">
     <w:nsid w:val="3E266E5A"/>
     <w:multiLevelType w:val="hybridMultilevel"/>
-    <w:tmpl w:val="72E8A6C4"/>
+    <w:tmpl w:val="02885D70"/>
     <w:lvl w:ilvl="0" w:tplc="40090001">
       <w:start w:val="1"/>
       <w:numFmt w:val="bullet"/>
@@ -9599,7 +10875,120 @@
       </w:rPr>
     </w:lvl>
   </w:abstractNum>
-  <w:abstractNum w:abstractNumId="13" w15:restartNumberingAfterBreak="0">
+  <w:abstractNum w:abstractNumId="17" w15:restartNumberingAfterBreak="0">
+    <w:nsid w:val="402F1CD6"/>
+    <w:multiLevelType w:val="hybridMultilevel"/>
+    <w:tmpl w:val="FF589E86"/>
+    <w:lvl w:ilvl="0" w:tplc="40090001">
+      <w:start w:val="1"/>
+      <w:numFmt w:val="bullet"/>
+      <w:lvlText w:val=""/>
+      <w:lvlJc w:val="left"/>
+      <w:pPr>
+        <w:ind w:left="1069" w:hanging="360"/>
+      </w:pPr>
+      <w:rPr>
+        <w:rFonts w:ascii="Symbol" w:hAnsi="Symbol" w:hint="default"/>
+      </w:rPr>
+    </w:lvl>
+    <w:lvl w:ilvl="1" w:tplc="40090003" w:tentative="1">
+      <w:start w:val="1"/>
+      <w:numFmt w:val="bullet"/>
+      <w:lvlText w:val="o"/>
+      <w:lvlJc w:val="left"/>
+      <w:pPr>
+        <w:ind w:left="1789" w:hanging="360"/>
+      </w:pPr>
+      <w:rPr>
+        <w:rFonts w:ascii="Courier New" w:hAnsi="Courier New" w:cs="Courier New" w:hint="default"/>
+      </w:rPr>
+    </w:lvl>
+    <w:lvl w:ilvl="2" w:tplc="40090005" w:tentative="1">
+      <w:start w:val="1"/>
+      <w:numFmt w:val="bullet"/>
+      <w:lvlText w:val=""/>
+      <w:lvlJc w:val="left"/>
+      <w:pPr>
+        <w:ind w:left="2509" w:hanging="360"/>
+      </w:pPr>
+      <w:rPr>
+        <w:rFonts w:ascii="Wingdings" w:hAnsi="Wingdings" w:hint="default"/>
+      </w:rPr>
+    </w:lvl>
+    <w:lvl w:ilvl="3" w:tplc="40090001" w:tentative="1">
+      <w:start w:val="1"/>
+      <w:numFmt w:val="bullet"/>
+      <w:lvlText w:val=""/>
+      <w:lvlJc w:val="left"/>
+      <w:pPr>
+        <w:ind w:left="3229" w:hanging="360"/>
+      </w:pPr>
+      <w:rPr>
+        <w:rFonts w:ascii="Symbol" w:hAnsi="Symbol" w:hint="default"/>
+      </w:rPr>
+    </w:lvl>
+    <w:lvl w:ilvl="4" w:tplc="40090003" w:tentative="1">
+      <w:start w:val="1"/>
+      <w:numFmt w:val="bullet"/>
+      <w:lvlText w:val="o"/>
+      <w:lvlJc w:val="left"/>
+      <w:pPr>
+        <w:ind w:left="3949" w:hanging="360"/>
+      </w:pPr>
+      <w:rPr>
+        <w:rFonts w:ascii="Courier New" w:hAnsi="Courier New" w:cs="Courier New" w:hint="default"/>
+      </w:rPr>
+    </w:lvl>
+    <w:lvl w:ilvl="5" w:tplc="40090005" w:tentative="1">
+      <w:start w:val="1"/>
+      <w:numFmt w:val="bullet"/>
+      <w:lvlText w:val=""/>
+      <w:lvlJc w:val="left"/>
+      <w:pPr>
+        <w:ind w:left="4669" w:hanging="360"/>
+      </w:pPr>
+      <w:rPr>
+        <w:rFonts w:ascii="Wingdings" w:hAnsi="Wingdings" w:hint="default"/>
+      </w:rPr>
+    </w:lvl>
+    <w:lvl w:ilvl="6" w:tplc="40090001" w:tentative="1">
+      <w:start w:val="1"/>
+      <w:numFmt w:val="bullet"/>
+      <w:lvlText w:val=""/>
+      <w:lvlJc w:val="left"/>
+      <w:pPr>
+        <w:ind w:left="5389" w:hanging="360"/>
+      </w:pPr>
+      <w:rPr>
+        <w:rFonts w:ascii="Symbol" w:hAnsi="Symbol" w:hint="default"/>
+      </w:rPr>
+    </w:lvl>
+    <w:lvl w:ilvl="7" w:tplc="40090003" w:tentative="1">
+      <w:start w:val="1"/>
+      <w:numFmt w:val="bullet"/>
+      <w:lvlText w:val="o"/>
+      <w:lvlJc w:val="left"/>
+      <w:pPr>
+        <w:ind w:left="6109" w:hanging="360"/>
+      </w:pPr>
+      <w:rPr>
+        <w:rFonts w:ascii="Courier New" w:hAnsi="Courier New" w:cs="Courier New" w:hint="default"/>
+      </w:rPr>
+    </w:lvl>
+    <w:lvl w:ilvl="8" w:tplc="40090005" w:tentative="1">
+      <w:start w:val="1"/>
+      <w:numFmt w:val="bullet"/>
+      <w:lvlText w:val=""/>
+      <w:lvlJc w:val="left"/>
+      <w:pPr>
+        <w:ind w:left="6829" w:hanging="360"/>
+      </w:pPr>
+      <w:rPr>
+        <w:rFonts w:ascii="Wingdings" w:hAnsi="Wingdings" w:hint="default"/>
+      </w:rPr>
+    </w:lvl>
+  </w:abstractNum>
+  <w:abstractNum w:abstractNumId="18" w15:restartNumberingAfterBreak="0">
     <w:nsid w:val="434F7860"/>
     <w:multiLevelType w:val="hybridMultilevel"/>
     <w:tmpl w:val="B9C6870E"/>
@@ -9712,7 +11101,7 @@
       </w:rPr>
     </w:lvl>
   </w:abstractNum>
-  <w:abstractNum w:abstractNumId="14" w15:restartNumberingAfterBreak="0">
+  <w:abstractNum w:abstractNumId="19" w15:restartNumberingAfterBreak="0">
     <w:nsid w:val="4C4F3ABB"/>
     <w:multiLevelType w:val="hybridMultilevel"/>
     <w:tmpl w:val="B00E9A30"/>
@@ -9825,7 +11214,7 @@
       </w:rPr>
     </w:lvl>
   </w:abstractNum>
-  <w:abstractNum w:abstractNumId="15" w15:restartNumberingAfterBreak="0">
+  <w:abstractNum w:abstractNumId="20" w15:restartNumberingAfterBreak="0">
     <w:nsid w:val="4CF93262"/>
     <w:multiLevelType w:val="hybridMultilevel"/>
     <w:tmpl w:val="105039B0"/>
@@ -9938,7 +11327,7 @@
       </w:rPr>
     </w:lvl>
   </w:abstractNum>
-  <w:abstractNum w:abstractNumId="16" w15:restartNumberingAfterBreak="0">
+  <w:abstractNum w:abstractNumId="21" w15:restartNumberingAfterBreak="0">
     <w:nsid w:val="4E2B0166"/>
     <w:multiLevelType w:val="hybridMultilevel"/>
     <w:tmpl w:val="88021546"/>
@@ -10051,7 +11440,7 @@
       </w:rPr>
     </w:lvl>
   </w:abstractNum>
-  <w:abstractNum w:abstractNumId="17" w15:restartNumberingAfterBreak="0">
+  <w:abstractNum w:abstractNumId="22" w15:restartNumberingAfterBreak="0">
     <w:nsid w:val="52C2140B"/>
     <w:multiLevelType w:val="hybridMultilevel"/>
     <w:tmpl w:val="CDD4CC5E"/>
@@ -10164,7 +11553,7 @@
       </w:rPr>
     </w:lvl>
   </w:abstractNum>
-  <w:abstractNum w:abstractNumId="18" w15:restartNumberingAfterBreak="0">
+  <w:abstractNum w:abstractNumId="23" w15:restartNumberingAfterBreak="0">
     <w:nsid w:val="5B576C04"/>
     <w:multiLevelType w:val="hybridMultilevel"/>
     <w:tmpl w:val="2A92798E"/>
@@ -10277,7 +11666,7 @@
       </w:rPr>
     </w:lvl>
   </w:abstractNum>
-  <w:abstractNum w:abstractNumId="19" w15:restartNumberingAfterBreak="0">
+  <w:abstractNum w:abstractNumId="24" w15:restartNumberingAfterBreak="0">
     <w:nsid w:val="690C5006"/>
     <w:multiLevelType w:val="hybridMultilevel"/>
     <w:tmpl w:val="B31839CC"/>
@@ -10390,7 +11779,7 @@
       </w:rPr>
     </w:lvl>
   </w:abstractNum>
-  <w:abstractNum w:abstractNumId="20" w15:restartNumberingAfterBreak="0">
+  <w:abstractNum w:abstractNumId="25" w15:restartNumberingAfterBreak="0">
     <w:nsid w:val="6C4D2763"/>
     <w:multiLevelType w:val="hybridMultilevel"/>
     <w:tmpl w:val="28967A54"/>
@@ -10503,10 +11892,123 @@
       </w:rPr>
     </w:lvl>
   </w:abstractNum>
-  <w:abstractNum w:abstractNumId="21" w15:restartNumberingAfterBreak="0">
+  <w:abstractNum w:abstractNumId="26" w15:restartNumberingAfterBreak="0">
+    <w:nsid w:val="71E11A3E"/>
+    <w:multiLevelType w:val="hybridMultilevel"/>
+    <w:tmpl w:val="B336C3DA"/>
+    <w:lvl w:ilvl="0" w:tplc="40090001">
+      <w:start w:val="1"/>
+      <w:numFmt w:val="bullet"/>
+      <w:lvlText w:val=""/>
+      <w:lvlJc w:val="left"/>
+      <w:pPr>
+        <w:ind w:left="927" w:hanging="360"/>
+      </w:pPr>
+      <w:rPr>
+        <w:rFonts w:ascii="Symbol" w:hAnsi="Symbol" w:hint="default"/>
+      </w:rPr>
+    </w:lvl>
+    <w:lvl w:ilvl="1" w:tplc="FFFFFFFF" w:tentative="1">
+      <w:start w:val="1"/>
+      <w:numFmt w:val="bullet"/>
+      <w:lvlText w:val="o"/>
+      <w:lvlJc w:val="left"/>
+      <w:pPr>
+        <w:ind w:left="1647" w:hanging="360"/>
+      </w:pPr>
+      <w:rPr>
+        <w:rFonts w:ascii="Courier New" w:hAnsi="Courier New" w:cs="Courier New" w:hint="default"/>
+      </w:rPr>
+    </w:lvl>
+    <w:lvl w:ilvl="2" w:tplc="FFFFFFFF" w:tentative="1">
+      <w:start w:val="1"/>
+      <w:numFmt w:val="bullet"/>
+      <w:lvlText w:val=""/>
+      <w:lvlJc w:val="left"/>
+      <w:pPr>
+        <w:ind w:left="2367" w:hanging="360"/>
+      </w:pPr>
+      <w:rPr>
+        <w:rFonts w:ascii="Wingdings" w:hAnsi="Wingdings" w:hint="default"/>
+      </w:rPr>
+    </w:lvl>
+    <w:lvl w:ilvl="3" w:tplc="FFFFFFFF" w:tentative="1">
+      <w:start w:val="1"/>
+      <w:numFmt w:val="bullet"/>
+      <w:lvlText w:val=""/>
+      <w:lvlJc w:val="left"/>
+      <w:pPr>
+        <w:ind w:left="3087" w:hanging="360"/>
+      </w:pPr>
+      <w:rPr>
+        <w:rFonts w:ascii="Symbol" w:hAnsi="Symbol" w:hint="default"/>
+      </w:rPr>
+    </w:lvl>
+    <w:lvl w:ilvl="4" w:tplc="FFFFFFFF" w:tentative="1">
+      <w:start w:val="1"/>
+      <w:numFmt w:val="bullet"/>
+      <w:lvlText w:val="o"/>
+      <w:lvlJc w:val="left"/>
+      <w:pPr>
+        <w:ind w:left="3807" w:hanging="360"/>
+      </w:pPr>
+      <w:rPr>
+        <w:rFonts w:ascii="Courier New" w:hAnsi="Courier New" w:cs="Courier New" w:hint="default"/>
+      </w:rPr>
+    </w:lvl>
+    <w:lvl w:ilvl="5" w:tplc="FFFFFFFF" w:tentative="1">
+      <w:start w:val="1"/>
+      <w:numFmt w:val="bullet"/>
+      <w:lvlText w:val=""/>
+      <w:lvlJc w:val="left"/>
+      <w:pPr>
+        <w:ind w:left="4527" w:hanging="360"/>
+      </w:pPr>
+      <w:rPr>
+        <w:rFonts w:ascii="Wingdings" w:hAnsi="Wingdings" w:hint="default"/>
+      </w:rPr>
+    </w:lvl>
+    <w:lvl w:ilvl="6" w:tplc="FFFFFFFF" w:tentative="1">
+      <w:start w:val="1"/>
+      <w:numFmt w:val="bullet"/>
+      <w:lvlText w:val=""/>
+      <w:lvlJc w:val="left"/>
+      <w:pPr>
+        <w:ind w:left="5247" w:hanging="360"/>
+      </w:pPr>
+      <w:rPr>
+        <w:rFonts w:ascii="Symbol" w:hAnsi="Symbol" w:hint="default"/>
+      </w:rPr>
+    </w:lvl>
+    <w:lvl w:ilvl="7" w:tplc="FFFFFFFF" w:tentative="1">
+      <w:start w:val="1"/>
+      <w:numFmt w:val="bullet"/>
+      <w:lvlText w:val="o"/>
+      <w:lvlJc w:val="left"/>
+      <w:pPr>
+        <w:ind w:left="5967" w:hanging="360"/>
+      </w:pPr>
+      <w:rPr>
+        <w:rFonts w:ascii="Courier New" w:hAnsi="Courier New" w:cs="Courier New" w:hint="default"/>
+      </w:rPr>
+    </w:lvl>
+    <w:lvl w:ilvl="8" w:tplc="FFFFFFFF" w:tentative="1">
+      <w:start w:val="1"/>
+      <w:numFmt w:val="bullet"/>
+      <w:lvlText w:val=""/>
+      <w:lvlJc w:val="left"/>
+      <w:pPr>
+        <w:ind w:left="6687" w:hanging="360"/>
+      </w:pPr>
+      <w:rPr>
+        <w:rFonts w:ascii="Wingdings" w:hAnsi="Wingdings" w:hint="default"/>
+      </w:rPr>
+    </w:lvl>
+  </w:abstractNum>
+  <w:abstractNum w:abstractNumId="27" w15:restartNumberingAfterBreak="0">
     <w:nsid w:val="74082C7B"/>
     <w:multiLevelType w:val="hybridMultilevel"/>
-    <w:tmpl w:val="6854D10A"/>
+    <w:tmpl w:val="A4E68CCE"/>
     <w:lvl w:ilvl="0" w:tplc="40090009">
       <w:start w:val="1"/>
       <w:numFmt w:val="bullet"/>
@@ -10617,70 +12119,88 @@
     </w:lvl>
   </w:abstractNum>
   <w:num w:numId="1" w16cid:durableId="322510550">
+    <w:abstractNumId w:val="15"/>
+  </w:num>
+  <w:num w:numId="2" w16cid:durableId="1068653088">
+    <w:abstractNumId w:val="21"/>
+  </w:num>
+  <w:num w:numId="3" w16cid:durableId="913274212">
+    <w:abstractNumId w:val="20"/>
+  </w:num>
+  <w:num w:numId="4" w16cid:durableId="133564920">
+    <w:abstractNumId w:val="10"/>
+  </w:num>
+  <w:num w:numId="5" w16cid:durableId="332802672">
+    <w:abstractNumId w:val="12"/>
+  </w:num>
+  <w:num w:numId="6" w16cid:durableId="541483563">
+    <w:abstractNumId w:val="22"/>
+  </w:num>
+  <w:num w:numId="7" w16cid:durableId="1658145675">
+    <w:abstractNumId w:val="19"/>
+  </w:num>
+  <w:num w:numId="8" w16cid:durableId="1619876537">
+    <w:abstractNumId w:val="13"/>
+  </w:num>
+  <w:num w:numId="9" w16cid:durableId="767581394">
+    <w:abstractNumId w:val="9"/>
+  </w:num>
+  <w:num w:numId="10" w16cid:durableId="101995418">
+    <w:abstractNumId w:val="4"/>
+  </w:num>
+  <w:num w:numId="11" w16cid:durableId="1968193693">
+    <w:abstractNumId w:val="7"/>
+  </w:num>
+  <w:num w:numId="12" w16cid:durableId="876043394">
+    <w:abstractNumId w:val="18"/>
+  </w:num>
+  <w:num w:numId="13" w16cid:durableId="214700023">
     <w:abstractNumId w:val="11"/>
   </w:num>
-  <w:num w:numId="2" w16cid:durableId="1068653088">
-    <w:abstractNumId w:val="16"/>
+  <w:num w:numId="14" w16cid:durableId="1208952002">
+    <w:abstractNumId w:val="24"/>
   </w:num>
-  <w:num w:numId="3" w16cid:durableId="913274212">
-    <w:abstractNumId w:val="15"/>
-  </w:num>
-  <w:num w:numId="4" w16cid:durableId="133564920">
-    <w:abstractNumId w:val="7"/>
-  </w:num>
-  <w:num w:numId="5" w16cid:durableId="332802672">
-    <w:abstractNumId w:val="9"/>
-  </w:num>
-  <w:num w:numId="6" w16cid:durableId="541483563">
-    <w:abstractNumId w:val="17"/>
-  </w:num>
-  <w:num w:numId="7" w16cid:durableId="1658145675">
-    <w:abstractNumId w:val="14"/>
-  </w:num>
-  <w:num w:numId="8" w16cid:durableId="1619876537">
-    <w:abstractNumId w:val="10"/>
-  </w:num>
-  <w:num w:numId="9" w16cid:durableId="767581394">
-    <w:abstractNumId w:val="6"/>
-  </w:num>
-  <w:num w:numId="10" w16cid:durableId="101995418">
-    <w:abstractNumId w:val="2"/>
-  </w:num>
-  <w:num w:numId="11" w16cid:durableId="1968193693">
-    <w:abstractNumId w:val="4"/>
-  </w:num>
-  <w:num w:numId="12" w16cid:durableId="876043394">
-    <w:abstractNumId w:val="13"/>
-  </w:num>
-  <w:num w:numId="13" w16cid:durableId="214700023">
+  <w:num w:numId="15" w16cid:durableId="1392730726">
     <w:abstractNumId w:val="8"/>
   </w:num>
-  <w:num w:numId="14" w16cid:durableId="1208952002">
-    <w:abstractNumId w:val="19"/>
-  </w:num>
-  <w:num w:numId="15" w16cid:durableId="1392730726">
+  <w:num w:numId="16" w16cid:durableId="22291061">
     <w:abstractNumId w:val="5"/>
   </w:num>
-  <w:num w:numId="16" w16cid:durableId="22291061">
-    <w:abstractNumId w:val="3"/>
-  </w:num>
   <w:num w:numId="17" w16cid:durableId="1881018774">
-    <w:abstractNumId w:val="18"/>
+    <w:abstractNumId w:val="23"/>
   </w:num>
   <w:num w:numId="18" w16cid:durableId="704671851">
-    <w:abstractNumId w:val="20"/>
+    <w:abstractNumId w:val="25"/>
   </w:num>
   <w:num w:numId="19" w16cid:durableId="937636977">
     <w:abstractNumId w:val="0"/>
   </w:num>
   <w:num w:numId="20" w16cid:durableId="985672339">
-    <w:abstractNumId w:val="21"/>
+    <w:abstractNumId w:val="27"/>
   </w:num>
   <w:num w:numId="21" w16cid:durableId="1725592601">
-    <w:abstractNumId w:val="12"/>
+    <w:abstractNumId w:val="16"/>
   </w:num>
   <w:num w:numId="22" w16cid:durableId="1139884079">
     <w:abstractNumId w:val="1"/>
+  </w:num>
+  <w:num w:numId="23" w16cid:durableId="1222786630">
+    <w:abstractNumId w:val="17"/>
+  </w:num>
+  <w:num w:numId="24" w16cid:durableId="1764691466">
+    <w:abstractNumId w:val="3"/>
+  </w:num>
+  <w:num w:numId="25" w16cid:durableId="1475828391">
+    <w:abstractNumId w:val="14"/>
+  </w:num>
+  <w:num w:numId="26" w16cid:durableId="873692244">
+    <w:abstractNumId w:val="2"/>
+  </w:num>
+  <w:num w:numId="27" w16cid:durableId="207685155">
+    <w:abstractNumId w:val="6"/>
+  </w:num>
+  <w:num w:numId="28" w16cid:durableId="1795639185">
+    <w:abstractNumId w:val="26"/>
   </w:num>
   <w:numIdMacAtCleanup w:val="22"/>
 </w:numbering>

</xml_diff>

<commit_message>
File descriptor and reading files
</commit_message>
<xml_diff>
--- a/NodeJS.docx
+++ b/NodeJS.docx
@@ -12640,6 +12640,42 @@
     <w:p>
       <w:pPr>
         <w:pStyle w:val="ListParagraph"/>
+        <w:numPr>
+          <w:ilvl w:val="0"/>
+          <w:numId w:val="45"/>
+        </w:numPr>
+        <w:rPr>
+          <w:rFonts w:ascii="Times New Roman" w:hAnsi="Times New Roman" w:cs="Times New Roman"/>
+          <w:b/>
+          <w:bCs/>
+          <w:sz w:val="28"/>
+          <w:szCs w:val="28"/>
+        </w:rPr>
+      </w:pPr>
+      <w:r>
+        <w:rPr>
+          <w:rFonts w:ascii="Times New Roman" w:hAnsi="Times New Roman" w:cs="Times New Roman"/>
+          <w:b/>
+          <w:bCs/>
+          <w:sz w:val="28"/>
+          <w:szCs w:val="28"/>
+        </w:rPr>
+        <w:t>what is w</w:t>
+      </w:r>
+      <w:r>
+        <w:rPr>
+          <w:rFonts w:ascii="Times New Roman" w:hAnsi="Times New Roman" w:cs="Times New Roman"/>
+          <w:b/>
+          <w:bCs/>
+          <w:sz w:val="28"/>
+          <w:szCs w:val="28"/>
+        </w:rPr>
+        <w:t>ritable Stream?</w:t>
+      </w:r>
+    </w:p>
+    <w:p>
+      <w:pPr>
+        <w:pStyle w:val="ListParagraph"/>
         <w:ind w:left="644"/>
         <w:rPr>
           <w:rFonts w:ascii="Times New Roman" w:hAnsi="Times New Roman" w:cs="Times New Roman"/>
@@ -12647,41 +12683,21 @@
           <w:szCs w:val="28"/>
         </w:rPr>
       </w:pPr>
-    </w:p>
-    <w:p>
-      <w:pPr>
-        <w:pStyle w:val="ListParagraph"/>
-        <w:numPr>
-          <w:ilvl w:val="0"/>
-          <w:numId w:val="45"/>
-        </w:numPr>
-        <w:rPr>
-          <w:rFonts w:ascii="Times New Roman" w:hAnsi="Times New Roman" w:cs="Times New Roman"/>
-          <w:b/>
-          <w:bCs/>
-          <w:sz w:val="28"/>
-          <w:szCs w:val="28"/>
-        </w:rPr>
-      </w:pPr>
-      <w:r>
-        <w:rPr>
-          <w:rFonts w:ascii="Times New Roman" w:hAnsi="Times New Roman" w:cs="Times New Roman"/>
-          <w:b/>
-          <w:bCs/>
-          <w:sz w:val="28"/>
-          <w:szCs w:val="28"/>
-        </w:rPr>
-        <w:t>what is w</w:t>
-      </w:r>
-      <w:r>
-        <w:rPr>
-          <w:rFonts w:ascii="Times New Roman" w:hAnsi="Times New Roman" w:cs="Times New Roman"/>
-          <w:b/>
-          <w:bCs/>
-          <w:sz w:val="28"/>
-          <w:szCs w:val="28"/>
-        </w:rPr>
-        <w:t>ritable Stream?</w:t>
+      <w:r>
+        <w:rPr>
+          <w:rFonts w:ascii="Times New Roman" w:hAnsi="Times New Roman" w:cs="Times New Roman"/>
+          <w:sz w:val="28"/>
+          <w:szCs w:val="28"/>
+        </w:rPr>
+        <w:t>Writable streams are used to write data to a destination, such as writing to a file or sending HTTP responses.</w:t>
+      </w:r>
+      <w:r>
+        <w:rPr>
+          <w:rFonts w:ascii="Times New Roman" w:hAnsi="Times New Roman" w:cs="Times New Roman"/>
+          <w:sz w:val="28"/>
+          <w:szCs w:val="28"/>
+        </w:rPr>
+        <w:t xml:space="preserve"> High water mark value 16 kb.</w:t>
       </w:r>
     </w:p>
     <w:p>
@@ -12690,25 +12706,538 @@
         <w:ind w:left="644"/>
         <w:rPr>
           <w:rFonts w:ascii="Times New Roman" w:hAnsi="Times New Roman" w:cs="Times New Roman"/>
-          <w:sz w:val="28"/>
-          <w:szCs w:val="28"/>
-        </w:rPr>
-      </w:pPr>
-      <w:r>
-        <w:rPr>
-          <w:rFonts w:ascii="Times New Roman" w:hAnsi="Times New Roman" w:cs="Times New Roman"/>
-          <w:sz w:val="28"/>
-          <w:szCs w:val="28"/>
-        </w:rPr>
-        <w:t>Writable streams are used to write data to a destination, such as writing to a file or sending HTTP responses.</w:t>
-      </w:r>
-      <w:r>
-        <w:rPr>
-          <w:rFonts w:ascii="Times New Roman" w:hAnsi="Times New Roman" w:cs="Times New Roman"/>
-          <w:sz w:val="28"/>
-          <w:szCs w:val="28"/>
-        </w:rPr>
-        <w:t xml:space="preserve"> High water mark value 16 kb.</w:t>
+          <w:b/>
+          <w:bCs/>
+          <w:sz w:val="28"/>
+          <w:szCs w:val="28"/>
+        </w:rPr>
+      </w:pPr>
+    </w:p>
+    <w:p>
+      <w:pPr>
+        <w:pStyle w:val="ListParagraph"/>
+        <w:numPr>
+          <w:ilvl w:val="0"/>
+          <w:numId w:val="32"/>
+        </w:numPr>
+        <w:rPr>
+          <w:rFonts w:ascii="Times New Roman" w:hAnsi="Times New Roman" w:cs="Times New Roman"/>
+          <w:b/>
+          <w:bCs/>
+          <w:sz w:val="28"/>
+          <w:szCs w:val="28"/>
+        </w:rPr>
+      </w:pPr>
+      <w:r>
+        <w:rPr>
+          <w:rFonts w:ascii="Times New Roman" w:hAnsi="Times New Roman" w:cs="Times New Roman"/>
+          <w:b/>
+          <w:bCs/>
+          <w:sz w:val="28"/>
+          <w:szCs w:val="28"/>
+        </w:rPr>
+        <w:t>Writable Stream Methods</w:t>
+      </w:r>
+      <w:r>
+        <w:rPr>
+          <w:rFonts w:ascii="Times New Roman" w:hAnsi="Times New Roman" w:cs="Times New Roman"/>
+          <w:b/>
+          <w:bCs/>
+          <w:sz w:val="28"/>
+          <w:szCs w:val="28"/>
+        </w:rPr>
+        <w:t>:</w:t>
+      </w:r>
+    </w:p>
+    <w:p>
+      <w:pPr>
+        <w:pStyle w:val="ListParagraph"/>
+        <w:numPr>
+          <w:ilvl w:val="0"/>
+          <w:numId w:val="38"/>
+        </w:numPr>
+        <w:rPr>
+          <w:rFonts w:ascii="Times New Roman" w:hAnsi="Times New Roman" w:cs="Times New Roman"/>
+          <w:sz w:val="28"/>
+          <w:szCs w:val="28"/>
+        </w:rPr>
+      </w:pPr>
+      <w:proofErr w:type="gramStart"/>
+      <w:r>
+        <w:rPr>
+          <w:rFonts w:ascii="Times New Roman" w:hAnsi="Times New Roman" w:cs="Times New Roman"/>
+          <w:b/>
+          <w:bCs/>
+          <w:sz w:val="28"/>
+          <w:szCs w:val="28"/>
+        </w:rPr>
+        <w:t>.write</w:t>
+      </w:r>
+      <w:proofErr w:type="gramEnd"/>
+      <w:r>
+        <w:rPr>
+          <w:rFonts w:ascii="Times New Roman" w:hAnsi="Times New Roman" w:cs="Times New Roman"/>
+          <w:b/>
+          <w:bCs/>
+          <w:sz w:val="28"/>
+          <w:szCs w:val="28"/>
+        </w:rPr>
+        <w:t>(chunk, [encoding], [callback])</w:t>
+      </w:r>
+      <w:r>
+        <w:rPr>
+          <w:rFonts w:ascii="Times New Roman" w:hAnsi="Times New Roman" w:cs="Times New Roman"/>
+          <w:sz w:val="28"/>
+          <w:szCs w:val="28"/>
+        </w:rPr>
+        <w:t xml:space="preserve"> → Writes data chunk into stream.</w:t>
+      </w:r>
+    </w:p>
+    <w:p>
+      <w:pPr>
+        <w:pStyle w:val="ListParagraph"/>
+        <w:numPr>
+          <w:ilvl w:val="0"/>
+          <w:numId w:val="38"/>
+        </w:numPr>
+        <w:rPr>
+          <w:rFonts w:ascii="Times New Roman" w:hAnsi="Times New Roman" w:cs="Times New Roman"/>
+          <w:sz w:val="28"/>
+          <w:szCs w:val="28"/>
+        </w:rPr>
+      </w:pPr>
+      <w:proofErr w:type="gramStart"/>
+      <w:r>
+        <w:rPr>
+          <w:rFonts w:ascii="Times New Roman" w:hAnsi="Times New Roman" w:cs="Times New Roman"/>
+          <w:b/>
+          <w:bCs/>
+          <w:sz w:val="28"/>
+          <w:szCs w:val="28"/>
+        </w:rPr>
+        <w:t>.end</w:t>
+      </w:r>
+      <w:proofErr w:type="gramEnd"/>
+      <w:r>
+        <w:rPr>
+          <w:rFonts w:ascii="Times New Roman" w:hAnsi="Times New Roman" w:cs="Times New Roman"/>
+          <w:b/>
+          <w:bCs/>
+          <w:sz w:val="28"/>
+          <w:szCs w:val="28"/>
+        </w:rPr>
+        <w:t>([chunk], [encoding], [callback])</w:t>
+      </w:r>
+      <w:r>
+        <w:rPr>
+          <w:rFonts w:ascii="Times New Roman" w:hAnsi="Times New Roman" w:cs="Times New Roman"/>
+          <w:sz w:val="28"/>
+          <w:szCs w:val="28"/>
+        </w:rPr>
+        <w:t xml:space="preserve"> → Finishes writing and closes the stream.</w:t>
+      </w:r>
+    </w:p>
+    <w:p>
+      <w:pPr>
+        <w:pStyle w:val="ListParagraph"/>
+        <w:numPr>
+          <w:ilvl w:val="0"/>
+          <w:numId w:val="38"/>
+        </w:numPr>
+        <w:rPr>
+          <w:rFonts w:ascii="Times New Roman" w:hAnsi="Times New Roman" w:cs="Times New Roman"/>
+          <w:b/>
+          <w:bCs/>
+          <w:sz w:val="28"/>
+          <w:szCs w:val="28"/>
+        </w:rPr>
+      </w:pPr>
+      <w:proofErr w:type="gramStart"/>
+      <w:r>
+        <w:rPr>
+          <w:rFonts w:ascii="Times New Roman" w:hAnsi="Times New Roman" w:cs="Times New Roman"/>
+          <w:b/>
+          <w:bCs/>
+          <w:sz w:val="28"/>
+          <w:szCs w:val="28"/>
+        </w:rPr>
+        <w:t>.cork</w:t>
+      </w:r>
+      <w:proofErr w:type="gramEnd"/>
+      <w:r>
+        <w:rPr>
+          <w:rFonts w:ascii="Times New Roman" w:hAnsi="Times New Roman" w:cs="Times New Roman"/>
+          <w:b/>
+          <w:bCs/>
+          <w:sz w:val="28"/>
+          <w:szCs w:val="28"/>
+        </w:rPr>
+        <w:t>()</w:t>
+      </w:r>
+      <w:r>
+        <w:rPr>
+          <w:rFonts w:ascii="Times New Roman" w:hAnsi="Times New Roman" w:cs="Times New Roman"/>
+          <w:b/>
+          <w:bCs/>
+          <w:sz w:val="28"/>
+          <w:szCs w:val="28"/>
+        </w:rPr>
+        <w:t xml:space="preserve">: </w:t>
+      </w:r>
+      <w:r>
+        <w:rPr>
+          <w:rFonts w:ascii="Times New Roman" w:hAnsi="Times New Roman" w:cs="Times New Roman"/>
+          <w:sz w:val="28"/>
+          <w:szCs w:val="28"/>
+        </w:rPr>
+        <w:t xml:space="preserve">Think of it as </w:t>
+      </w:r>
+      <w:r>
+        <w:rPr>
+          <w:rFonts w:ascii="Times New Roman" w:hAnsi="Times New Roman" w:cs="Times New Roman"/>
+          <w:b/>
+          <w:bCs/>
+          <w:sz w:val="28"/>
+          <w:szCs w:val="28"/>
+        </w:rPr>
+        <w:t>“stop writing for now, just collect the data</w:t>
+      </w:r>
+      <w:proofErr w:type="gramStart"/>
+      <w:r>
+        <w:rPr>
+          <w:rFonts w:ascii="Times New Roman" w:hAnsi="Times New Roman" w:cs="Times New Roman"/>
+          <w:b/>
+          <w:bCs/>
+          <w:sz w:val="28"/>
+          <w:szCs w:val="28"/>
+        </w:rPr>
+        <w:t>”</w:t>
+      </w:r>
+      <w:r>
+        <w:rPr>
+          <w:rFonts w:ascii="Times New Roman" w:hAnsi="Times New Roman" w:cs="Times New Roman"/>
+          <w:sz w:val="28"/>
+          <w:szCs w:val="28"/>
+        </w:rPr>
+        <w:t>.</w:t>
+      </w:r>
+      <w:proofErr w:type="gramEnd"/>
+    </w:p>
+    <w:p>
+      <w:pPr>
+        <w:pStyle w:val="ListParagraph"/>
+        <w:ind w:left="927"/>
+        <w:rPr>
+          <w:rFonts w:ascii="Times New Roman" w:hAnsi="Times New Roman" w:cs="Times New Roman"/>
+          <w:sz w:val="28"/>
+          <w:szCs w:val="28"/>
+        </w:rPr>
+      </w:pPr>
+      <w:r>
+        <w:rPr>
+          <w:rFonts w:ascii="Times New Roman" w:hAnsi="Times New Roman" w:cs="Times New Roman"/>
+          <w:sz w:val="28"/>
+          <w:szCs w:val="28"/>
+        </w:rPr>
+        <w:t xml:space="preserve">Whatever you write </w:t>
+      </w:r>
+      <w:proofErr w:type="gramStart"/>
+      <w:r>
+        <w:rPr>
+          <w:rFonts w:ascii="Times New Roman" w:hAnsi="Times New Roman" w:cs="Times New Roman"/>
+          <w:sz w:val="28"/>
+          <w:szCs w:val="28"/>
+        </w:rPr>
+        <w:t>after .cork</w:t>
+      </w:r>
+      <w:proofErr w:type="gramEnd"/>
+      <w:r>
+        <w:rPr>
+          <w:rFonts w:ascii="Times New Roman" w:hAnsi="Times New Roman" w:cs="Times New Roman"/>
+          <w:sz w:val="28"/>
+          <w:szCs w:val="28"/>
+        </w:rPr>
+        <w:t xml:space="preserve">() goes into a </w:t>
+      </w:r>
+      <w:r>
+        <w:rPr>
+          <w:rFonts w:ascii="Times New Roman" w:hAnsi="Times New Roman" w:cs="Times New Roman"/>
+          <w:b/>
+          <w:bCs/>
+          <w:sz w:val="28"/>
+          <w:szCs w:val="28"/>
+        </w:rPr>
+        <w:t>temporary storage (buffer)</w:t>
+      </w:r>
+      <w:r>
+        <w:rPr>
+          <w:rFonts w:ascii="Times New Roman" w:hAnsi="Times New Roman" w:cs="Times New Roman"/>
+          <w:sz w:val="28"/>
+          <w:szCs w:val="28"/>
+        </w:rPr>
+        <w:t>, not directly into the file.</w:t>
+      </w:r>
+    </w:p>
+    <w:p>
+      <w:pPr>
+        <w:pStyle w:val="ListParagraph"/>
+        <w:numPr>
+          <w:ilvl w:val="0"/>
+          <w:numId w:val="38"/>
+        </w:numPr>
+        <w:rPr>
+          <w:rFonts w:ascii="Times New Roman" w:hAnsi="Times New Roman" w:cs="Times New Roman"/>
+          <w:b/>
+          <w:bCs/>
+          <w:sz w:val="28"/>
+          <w:szCs w:val="28"/>
+        </w:rPr>
+      </w:pPr>
+      <w:proofErr w:type="gramStart"/>
+      <w:r>
+        <w:rPr>
+          <w:rFonts w:ascii="Times New Roman" w:hAnsi="Times New Roman" w:cs="Times New Roman"/>
+          <w:b/>
+          <w:bCs/>
+          <w:sz w:val="28"/>
+          <w:szCs w:val="28"/>
+        </w:rPr>
+        <w:t>.uncork</w:t>
+      </w:r>
+      <w:proofErr w:type="gramEnd"/>
+      <w:r>
+        <w:rPr>
+          <w:rFonts w:ascii="Times New Roman" w:hAnsi="Times New Roman" w:cs="Times New Roman"/>
+          <w:b/>
+          <w:bCs/>
+          <w:sz w:val="28"/>
+          <w:szCs w:val="28"/>
+        </w:rPr>
+        <w:t>()</w:t>
+      </w:r>
+      <w:r>
+        <w:rPr>
+          <w:rFonts w:ascii="Times New Roman" w:hAnsi="Times New Roman" w:cs="Times New Roman"/>
+          <w:b/>
+          <w:bCs/>
+          <w:sz w:val="28"/>
+          <w:szCs w:val="28"/>
+        </w:rPr>
+        <w:t xml:space="preserve">: </w:t>
+      </w:r>
+      <w:r>
+        <w:rPr>
+          <w:rFonts w:ascii="Times New Roman" w:hAnsi="Times New Roman" w:cs="Times New Roman"/>
+          <w:sz w:val="28"/>
+          <w:szCs w:val="28"/>
+        </w:rPr>
+        <w:t xml:space="preserve">Think of it as </w:t>
+      </w:r>
+      <w:r>
+        <w:rPr>
+          <w:rFonts w:ascii="Times New Roman" w:hAnsi="Times New Roman" w:cs="Times New Roman"/>
+          <w:b/>
+          <w:bCs/>
+          <w:sz w:val="28"/>
+          <w:szCs w:val="28"/>
+        </w:rPr>
+        <w:t>“okay, now send all collected data at once</w:t>
+      </w:r>
+      <w:proofErr w:type="gramStart"/>
+      <w:r>
+        <w:rPr>
+          <w:rFonts w:ascii="Times New Roman" w:hAnsi="Times New Roman" w:cs="Times New Roman"/>
+          <w:b/>
+          <w:bCs/>
+          <w:sz w:val="28"/>
+          <w:szCs w:val="28"/>
+        </w:rPr>
+        <w:t>”</w:t>
+      </w:r>
+      <w:r>
+        <w:rPr>
+          <w:rFonts w:ascii="Times New Roman" w:hAnsi="Times New Roman" w:cs="Times New Roman"/>
+          <w:sz w:val="28"/>
+          <w:szCs w:val="28"/>
+        </w:rPr>
+        <w:t>.</w:t>
+      </w:r>
+      <w:proofErr w:type="gramEnd"/>
+    </w:p>
+    <w:p>
+      <w:pPr>
+        <w:pStyle w:val="ListParagraph"/>
+        <w:ind w:left="927"/>
+        <w:rPr>
+          <w:rFonts w:ascii="Times New Roman" w:hAnsi="Times New Roman" w:cs="Times New Roman"/>
+          <w:sz w:val="28"/>
+          <w:szCs w:val="28"/>
+        </w:rPr>
+      </w:pPr>
+      <w:r>
+        <w:rPr>
+          <w:rFonts w:ascii="Times New Roman" w:hAnsi="Times New Roman" w:cs="Times New Roman"/>
+          <w:sz w:val="28"/>
+          <w:szCs w:val="28"/>
+        </w:rPr>
+        <w:t xml:space="preserve">When you </w:t>
+      </w:r>
+      <w:proofErr w:type="gramStart"/>
+      <w:r>
+        <w:rPr>
+          <w:rFonts w:ascii="Times New Roman" w:hAnsi="Times New Roman" w:cs="Times New Roman"/>
+          <w:sz w:val="28"/>
+          <w:szCs w:val="28"/>
+        </w:rPr>
+        <w:t>call .uncork</w:t>
+      </w:r>
+      <w:proofErr w:type="gramEnd"/>
+      <w:r>
+        <w:rPr>
+          <w:rFonts w:ascii="Times New Roman" w:hAnsi="Times New Roman" w:cs="Times New Roman"/>
+          <w:sz w:val="28"/>
+          <w:szCs w:val="28"/>
+        </w:rPr>
+        <w:t xml:space="preserve">(), all buffered data is </w:t>
+      </w:r>
+      <w:r>
+        <w:rPr>
+          <w:rFonts w:ascii="Times New Roman" w:hAnsi="Times New Roman" w:cs="Times New Roman"/>
+          <w:b/>
+          <w:bCs/>
+          <w:sz w:val="28"/>
+          <w:szCs w:val="28"/>
+        </w:rPr>
+        <w:t>written together</w:t>
+      </w:r>
+      <w:r>
+        <w:rPr>
+          <w:rFonts w:ascii="Times New Roman" w:hAnsi="Times New Roman" w:cs="Times New Roman"/>
+          <w:sz w:val="28"/>
+          <w:szCs w:val="28"/>
+        </w:rPr>
+        <w:t xml:space="preserve"> to the file.</w:t>
+      </w:r>
+    </w:p>
+    <w:p>
+      <w:pPr>
+        <w:pStyle w:val="ListParagraph"/>
+        <w:numPr>
+          <w:ilvl w:val="0"/>
+          <w:numId w:val="38"/>
+        </w:numPr>
+        <w:rPr>
+          <w:rFonts w:ascii="Times New Roman" w:hAnsi="Times New Roman" w:cs="Times New Roman"/>
+          <w:sz w:val="28"/>
+          <w:szCs w:val="28"/>
+        </w:rPr>
+      </w:pPr>
+      <w:proofErr w:type="gramStart"/>
+      <w:r>
+        <w:rPr>
+          <w:rFonts w:ascii="Times New Roman" w:hAnsi="Times New Roman" w:cs="Times New Roman"/>
+          <w:sz w:val="28"/>
+          <w:szCs w:val="28"/>
+        </w:rPr>
+        <w:t>.destroy</w:t>
+      </w:r>
+      <w:proofErr w:type="gramEnd"/>
+      <w:r>
+        <w:rPr>
+          <w:rFonts w:ascii="Times New Roman" w:hAnsi="Times New Roman" w:cs="Times New Roman"/>
+          <w:sz w:val="28"/>
+          <w:szCs w:val="28"/>
+        </w:rPr>
+        <w:t>([error]) → Forcefully closes writable stream.</w:t>
+      </w:r>
+    </w:p>
+    <w:p>
+      <w:pPr>
+        <w:pStyle w:val="ListParagraph"/>
+        <w:ind w:left="927"/>
+        <w:rPr>
+          <w:rFonts w:ascii="Times New Roman" w:hAnsi="Times New Roman" w:cs="Times New Roman"/>
+          <w:sz w:val="28"/>
+          <w:szCs w:val="28"/>
+        </w:rPr>
+      </w:pPr>
+    </w:p>
+    <w:p>
+      <w:pPr>
+        <w:pStyle w:val="ListParagraph"/>
+        <w:numPr>
+          <w:ilvl w:val="0"/>
+          <w:numId w:val="32"/>
+        </w:numPr>
+        <w:rPr>
+          <w:rFonts w:ascii="Times New Roman" w:hAnsi="Times New Roman" w:cs="Times New Roman"/>
+          <w:b/>
+          <w:bCs/>
+          <w:sz w:val="28"/>
+          <w:szCs w:val="28"/>
+        </w:rPr>
+      </w:pPr>
+      <w:r>
+        <w:rPr>
+          <w:rFonts w:ascii="Times New Roman" w:hAnsi="Times New Roman" w:cs="Times New Roman"/>
+          <w:b/>
+          <w:bCs/>
+          <w:sz w:val="28"/>
+          <w:szCs w:val="28"/>
+        </w:rPr>
+        <w:t>Writable</w:t>
+      </w:r>
+      <w:r>
+        <w:rPr>
+          <w:rFonts w:ascii="Times New Roman" w:hAnsi="Times New Roman" w:cs="Times New Roman"/>
+          <w:b/>
+          <w:bCs/>
+          <w:sz w:val="28"/>
+          <w:szCs w:val="28"/>
+        </w:rPr>
+        <w:t xml:space="preserve"> Stream properties:</w:t>
+      </w:r>
+    </w:p>
+    <w:p>
+      <w:pPr>
+        <w:pStyle w:val="ListParagraph"/>
+        <w:numPr>
+          <w:ilvl w:val="0"/>
+          <w:numId w:val="43"/>
+        </w:numPr>
+        <w:rPr>
+          <w:rFonts w:ascii="Times New Roman" w:hAnsi="Times New Roman" w:cs="Times New Roman"/>
+          <w:sz w:val="28"/>
+          <w:szCs w:val="28"/>
+        </w:rPr>
+      </w:pPr>
+      <w:r>
+        <w:rPr>
+          <w:rFonts w:ascii="Times New Roman" w:hAnsi="Times New Roman" w:cs="Times New Roman"/>
+          <w:b/>
+          <w:bCs/>
+          <w:sz w:val="28"/>
+          <w:szCs w:val="28"/>
+        </w:rPr>
+        <w:t>writable</w:t>
+      </w:r>
+      <w:r>
+        <w:rPr>
+          <w:rFonts w:ascii="Times New Roman" w:hAnsi="Times New Roman" w:cs="Times New Roman"/>
+          <w:b/>
+          <w:bCs/>
+          <w:sz w:val="28"/>
+          <w:szCs w:val="28"/>
+        </w:rPr>
+        <w:t>HighWaterMark →</w:t>
+      </w:r>
+      <w:r>
+        <w:rPr>
+          <w:rFonts w:ascii="Times New Roman" w:hAnsi="Times New Roman" w:cs="Times New Roman"/>
+          <w:sz w:val="28"/>
+          <w:szCs w:val="28"/>
+        </w:rPr>
+        <w:t xml:space="preserve"> The buffer’s capacity limit (maximum bytes stored before pausing reads).</w:t>
       </w:r>
     </w:p>
     <w:p>
@@ -12747,546 +13276,6 @@
           <w:sz w:val="28"/>
           <w:szCs w:val="28"/>
         </w:rPr>
-        <w:t>Writable Stream Methods</w:t>
-      </w:r>
-      <w:r>
-        <w:rPr>
-          <w:rFonts w:ascii="Times New Roman" w:hAnsi="Times New Roman" w:cs="Times New Roman"/>
-          <w:b/>
-          <w:bCs/>
-          <w:sz w:val="28"/>
-          <w:szCs w:val="28"/>
-        </w:rPr>
-        <w:t>:</w:t>
-      </w:r>
-    </w:p>
-    <w:p>
-      <w:pPr>
-        <w:pStyle w:val="ListParagraph"/>
-        <w:numPr>
-          <w:ilvl w:val="0"/>
-          <w:numId w:val="38"/>
-        </w:numPr>
-        <w:rPr>
-          <w:rFonts w:ascii="Times New Roman" w:hAnsi="Times New Roman" w:cs="Times New Roman"/>
-          <w:sz w:val="28"/>
-          <w:szCs w:val="28"/>
-        </w:rPr>
-      </w:pPr>
-      <w:proofErr w:type="gramStart"/>
-      <w:r>
-        <w:rPr>
-          <w:rFonts w:ascii="Times New Roman" w:hAnsi="Times New Roman" w:cs="Times New Roman"/>
-          <w:b/>
-          <w:bCs/>
-          <w:sz w:val="28"/>
-          <w:szCs w:val="28"/>
-        </w:rPr>
-        <w:t>.write</w:t>
-      </w:r>
-      <w:proofErr w:type="gramEnd"/>
-      <w:r>
-        <w:rPr>
-          <w:rFonts w:ascii="Times New Roman" w:hAnsi="Times New Roman" w:cs="Times New Roman"/>
-          <w:b/>
-          <w:bCs/>
-          <w:sz w:val="28"/>
-          <w:szCs w:val="28"/>
-        </w:rPr>
-        <w:t>(chunk, [encoding], [callback])</w:t>
-      </w:r>
-      <w:r>
-        <w:rPr>
-          <w:rFonts w:ascii="Times New Roman" w:hAnsi="Times New Roman" w:cs="Times New Roman"/>
-          <w:sz w:val="28"/>
-          <w:szCs w:val="28"/>
-        </w:rPr>
-        <w:t xml:space="preserve"> → Writes data chunk into stream.</w:t>
-      </w:r>
-    </w:p>
-    <w:p>
-      <w:pPr>
-        <w:pStyle w:val="ListParagraph"/>
-        <w:numPr>
-          <w:ilvl w:val="0"/>
-          <w:numId w:val="38"/>
-        </w:numPr>
-        <w:rPr>
-          <w:rFonts w:ascii="Times New Roman" w:hAnsi="Times New Roman" w:cs="Times New Roman"/>
-          <w:sz w:val="28"/>
-          <w:szCs w:val="28"/>
-        </w:rPr>
-      </w:pPr>
-      <w:proofErr w:type="gramStart"/>
-      <w:r>
-        <w:rPr>
-          <w:rFonts w:ascii="Times New Roman" w:hAnsi="Times New Roman" w:cs="Times New Roman"/>
-          <w:b/>
-          <w:bCs/>
-          <w:sz w:val="28"/>
-          <w:szCs w:val="28"/>
-        </w:rPr>
-        <w:t>.end</w:t>
-      </w:r>
-      <w:proofErr w:type="gramEnd"/>
-      <w:r>
-        <w:rPr>
-          <w:rFonts w:ascii="Times New Roman" w:hAnsi="Times New Roman" w:cs="Times New Roman"/>
-          <w:b/>
-          <w:bCs/>
-          <w:sz w:val="28"/>
-          <w:szCs w:val="28"/>
-        </w:rPr>
-        <w:t>([chunk], [encoding], [callback])</w:t>
-      </w:r>
-      <w:r>
-        <w:rPr>
-          <w:rFonts w:ascii="Times New Roman" w:hAnsi="Times New Roman" w:cs="Times New Roman"/>
-          <w:sz w:val="28"/>
-          <w:szCs w:val="28"/>
-        </w:rPr>
-        <w:t xml:space="preserve"> → Finishes writing and closes the stream.</w:t>
-      </w:r>
-    </w:p>
-    <w:p>
-      <w:pPr>
-        <w:pStyle w:val="ListParagraph"/>
-        <w:numPr>
-          <w:ilvl w:val="0"/>
-          <w:numId w:val="38"/>
-        </w:numPr>
-        <w:rPr>
-          <w:rFonts w:ascii="Times New Roman" w:hAnsi="Times New Roman" w:cs="Times New Roman"/>
-          <w:b/>
-          <w:bCs/>
-          <w:sz w:val="28"/>
-          <w:szCs w:val="28"/>
-        </w:rPr>
-      </w:pPr>
-      <w:proofErr w:type="gramStart"/>
-      <w:r>
-        <w:rPr>
-          <w:rFonts w:ascii="Times New Roman" w:hAnsi="Times New Roman" w:cs="Times New Roman"/>
-          <w:b/>
-          <w:bCs/>
-          <w:sz w:val="28"/>
-          <w:szCs w:val="28"/>
-        </w:rPr>
-        <w:t>.cork</w:t>
-      </w:r>
-      <w:proofErr w:type="gramEnd"/>
-      <w:r>
-        <w:rPr>
-          <w:rFonts w:ascii="Times New Roman" w:hAnsi="Times New Roman" w:cs="Times New Roman"/>
-          <w:b/>
-          <w:bCs/>
-          <w:sz w:val="28"/>
-          <w:szCs w:val="28"/>
-        </w:rPr>
-        <w:t>()</w:t>
-      </w:r>
-      <w:r>
-        <w:rPr>
-          <w:rFonts w:ascii="Times New Roman" w:hAnsi="Times New Roman" w:cs="Times New Roman"/>
-          <w:b/>
-          <w:bCs/>
-          <w:sz w:val="28"/>
-          <w:szCs w:val="28"/>
-        </w:rPr>
-        <w:t xml:space="preserve">: </w:t>
-      </w:r>
-      <w:r>
-        <w:rPr>
-          <w:rFonts w:ascii="Times New Roman" w:hAnsi="Times New Roman" w:cs="Times New Roman"/>
-          <w:sz w:val="28"/>
-          <w:szCs w:val="28"/>
-        </w:rPr>
-        <w:t xml:space="preserve">Think of it as </w:t>
-      </w:r>
-      <w:r>
-        <w:rPr>
-          <w:rFonts w:ascii="Times New Roman" w:hAnsi="Times New Roman" w:cs="Times New Roman"/>
-          <w:b/>
-          <w:bCs/>
-          <w:sz w:val="28"/>
-          <w:szCs w:val="28"/>
-        </w:rPr>
-        <w:t>“stop writing for now, just collect the data</w:t>
-      </w:r>
-      <w:proofErr w:type="gramStart"/>
-      <w:r>
-        <w:rPr>
-          <w:rFonts w:ascii="Times New Roman" w:hAnsi="Times New Roman" w:cs="Times New Roman"/>
-          <w:b/>
-          <w:bCs/>
-          <w:sz w:val="28"/>
-          <w:szCs w:val="28"/>
-        </w:rPr>
-        <w:t>”</w:t>
-      </w:r>
-      <w:r>
-        <w:rPr>
-          <w:rFonts w:ascii="Times New Roman" w:hAnsi="Times New Roman" w:cs="Times New Roman"/>
-          <w:sz w:val="28"/>
-          <w:szCs w:val="28"/>
-        </w:rPr>
-        <w:t>.</w:t>
-      </w:r>
-      <w:proofErr w:type="gramEnd"/>
-    </w:p>
-    <w:p>
-      <w:pPr>
-        <w:pStyle w:val="ListParagraph"/>
-        <w:ind w:left="927"/>
-        <w:rPr>
-          <w:rFonts w:ascii="Times New Roman" w:hAnsi="Times New Roman" w:cs="Times New Roman"/>
-          <w:sz w:val="28"/>
-          <w:szCs w:val="28"/>
-        </w:rPr>
-      </w:pPr>
-      <w:r>
-        <w:rPr>
-          <w:rFonts w:ascii="Times New Roman" w:hAnsi="Times New Roman" w:cs="Times New Roman"/>
-          <w:sz w:val="28"/>
-          <w:szCs w:val="28"/>
-        </w:rPr>
-        <w:t xml:space="preserve">Whatever you write </w:t>
-      </w:r>
-      <w:proofErr w:type="gramStart"/>
-      <w:r>
-        <w:rPr>
-          <w:rFonts w:ascii="Times New Roman" w:hAnsi="Times New Roman" w:cs="Times New Roman"/>
-          <w:sz w:val="28"/>
-          <w:szCs w:val="28"/>
-        </w:rPr>
-        <w:t>after .cork</w:t>
-      </w:r>
-      <w:proofErr w:type="gramEnd"/>
-      <w:r>
-        <w:rPr>
-          <w:rFonts w:ascii="Times New Roman" w:hAnsi="Times New Roman" w:cs="Times New Roman"/>
-          <w:sz w:val="28"/>
-          <w:szCs w:val="28"/>
-        </w:rPr>
-        <w:t xml:space="preserve">() goes into a </w:t>
-      </w:r>
-      <w:r>
-        <w:rPr>
-          <w:rFonts w:ascii="Times New Roman" w:hAnsi="Times New Roman" w:cs="Times New Roman"/>
-          <w:b/>
-          <w:bCs/>
-          <w:sz w:val="28"/>
-          <w:szCs w:val="28"/>
-        </w:rPr>
-        <w:t>temporary storage (buffer)</w:t>
-      </w:r>
-      <w:r>
-        <w:rPr>
-          <w:rFonts w:ascii="Times New Roman" w:hAnsi="Times New Roman" w:cs="Times New Roman"/>
-          <w:sz w:val="28"/>
-          <w:szCs w:val="28"/>
-        </w:rPr>
-        <w:t>, not directly into the file.</w:t>
-      </w:r>
-    </w:p>
-    <w:p>
-      <w:pPr>
-        <w:pStyle w:val="ListParagraph"/>
-        <w:numPr>
-          <w:ilvl w:val="0"/>
-          <w:numId w:val="38"/>
-        </w:numPr>
-        <w:rPr>
-          <w:rFonts w:ascii="Times New Roman" w:hAnsi="Times New Roman" w:cs="Times New Roman"/>
-          <w:b/>
-          <w:bCs/>
-          <w:sz w:val="28"/>
-          <w:szCs w:val="28"/>
-        </w:rPr>
-      </w:pPr>
-      <w:proofErr w:type="gramStart"/>
-      <w:r>
-        <w:rPr>
-          <w:rFonts w:ascii="Times New Roman" w:hAnsi="Times New Roman" w:cs="Times New Roman"/>
-          <w:b/>
-          <w:bCs/>
-          <w:sz w:val="28"/>
-          <w:szCs w:val="28"/>
-        </w:rPr>
-        <w:t>.uncork</w:t>
-      </w:r>
-      <w:proofErr w:type="gramEnd"/>
-      <w:r>
-        <w:rPr>
-          <w:rFonts w:ascii="Times New Roman" w:hAnsi="Times New Roman" w:cs="Times New Roman"/>
-          <w:b/>
-          <w:bCs/>
-          <w:sz w:val="28"/>
-          <w:szCs w:val="28"/>
-        </w:rPr>
-        <w:t>()</w:t>
-      </w:r>
-      <w:r>
-        <w:rPr>
-          <w:rFonts w:ascii="Times New Roman" w:hAnsi="Times New Roman" w:cs="Times New Roman"/>
-          <w:b/>
-          <w:bCs/>
-          <w:sz w:val="28"/>
-          <w:szCs w:val="28"/>
-        </w:rPr>
-        <w:t xml:space="preserve">: </w:t>
-      </w:r>
-      <w:r>
-        <w:rPr>
-          <w:rFonts w:ascii="Times New Roman" w:hAnsi="Times New Roman" w:cs="Times New Roman"/>
-          <w:sz w:val="28"/>
-          <w:szCs w:val="28"/>
-        </w:rPr>
-        <w:t xml:space="preserve">Think of it as </w:t>
-      </w:r>
-      <w:r>
-        <w:rPr>
-          <w:rFonts w:ascii="Times New Roman" w:hAnsi="Times New Roman" w:cs="Times New Roman"/>
-          <w:b/>
-          <w:bCs/>
-          <w:sz w:val="28"/>
-          <w:szCs w:val="28"/>
-        </w:rPr>
-        <w:t>“okay, now send all collected data at once</w:t>
-      </w:r>
-      <w:proofErr w:type="gramStart"/>
-      <w:r>
-        <w:rPr>
-          <w:rFonts w:ascii="Times New Roman" w:hAnsi="Times New Roman" w:cs="Times New Roman"/>
-          <w:b/>
-          <w:bCs/>
-          <w:sz w:val="28"/>
-          <w:szCs w:val="28"/>
-        </w:rPr>
-        <w:t>”</w:t>
-      </w:r>
-      <w:r>
-        <w:rPr>
-          <w:rFonts w:ascii="Times New Roman" w:hAnsi="Times New Roman" w:cs="Times New Roman"/>
-          <w:sz w:val="28"/>
-          <w:szCs w:val="28"/>
-        </w:rPr>
-        <w:t>.</w:t>
-      </w:r>
-      <w:proofErr w:type="gramEnd"/>
-    </w:p>
-    <w:p>
-      <w:pPr>
-        <w:pStyle w:val="ListParagraph"/>
-        <w:ind w:left="927"/>
-        <w:rPr>
-          <w:rFonts w:ascii="Times New Roman" w:hAnsi="Times New Roman" w:cs="Times New Roman"/>
-          <w:sz w:val="28"/>
-          <w:szCs w:val="28"/>
-        </w:rPr>
-      </w:pPr>
-      <w:r>
-        <w:rPr>
-          <w:rFonts w:ascii="Times New Roman" w:hAnsi="Times New Roman" w:cs="Times New Roman"/>
-          <w:sz w:val="28"/>
-          <w:szCs w:val="28"/>
-        </w:rPr>
-        <w:t xml:space="preserve">When you </w:t>
-      </w:r>
-      <w:proofErr w:type="gramStart"/>
-      <w:r>
-        <w:rPr>
-          <w:rFonts w:ascii="Times New Roman" w:hAnsi="Times New Roman" w:cs="Times New Roman"/>
-          <w:sz w:val="28"/>
-          <w:szCs w:val="28"/>
-        </w:rPr>
-        <w:t>call .uncork</w:t>
-      </w:r>
-      <w:proofErr w:type="gramEnd"/>
-      <w:r>
-        <w:rPr>
-          <w:rFonts w:ascii="Times New Roman" w:hAnsi="Times New Roman" w:cs="Times New Roman"/>
-          <w:sz w:val="28"/>
-          <w:szCs w:val="28"/>
-        </w:rPr>
-        <w:t xml:space="preserve">(), all buffered data is </w:t>
-      </w:r>
-      <w:r>
-        <w:rPr>
-          <w:rFonts w:ascii="Times New Roman" w:hAnsi="Times New Roman" w:cs="Times New Roman"/>
-          <w:b/>
-          <w:bCs/>
-          <w:sz w:val="28"/>
-          <w:szCs w:val="28"/>
-        </w:rPr>
-        <w:t>written together</w:t>
-      </w:r>
-      <w:r>
-        <w:rPr>
-          <w:rFonts w:ascii="Times New Roman" w:hAnsi="Times New Roman" w:cs="Times New Roman"/>
-          <w:sz w:val="28"/>
-          <w:szCs w:val="28"/>
-        </w:rPr>
-        <w:t xml:space="preserve"> to the file.</w:t>
-      </w:r>
-    </w:p>
-    <w:p>
-      <w:pPr>
-        <w:pStyle w:val="ListParagraph"/>
-        <w:numPr>
-          <w:ilvl w:val="0"/>
-          <w:numId w:val="38"/>
-        </w:numPr>
-        <w:rPr>
-          <w:rFonts w:ascii="Times New Roman" w:hAnsi="Times New Roman" w:cs="Times New Roman"/>
-          <w:sz w:val="28"/>
-          <w:szCs w:val="28"/>
-        </w:rPr>
-      </w:pPr>
-      <w:proofErr w:type="gramStart"/>
-      <w:r>
-        <w:rPr>
-          <w:rFonts w:ascii="Times New Roman" w:hAnsi="Times New Roman" w:cs="Times New Roman"/>
-          <w:sz w:val="28"/>
-          <w:szCs w:val="28"/>
-        </w:rPr>
-        <w:t>.destroy</w:t>
-      </w:r>
-      <w:proofErr w:type="gramEnd"/>
-      <w:r>
-        <w:rPr>
-          <w:rFonts w:ascii="Times New Roman" w:hAnsi="Times New Roman" w:cs="Times New Roman"/>
-          <w:sz w:val="28"/>
-          <w:szCs w:val="28"/>
-        </w:rPr>
-        <w:t>([error]) → Forcefully closes writable stream.</w:t>
-      </w:r>
-    </w:p>
-    <w:p>
-      <w:pPr>
-        <w:pStyle w:val="ListParagraph"/>
-        <w:ind w:left="927"/>
-        <w:rPr>
-          <w:rFonts w:ascii="Times New Roman" w:hAnsi="Times New Roman" w:cs="Times New Roman"/>
-          <w:sz w:val="28"/>
-          <w:szCs w:val="28"/>
-        </w:rPr>
-      </w:pPr>
-    </w:p>
-    <w:p>
-      <w:pPr>
-        <w:pStyle w:val="ListParagraph"/>
-        <w:numPr>
-          <w:ilvl w:val="0"/>
-          <w:numId w:val="32"/>
-        </w:numPr>
-        <w:rPr>
-          <w:rFonts w:ascii="Times New Roman" w:hAnsi="Times New Roman" w:cs="Times New Roman"/>
-          <w:b/>
-          <w:bCs/>
-          <w:sz w:val="28"/>
-          <w:szCs w:val="28"/>
-        </w:rPr>
-      </w:pPr>
-      <w:r>
-        <w:rPr>
-          <w:rFonts w:ascii="Times New Roman" w:hAnsi="Times New Roman" w:cs="Times New Roman"/>
-          <w:b/>
-          <w:bCs/>
-          <w:sz w:val="28"/>
-          <w:szCs w:val="28"/>
-        </w:rPr>
-        <w:t>Writable</w:t>
-      </w:r>
-      <w:r>
-        <w:rPr>
-          <w:rFonts w:ascii="Times New Roman" w:hAnsi="Times New Roman" w:cs="Times New Roman"/>
-          <w:b/>
-          <w:bCs/>
-          <w:sz w:val="28"/>
-          <w:szCs w:val="28"/>
-        </w:rPr>
-        <w:t xml:space="preserve"> Stream properties:</w:t>
-      </w:r>
-    </w:p>
-    <w:p>
-      <w:pPr>
-        <w:pStyle w:val="ListParagraph"/>
-        <w:numPr>
-          <w:ilvl w:val="0"/>
-          <w:numId w:val="43"/>
-        </w:numPr>
-        <w:rPr>
-          <w:rFonts w:ascii="Times New Roman" w:hAnsi="Times New Roman" w:cs="Times New Roman"/>
-          <w:sz w:val="28"/>
-          <w:szCs w:val="28"/>
-        </w:rPr>
-      </w:pPr>
-      <w:r>
-        <w:rPr>
-          <w:rFonts w:ascii="Times New Roman" w:hAnsi="Times New Roman" w:cs="Times New Roman"/>
-          <w:b/>
-          <w:bCs/>
-          <w:sz w:val="28"/>
-          <w:szCs w:val="28"/>
-        </w:rPr>
-        <w:t>writable</w:t>
-      </w:r>
-      <w:r>
-        <w:rPr>
-          <w:rFonts w:ascii="Times New Roman" w:hAnsi="Times New Roman" w:cs="Times New Roman"/>
-          <w:b/>
-          <w:bCs/>
-          <w:sz w:val="28"/>
-          <w:szCs w:val="28"/>
-        </w:rPr>
-        <w:t>HighWaterMark →</w:t>
-      </w:r>
-      <w:r>
-        <w:rPr>
-          <w:rFonts w:ascii="Times New Roman" w:hAnsi="Times New Roman" w:cs="Times New Roman"/>
-          <w:sz w:val="28"/>
-          <w:szCs w:val="28"/>
-        </w:rPr>
-        <w:t xml:space="preserve"> The buffer’s capacity limit (maximum bytes stored before pausing reads).</w:t>
-      </w:r>
-    </w:p>
-    <w:p>
-      <w:pPr>
-        <w:pStyle w:val="ListParagraph"/>
-        <w:ind w:left="644"/>
-        <w:rPr>
-          <w:rFonts w:ascii="Times New Roman" w:hAnsi="Times New Roman" w:cs="Times New Roman"/>
-          <w:b/>
-          <w:bCs/>
-          <w:sz w:val="28"/>
-          <w:szCs w:val="28"/>
-        </w:rPr>
-      </w:pPr>
-    </w:p>
-    <w:p>
-      <w:pPr>
-        <w:pStyle w:val="ListParagraph"/>
-        <w:numPr>
-          <w:ilvl w:val="0"/>
-          <w:numId w:val="32"/>
-        </w:numPr>
-        <w:rPr>
-          <w:rFonts w:ascii="Times New Roman" w:hAnsi="Times New Roman" w:cs="Times New Roman"/>
-          <w:b/>
-          <w:bCs/>
-          <w:sz w:val="28"/>
-          <w:szCs w:val="28"/>
-        </w:rPr>
-      </w:pPr>
-      <w:r>
-        <w:rPr>
-          <w:rFonts w:ascii="Times New Roman" w:hAnsi="Times New Roman" w:cs="Times New Roman"/>
-          <w:b/>
-          <w:bCs/>
-          <w:sz w:val="28"/>
-          <w:szCs w:val="28"/>
-        </w:rPr>
         <w:t>Writable Stream states:</w:t>
       </w:r>
     </w:p>
@@ -13401,7 +13390,6 @@
           <w:sz w:val="28"/>
           <w:szCs w:val="28"/>
         </w:rPr>
-        <w:lastRenderedPageBreak/>
         <w:t>writableCorked:</w:t>
       </w:r>
       <w:r>
@@ -13534,6 +13522,7 @@
           <w:sz w:val="28"/>
           <w:szCs w:val="28"/>
         </w:rPr>
+        <w:lastRenderedPageBreak/>
         <w:t xml:space="preserve">This is useful for </w:t>
       </w:r>
       <w:r>
@@ -13914,40 +13903,158 @@
     <w:p>
       <w:pPr>
         <w:pStyle w:val="ListParagraph"/>
+        <w:ind w:left="1069"/>
+        <w:rPr>
+          <w:rFonts w:ascii="Times New Roman" w:hAnsi="Times New Roman" w:cs="Times New Roman"/>
+          <w:b/>
+          <w:bCs/>
+          <w:sz w:val="28"/>
+          <w:szCs w:val="28"/>
+        </w:rPr>
+      </w:pPr>
+    </w:p>
+    <w:p>
+      <w:pPr>
+        <w:pStyle w:val="ListParagraph"/>
+        <w:numPr>
+          <w:ilvl w:val="0"/>
+          <w:numId w:val="45"/>
+        </w:numPr>
+        <w:rPr>
+          <w:rFonts w:ascii="Times New Roman" w:hAnsi="Times New Roman" w:cs="Times New Roman"/>
+          <w:b/>
+          <w:bCs/>
+          <w:sz w:val="28"/>
+          <w:szCs w:val="28"/>
+        </w:rPr>
+      </w:pPr>
+      <w:r>
+        <w:rPr>
+          <w:rFonts w:ascii="Times New Roman" w:hAnsi="Times New Roman" w:cs="Times New Roman"/>
+          <w:b/>
+          <w:bCs/>
+          <w:sz w:val="28"/>
+          <w:szCs w:val="28"/>
+        </w:rPr>
+        <w:t xml:space="preserve"> Duplex Stream</w:t>
+      </w:r>
+      <w:r>
+        <w:rPr>
+          <w:rFonts w:ascii="Times New Roman" w:hAnsi="Times New Roman" w:cs="Times New Roman"/>
+          <w:b/>
+          <w:bCs/>
+          <w:sz w:val="28"/>
+          <w:szCs w:val="28"/>
+        </w:rPr>
+        <w:t xml:space="preserve">: Duplex Stream </w:t>
+      </w:r>
+      <w:r>
+        <w:rPr>
+          <w:rFonts w:ascii="Times New Roman" w:hAnsi="Times New Roman" w:cs="Times New Roman"/>
+          <w:sz w:val="28"/>
+          <w:szCs w:val="28"/>
+        </w:rPr>
+        <w:t xml:space="preserve">Can </w:t>
+      </w:r>
+      <w:r>
+        <w:rPr>
+          <w:rFonts w:ascii="Times New Roman" w:hAnsi="Times New Roman" w:cs="Times New Roman"/>
+          <w:b/>
+          <w:bCs/>
+          <w:sz w:val="28"/>
+          <w:szCs w:val="28"/>
+        </w:rPr>
+        <w:t>read and write</w:t>
+      </w:r>
+      <w:r>
+        <w:rPr>
+          <w:rFonts w:ascii="Times New Roman" w:hAnsi="Times New Roman" w:cs="Times New Roman"/>
+          <w:sz w:val="28"/>
+          <w:szCs w:val="28"/>
+        </w:rPr>
+        <w:t xml:space="preserve"> at the same time.</w:t>
+      </w:r>
+    </w:p>
+    <w:p>
+      <w:pPr>
+        <w:pStyle w:val="ListParagraph"/>
         <w:ind w:left="644"/>
         <w:rPr>
           <w:rFonts w:ascii="Times New Roman" w:hAnsi="Times New Roman" w:cs="Times New Roman"/>
-          <w:b/>
-          <w:bCs/>
-          <w:sz w:val="28"/>
-          <w:szCs w:val="28"/>
-        </w:rPr>
-      </w:pPr>
-    </w:p>
-    <w:p>
-      <w:pPr>
-        <w:pStyle w:val="ListParagraph"/>
-        <w:numPr>
-          <w:ilvl w:val="0"/>
-          <w:numId w:val="22"/>
-        </w:numPr>
-        <w:rPr>
-          <w:rFonts w:ascii="Times New Roman" w:hAnsi="Times New Roman" w:cs="Times New Roman"/>
-          <w:b/>
-          <w:bCs/>
-          <w:sz w:val="28"/>
-          <w:szCs w:val="28"/>
-        </w:rPr>
-      </w:pPr>
-    </w:p>
-    <w:p>
-      <w:pPr>
-        <w:pStyle w:val="ListParagraph"/>
-        <w:ind w:left="1069"/>
-        <w:rPr>
-          <w:rFonts w:ascii="Times New Roman" w:hAnsi="Times New Roman" w:cs="Times New Roman"/>
-          <w:b/>
-          <w:bCs/>
+          <w:sz w:val="28"/>
+          <w:szCs w:val="28"/>
+        </w:rPr>
+      </w:pPr>
+      <w:r>
+        <w:rPr>
+          <w:rFonts w:ascii="Times New Roman" w:hAnsi="Times New Roman" w:cs="Times New Roman"/>
+          <w:sz w:val="28"/>
+          <w:szCs w:val="28"/>
+        </w:rPr>
+        <w:t xml:space="preserve">Think of it like a </w:t>
+      </w:r>
+      <w:r>
+        <w:rPr>
+          <w:rFonts w:ascii="Times New Roman" w:hAnsi="Times New Roman" w:cs="Times New Roman"/>
+          <w:b/>
+          <w:bCs/>
+          <w:sz w:val="28"/>
+          <w:szCs w:val="28"/>
+        </w:rPr>
+        <w:t>phone call</w:t>
+      </w:r>
+      <w:r>
+        <w:rPr>
+          <w:rFonts w:ascii="Times New Roman" w:hAnsi="Times New Roman" w:cs="Times New Roman"/>
+          <w:sz w:val="28"/>
+          <w:szCs w:val="28"/>
+        </w:rPr>
+        <w:t xml:space="preserve"> → you talk (write) and listen (read) at the same time.</w:t>
+      </w:r>
+    </w:p>
+    <w:p>
+      <w:pPr>
+        <w:pStyle w:val="ListParagraph"/>
+        <w:ind w:left="644"/>
+        <w:rPr>
+          <w:rFonts w:ascii="Times New Roman" w:hAnsi="Times New Roman" w:cs="Times New Roman"/>
+          <w:sz w:val="28"/>
+          <w:szCs w:val="28"/>
+        </w:rPr>
+      </w:pPr>
+      <w:r>
+        <w:rPr>
+          <w:rFonts w:ascii="Times New Roman" w:hAnsi="Times New Roman" w:cs="Times New Roman"/>
+          <w:sz w:val="28"/>
+          <w:szCs w:val="28"/>
+        </w:rPr>
+        <w:t xml:space="preserve">Example: A </w:t>
+      </w:r>
+      <w:r>
+        <w:rPr>
+          <w:rFonts w:ascii="Times New Roman" w:hAnsi="Times New Roman" w:cs="Times New Roman"/>
+          <w:b/>
+          <w:bCs/>
+          <w:sz w:val="28"/>
+          <w:szCs w:val="28"/>
+        </w:rPr>
+        <w:t>TCP socket</w:t>
+      </w:r>
+      <w:r>
+        <w:rPr>
+          <w:rFonts w:ascii="Times New Roman" w:hAnsi="Times New Roman" w:cs="Times New Roman"/>
+          <w:sz w:val="28"/>
+          <w:szCs w:val="28"/>
+        </w:rPr>
+        <w:t xml:space="preserve"> in Node.js.</w:t>
+      </w:r>
+    </w:p>
+    <w:p>
+      <w:pPr>
+        <w:pStyle w:val="ListParagraph"/>
+        <w:ind w:left="644"/>
+        <w:rPr>
+          <w:rFonts w:ascii="Times New Roman" w:hAnsi="Times New Roman" w:cs="Times New Roman"/>
           <w:sz w:val="28"/>
           <w:szCs w:val="28"/>
         </w:rPr>
@@ -13976,17 +14083,87 @@
           <w:sz w:val="28"/>
           <w:szCs w:val="28"/>
         </w:rPr>
-        <w:t>Duplex Stream</w:t>
-      </w:r>
-      <w:r>
-        <w:rPr>
-          <w:rFonts w:ascii="Times New Roman" w:hAnsi="Times New Roman" w:cs="Times New Roman"/>
-          <w:b/>
-          <w:bCs/>
-          <w:sz w:val="28"/>
-          <w:szCs w:val="28"/>
-        </w:rPr>
-        <w:t>?</w:t>
+        <w:t>Transform Stream</w:t>
+      </w:r>
+      <w:r>
+        <w:rPr>
+          <w:rFonts w:ascii="Times New Roman" w:hAnsi="Times New Roman" w:cs="Times New Roman"/>
+          <w:b/>
+          <w:bCs/>
+          <w:sz w:val="28"/>
+          <w:szCs w:val="28"/>
+        </w:rPr>
+        <w:t>: Transform Stream</w:t>
+      </w:r>
+      <w:r>
+        <w:rPr>
+          <w:rFonts w:ascii="Times New Roman" w:hAnsi="Times New Roman" w:cs="Times New Roman"/>
+          <w:sz w:val="28"/>
+          <w:szCs w:val="28"/>
+        </w:rPr>
+        <w:t xml:space="preserve"> is</w:t>
+      </w:r>
+      <w:r>
+        <w:rPr>
+          <w:rFonts w:ascii="Times New Roman" w:hAnsi="Times New Roman" w:cs="Times New Roman"/>
+          <w:sz w:val="28"/>
+          <w:szCs w:val="28"/>
+        </w:rPr>
+        <w:t xml:space="preserve"> a </w:t>
+      </w:r>
+      <w:r>
+        <w:rPr>
+          <w:rFonts w:ascii="Times New Roman" w:hAnsi="Times New Roman" w:cs="Times New Roman"/>
+          <w:b/>
+          <w:bCs/>
+          <w:sz w:val="28"/>
+          <w:szCs w:val="28"/>
+        </w:rPr>
+        <w:t>special Duplex stream</w:t>
+      </w:r>
+      <w:r>
+        <w:rPr>
+          <w:rFonts w:ascii="Times New Roman" w:hAnsi="Times New Roman" w:cs="Times New Roman"/>
+          <w:sz w:val="28"/>
+          <w:szCs w:val="28"/>
+        </w:rPr>
+        <w:t>.</w:t>
+      </w:r>
+    </w:p>
+    <w:p>
+      <w:pPr>
+        <w:pStyle w:val="ListParagraph"/>
+        <w:rPr>
+          <w:rFonts w:ascii="Times New Roman" w:hAnsi="Times New Roman" w:cs="Times New Roman"/>
+          <w:sz w:val="28"/>
+          <w:szCs w:val="28"/>
+        </w:rPr>
+      </w:pPr>
+      <w:r>
+        <w:rPr>
+          <w:rFonts w:ascii="Times New Roman" w:hAnsi="Times New Roman" w:cs="Times New Roman"/>
+          <w:sz w:val="28"/>
+          <w:szCs w:val="28"/>
+        </w:rPr>
+        <w:t xml:space="preserve">Think of it like a </w:t>
+      </w:r>
+      <w:r>
+        <w:rPr>
+          <w:rFonts w:ascii="Times New Roman" w:hAnsi="Times New Roman" w:cs="Times New Roman"/>
+          <w:b/>
+          <w:bCs/>
+          <w:sz w:val="28"/>
+          <w:szCs w:val="28"/>
+        </w:rPr>
+        <w:t>translator</w:t>
+      </w:r>
+      <w:r>
+        <w:rPr>
+          <w:rFonts w:ascii="Times New Roman" w:hAnsi="Times New Roman" w:cs="Times New Roman"/>
+          <w:sz w:val="28"/>
+          <w:szCs w:val="28"/>
+        </w:rPr>
+        <w:t xml:space="preserve"> → you say something (input), translator changes it, and then gives output.</w:t>
       </w:r>
     </w:p>
     <w:p>
@@ -13999,13 +14176,214 @@
           <w:szCs w:val="28"/>
         </w:rPr>
       </w:pPr>
-      <w:r>
-        <w:rPr>
-          <w:rFonts w:ascii="Times New Roman" w:hAnsi="Times New Roman" w:cs="Times New Roman"/>
-          <w:sz w:val="28"/>
-          <w:szCs w:val="28"/>
-        </w:rPr>
-        <w:t>Duplex streams are streams that can both read and write data. These are useful for situations like network communication, where you both send and receive data.</w:t>
+    </w:p>
+    <w:p>
+      <w:pPr>
+        <w:pStyle w:val="ListParagraph"/>
+        <w:numPr>
+          <w:ilvl w:val="0"/>
+          <w:numId w:val="45"/>
+        </w:numPr>
+        <w:rPr>
+          <w:rFonts w:ascii="Times New Roman" w:hAnsi="Times New Roman" w:cs="Times New Roman"/>
+          <w:b/>
+          <w:bCs/>
+          <w:sz w:val="28"/>
+          <w:szCs w:val="28"/>
+        </w:rPr>
+      </w:pPr>
+      <w:r>
+        <w:rPr>
+          <w:rFonts w:ascii="Times New Roman" w:hAnsi="Times New Roman" w:cs="Times New Roman"/>
+          <w:b/>
+          <w:bCs/>
+          <w:sz w:val="28"/>
+          <w:szCs w:val="28"/>
+        </w:rPr>
+        <w:t>PassThrough Stream</w:t>
+      </w:r>
+      <w:r>
+        <w:rPr>
+          <w:rFonts w:ascii="Times New Roman" w:hAnsi="Times New Roman" w:cs="Times New Roman"/>
+          <w:b/>
+          <w:bCs/>
+          <w:sz w:val="28"/>
+          <w:szCs w:val="28"/>
+        </w:rPr>
+        <w:t xml:space="preserve">: </w:t>
+      </w:r>
+      <w:r>
+        <w:rPr>
+          <w:rFonts w:ascii="Times New Roman" w:hAnsi="Times New Roman" w:cs="Times New Roman"/>
+          <w:sz w:val="28"/>
+          <w:szCs w:val="28"/>
+        </w:rPr>
+        <w:t>It is</w:t>
+      </w:r>
+      <w:r>
+        <w:rPr>
+          <w:rFonts w:ascii="Times New Roman" w:hAnsi="Times New Roman" w:cs="Times New Roman"/>
+          <w:sz w:val="28"/>
+          <w:szCs w:val="28"/>
+        </w:rPr>
+        <w:t xml:space="preserve"> also a </w:t>
+      </w:r>
+      <w:r>
+        <w:rPr>
+          <w:rFonts w:ascii="Times New Roman" w:hAnsi="Times New Roman" w:cs="Times New Roman"/>
+          <w:b/>
+          <w:bCs/>
+          <w:sz w:val="28"/>
+          <w:szCs w:val="28"/>
+        </w:rPr>
+        <w:t>Transform stream</w:t>
+      </w:r>
+      <w:r>
+        <w:rPr>
+          <w:rFonts w:ascii="Times New Roman" w:hAnsi="Times New Roman" w:cs="Times New Roman"/>
+          <w:sz w:val="28"/>
+          <w:szCs w:val="28"/>
+        </w:rPr>
+        <w:t xml:space="preserve">, but it does </w:t>
+      </w:r>
+      <w:r>
+        <w:rPr>
+          <w:rFonts w:ascii="Times New Roman" w:hAnsi="Times New Roman" w:cs="Times New Roman"/>
+          <w:b/>
+          <w:bCs/>
+          <w:sz w:val="28"/>
+          <w:szCs w:val="28"/>
+        </w:rPr>
+        <w:t>NOT change anything</w:t>
+      </w:r>
+      <w:r>
+        <w:rPr>
+          <w:rFonts w:ascii="Times New Roman" w:hAnsi="Times New Roman" w:cs="Times New Roman"/>
+          <w:sz w:val="28"/>
+          <w:szCs w:val="28"/>
+        </w:rPr>
+        <w:t>.</w:t>
+      </w:r>
+    </w:p>
+    <w:p>
+      <w:pPr>
+        <w:pStyle w:val="ListParagraph"/>
+        <w:rPr>
+          <w:rFonts w:ascii="Times New Roman" w:hAnsi="Times New Roman" w:cs="Times New Roman"/>
+          <w:sz w:val="28"/>
+          <w:szCs w:val="28"/>
+        </w:rPr>
+      </w:pPr>
+      <w:r>
+        <w:rPr>
+          <w:rFonts w:ascii="Times New Roman" w:hAnsi="Times New Roman" w:cs="Times New Roman"/>
+          <w:sz w:val="28"/>
+          <w:szCs w:val="28"/>
+        </w:rPr>
+        <w:t>Whatever goes in, comes out the same.</w:t>
+      </w:r>
+    </w:p>
+    <w:p>
+      <w:pPr>
+        <w:pStyle w:val="ListParagraph"/>
+        <w:rPr>
+          <w:rFonts w:ascii="Times New Roman" w:hAnsi="Times New Roman" w:cs="Times New Roman"/>
+          <w:sz w:val="28"/>
+          <w:szCs w:val="28"/>
+        </w:rPr>
+      </w:pPr>
+      <w:r>
+        <w:rPr>
+          <w:rFonts w:ascii="Times New Roman" w:hAnsi="Times New Roman" w:cs="Times New Roman"/>
+          <w:sz w:val="28"/>
+          <w:szCs w:val="28"/>
+        </w:rPr>
+        <w:t xml:space="preserve">Think of it like a </w:t>
+      </w:r>
+      <w:r>
+        <w:rPr>
+          <w:rFonts w:ascii="Times New Roman" w:hAnsi="Times New Roman" w:cs="Times New Roman"/>
+          <w:b/>
+          <w:bCs/>
+          <w:sz w:val="28"/>
+          <w:szCs w:val="28"/>
+        </w:rPr>
+        <w:t>transparent pipe</w:t>
+      </w:r>
+      <w:r>
+        <w:rPr>
+          <w:rFonts w:ascii="Times New Roman" w:hAnsi="Times New Roman" w:cs="Times New Roman"/>
+          <w:sz w:val="28"/>
+          <w:szCs w:val="28"/>
+        </w:rPr>
+        <w:t xml:space="preserve"> → water goes in, same water comes out.</w:t>
+      </w:r>
+    </w:p>
+    <w:p>
+      <w:pPr>
+        <w:pStyle w:val="ListParagraph"/>
+        <w:rPr>
+          <w:rFonts w:ascii="Times New Roman" w:hAnsi="Times New Roman" w:cs="Times New Roman"/>
+          <w:sz w:val="28"/>
+          <w:szCs w:val="28"/>
+        </w:rPr>
+      </w:pPr>
+    </w:p>
+    <w:p>
+      <w:pPr>
+        <w:pStyle w:val="ListParagraph"/>
+        <w:rPr>
+          <w:rFonts w:ascii="Times New Roman" w:hAnsi="Times New Roman" w:cs="Times New Roman"/>
+          <w:sz w:val="28"/>
+          <w:szCs w:val="28"/>
+        </w:rPr>
+      </w:pPr>
+    </w:p>
+    <w:p>
+      <w:pPr>
+        <w:pStyle w:val="ListParagraph"/>
+        <w:rPr>
+          <w:rFonts w:ascii="Times New Roman" w:hAnsi="Times New Roman" w:cs="Times New Roman"/>
+          <w:sz w:val="28"/>
+          <w:szCs w:val="28"/>
+        </w:rPr>
+      </w:pPr>
+    </w:p>
+    <w:p>
+      <w:pPr>
+        <w:pStyle w:val="ListParagraph"/>
+        <w:rPr>
+          <w:rFonts w:ascii="Times New Roman" w:hAnsi="Times New Roman" w:cs="Times New Roman"/>
+          <w:sz w:val="28"/>
+          <w:szCs w:val="28"/>
+        </w:rPr>
+      </w:pPr>
+    </w:p>
+    <w:p>
+      <w:pPr>
+        <w:pStyle w:val="ListParagraph"/>
+        <w:numPr>
+          <w:ilvl w:val="0"/>
+          <w:numId w:val="32"/>
+        </w:numPr>
+        <w:rPr>
+          <w:rFonts w:ascii="Times New Roman" w:hAnsi="Times New Roman" w:cs="Times New Roman"/>
+          <w:b/>
+          <w:bCs/>
+          <w:sz w:val="28"/>
+          <w:szCs w:val="28"/>
+        </w:rPr>
+      </w:pPr>
+      <w:r>
+        <w:rPr>
+          <w:rFonts w:ascii="Times New Roman" w:hAnsi="Times New Roman" w:cs="Times New Roman"/>
+          <w:b/>
+          <w:bCs/>
+          <w:sz w:val="28"/>
+          <w:szCs w:val="28"/>
+        </w:rPr>
+        <w:lastRenderedPageBreak/>
+        <w:t>What is Data Stream?</w:t>
       </w:r>
     </w:p>
     <w:p>
@@ -14018,6 +14396,196 @@
           <w:szCs w:val="28"/>
         </w:rPr>
       </w:pPr>
+      <w:r>
+        <w:rPr>
+          <w:rFonts w:ascii="Times New Roman" w:hAnsi="Times New Roman" w:cs="Times New Roman"/>
+          <w:sz w:val="28"/>
+          <w:szCs w:val="28"/>
+        </w:rPr>
+        <w:t>A data stream is a continuous flow of data that is processed in small pieces (called chunks) instead of loading all data at once.</w:t>
+      </w:r>
+      <w:r>
+        <w:rPr>
+          <w:rFonts w:ascii="Times New Roman" w:hAnsi="Times New Roman" w:cs="Times New Roman"/>
+          <w:sz w:val="28"/>
+          <w:szCs w:val="28"/>
+        </w:rPr>
+        <w:t xml:space="preserve"> </w:t>
+      </w:r>
+    </w:p>
+    <w:p>
+      <w:pPr>
+        <w:pStyle w:val="ListParagraph"/>
+        <w:ind w:left="644"/>
+        <w:rPr>
+          <w:rFonts w:ascii="Times New Roman" w:hAnsi="Times New Roman" w:cs="Times New Roman"/>
+          <w:sz w:val="28"/>
+          <w:szCs w:val="28"/>
+        </w:rPr>
+      </w:pPr>
+      <w:r>
+        <w:rPr>
+          <w:rFonts w:ascii="Times New Roman" w:hAnsi="Times New Roman" w:cs="Times New Roman"/>
+          <w:sz w:val="28"/>
+          <w:szCs w:val="28"/>
+        </w:rPr>
+        <w:t xml:space="preserve">When you start a Node.js process, </w:t>
+      </w:r>
+      <w:r>
+        <w:rPr>
+          <w:rFonts w:ascii="Times New Roman" w:hAnsi="Times New Roman" w:cs="Times New Roman"/>
+          <w:b/>
+          <w:bCs/>
+          <w:sz w:val="28"/>
+          <w:szCs w:val="28"/>
+        </w:rPr>
+        <w:t>3 default streams</w:t>
+      </w:r>
+      <w:r>
+        <w:rPr>
+          <w:rFonts w:ascii="Times New Roman" w:hAnsi="Times New Roman" w:cs="Times New Roman"/>
+          <w:sz w:val="28"/>
+          <w:szCs w:val="28"/>
+        </w:rPr>
+        <w:t xml:space="preserve"> are created automatically:</w:t>
+      </w:r>
+    </w:p>
+    <w:p>
+      <w:pPr>
+        <w:pStyle w:val="ListParagraph"/>
+        <w:numPr>
+          <w:ilvl w:val="0"/>
+          <w:numId w:val="52"/>
+        </w:numPr>
+        <w:rPr>
+          <w:rFonts w:ascii="Times New Roman" w:hAnsi="Times New Roman" w:cs="Times New Roman"/>
+          <w:sz w:val="28"/>
+          <w:szCs w:val="28"/>
+        </w:rPr>
+      </w:pPr>
+      <w:proofErr w:type="gramStart"/>
+      <w:r>
+        <w:rPr>
+          <w:rFonts w:ascii="Times New Roman" w:hAnsi="Times New Roman" w:cs="Times New Roman"/>
+          <w:b/>
+          <w:bCs/>
+          <w:sz w:val="28"/>
+          <w:szCs w:val="28"/>
+        </w:rPr>
+        <w:t>process.stdin</w:t>
+      </w:r>
+      <w:proofErr w:type="gramEnd"/>
+      <w:r>
+        <w:rPr>
+          <w:rFonts w:ascii="Times New Roman" w:hAnsi="Times New Roman" w:cs="Times New Roman"/>
+          <w:sz w:val="28"/>
+          <w:szCs w:val="28"/>
+        </w:rPr>
+        <w:t>:</w:t>
+      </w:r>
+      <w:r>
+        <w:rPr>
+          <w:rFonts w:ascii="Times New Roman" w:hAnsi="Times New Roman" w:cs="Times New Roman"/>
+          <w:sz w:val="28"/>
+          <w:szCs w:val="28"/>
+        </w:rPr>
+        <w:t xml:space="preserve"> Standard Input (for taking input).</w:t>
+      </w:r>
+    </w:p>
+    <w:p>
+      <w:pPr>
+        <w:pStyle w:val="ListParagraph"/>
+        <w:numPr>
+          <w:ilvl w:val="0"/>
+          <w:numId w:val="52"/>
+        </w:numPr>
+        <w:rPr>
+          <w:rFonts w:ascii="Times New Roman" w:hAnsi="Times New Roman" w:cs="Times New Roman"/>
+          <w:sz w:val="28"/>
+          <w:szCs w:val="28"/>
+        </w:rPr>
+      </w:pPr>
+      <w:proofErr w:type="gramStart"/>
+      <w:r>
+        <w:rPr>
+          <w:rFonts w:ascii="Times New Roman" w:hAnsi="Times New Roman" w:cs="Times New Roman"/>
+          <w:b/>
+          <w:bCs/>
+          <w:sz w:val="28"/>
+          <w:szCs w:val="28"/>
+        </w:rPr>
+        <w:t>process.stdout</w:t>
+      </w:r>
+      <w:proofErr w:type="gramEnd"/>
+      <w:r>
+        <w:rPr>
+          <w:rFonts w:ascii="Times New Roman" w:hAnsi="Times New Roman" w:cs="Times New Roman"/>
+          <w:sz w:val="28"/>
+          <w:szCs w:val="28"/>
+        </w:rPr>
+        <w:t>:</w:t>
+      </w:r>
+      <w:r>
+        <w:rPr>
+          <w:rFonts w:ascii="Times New Roman" w:hAnsi="Times New Roman" w:cs="Times New Roman"/>
+          <w:sz w:val="28"/>
+          <w:szCs w:val="28"/>
+        </w:rPr>
+        <w:t xml:space="preserve"> Standard Output (for showing normal messages).</w:t>
+      </w:r>
+    </w:p>
+    <w:p>
+      <w:pPr>
+        <w:pStyle w:val="ListParagraph"/>
+        <w:numPr>
+          <w:ilvl w:val="0"/>
+          <w:numId w:val="52"/>
+        </w:numPr>
+        <w:rPr>
+          <w:rFonts w:ascii="Times New Roman" w:hAnsi="Times New Roman" w:cs="Times New Roman"/>
+          <w:sz w:val="28"/>
+          <w:szCs w:val="28"/>
+        </w:rPr>
+      </w:pPr>
+      <w:proofErr w:type="gramStart"/>
+      <w:r>
+        <w:rPr>
+          <w:rFonts w:ascii="Times New Roman" w:hAnsi="Times New Roman" w:cs="Times New Roman"/>
+          <w:b/>
+          <w:bCs/>
+          <w:sz w:val="28"/>
+          <w:szCs w:val="28"/>
+        </w:rPr>
+        <w:t>process.stderr</w:t>
+      </w:r>
+      <w:proofErr w:type="gramEnd"/>
+      <w:r>
+        <w:rPr>
+          <w:rFonts w:ascii="Times New Roman" w:hAnsi="Times New Roman" w:cs="Times New Roman"/>
+          <w:sz w:val="28"/>
+          <w:szCs w:val="28"/>
+        </w:rPr>
+        <w:t>:</w:t>
+      </w:r>
+      <w:r>
+        <w:rPr>
+          <w:rFonts w:ascii="Times New Roman" w:hAnsi="Times New Roman" w:cs="Times New Roman"/>
+          <w:sz w:val="28"/>
+          <w:szCs w:val="28"/>
+        </w:rPr>
+        <w:t xml:space="preserve"> Standard Error (for showing errors).</w:t>
+      </w:r>
+    </w:p>
+    <w:p>
+      <w:pPr>
+        <w:pStyle w:val="ListParagraph"/>
+        <w:ind w:left="644"/>
+        <w:rPr>
+          <w:rFonts w:ascii="Times New Roman" w:hAnsi="Times New Roman" w:cs="Times New Roman"/>
+          <w:sz w:val="28"/>
+          <w:szCs w:val="28"/>
+        </w:rPr>
+      </w:pPr>
     </w:p>
     <w:p>
       <w:pPr>
@@ -14042,177 +14610,7 @@
           <w:sz w:val="28"/>
           <w:szCs w:val="28"/>
         </w:rPr>
-        <w:t>Duplex Stream (Readable + Writable)</w:t>
-      </w:r>
-      <w:r>
-        <w:rPr>
-          <w:rFonts w:ascii="Times New Roman" w:hAnsi="Times New Roman" w:cs="Times New Roman"/>
-          <w:b/>
-          <w:bCs/>
-          <w:sz w:val="28"/>
-          <w:szCs w:val="28"/>
-        </w:rPr>
-        <w:t xml:space="preserve"> Methods:</w:t>
-      </w:r>
-    </w:p>
-    <w:p>
-      <w:pPr>
-        <w:pStyle w:val="ListParagraph"/>
-        <w:numPr>
-          <w:ilvl w:val="0"/>
-          <w:numId w:val="39"/>
-        </w:numPr>
-        <w:rPr>
-          <w:rFonts w:ascii="Times New Roman" w:hAnsi="Times New Roman" w:cs="Times New Roman"/>
-          <w:sz w:val="28"/>
-          <w:szCs w:val="28"/>
-        </w:rPr>
-      </w:pPr>
-      <w:r>
-        <w:rPr>
-          <w:rFonts w:ascii="Times New Roman" w:hAnsi="Times New Roman" w:cs="Times New Roman"/>
-          <w:sz w:val="28"/>
-          <w:szCs w:val="28"/>
-        </w:rPr>
-        <w:t>A Duplex stream has both readable + writable methods</w:t>
-      </w:r>
-      <w:r>
-        <w:rPr>
-          <w:rFonts w:ascii="Times New Roman" w:hAnsi="Times New Roman" w:cs="Times New Roman"/>
-          <w:sz w:val="28"/>
-          <w:szCs w:val="28"/>
-        </w:rPr>
-        <w:t xml:space="preserve">. </w:t>
-      </w:r>
-      <w:proofErr w:type="gramStart"/>
-      <w:r>
-        <w:rPr>
-          <w:rFonts w:ascii="Times New Roman" w:hAnsi="Times New Roman" w:cs="Times New Roman"/>
-          <w:sz w:val="28"/>
-          <w:szCs w:val="28"/>
-        </w:rPr>
-        <w:t>So</w:t>
-      </w:r>
-      <w:proofErr w:type="gramEnd"/>
-      <w:r>
-        <w:rPr>
-          <w:rFonts w:ascii="Times New Roman" w:hAnsi="Times New Roman" w:cs="Times New Roman"/>
-          <w:sz w:val="28"/>
-          <w:szCs w:val="28"/>
-        </w:rPr>
-        <w:t xml:space="preserve"> it supports everything from Readable and Writable (above).</w:t>
-      </w:r>
-    </w:p>
-    <w:p>
-      <w:pPr>
-        <w:pStyle w:val="ListParagraph"/>
-        <w:numPr>
-          <w:ilvl w:val="0"/>
-          <w:numId w:val="39"/>
-        </w:numPr>
-        <w:rPr>
-          <w:rFonts w:ascii="Times New Roman" w:hAnsi="Times New Roman" w:cs="Times New Roman"/>
-          <w:sz w:val="28"/>
-          <w:szCs w:val="28"/>
-        </w:rPr>
-      </w:pPr>
-      <w:r>
-        <w:rPr>
-          <w:rFonts w:ascii="Times New Roman" w:hAnsi="Times New Roman" w:cs="Times New Roman"/>
-          <w:sz w:val="28"/>
-          <w:szCs w:val="28"/>
-        </w:rPr>
-        <w:t>Example methods</w:t>
-      </w:r>
-      <w:proofErr w:type="gramStart"/>
-      <w:r>
-        <w:rPr>
-          <w:rFonts w:ascii="Times New Roman" w:hAnsi="Times New Roman" w:cs="Times New Roman"/>
-          <w:sz w:val="28"/>
-          <w:szCs w:val="28"/>
-        </w:rPr>
-        <w:t>: .write</w:t>
-      </w:r>
-      <w:proofErr w:type="gramEnd"/>
-      <w:r>
-        <w:rPr>
-          <w:rFonts w:ascii="Times New Roman" w:hAnsi="Times New Roman" w:cs="Times New Roman"/>
-          <w:sz w:val="28"/>
-          <w:szCs w:val="28"/>
-        </w:rPr>
-        <w:t>()</w:t>
-      </w:r>
-      <w:proofErr w:type="gramStart"/>
-      <w:r>
-        <w:rPr>
-          <w:rFonts w:ascii="Times New Roman" w:hAnsi="Times New Roman" w:cs="Times New Roman"/>
-          <w:sz w:val="28"/>
-          <w:szCs w:val="28"/>
-        </w:rPr>
-        <w:t>, .end</w:t>
-      </w:r>
-      <w:proofErr w:type="gramEnd"/>
-      <w:r>
-        <w:rPr>
-          <w:rFonts w:ascii="Times New Roman" w:hAnsi="Times New Roman" w:cs="Times New Roman"/>
-          <w:sz w:val="28"/>
-          <w:szCs w:val="28"/>
-        </w:rPr>
-        <w:t>()</w:t>
-      </w:r>
-      <w:proofErr w:type="gramStart"/>
-      <w:r>
-        <w:rPr>
-          <w:rFonts w:ascii="Times New Roman" w:hAnsi="Times New Roman" w:cs="Times New Roman"/>
-          <w:sz w:val="28"/>
-          <w:szCs w:val="28"/>
-        </w:rPr>
-        <w:t>, .pipe</w:t>
-      </w:r>
-      <w:proofErr w:type="gramEnd"/>
-      <w:r>
-        <w:rPr>
-          <w:rFonts w:ascii="Times New Roman" w:hAnsi="Times New Roman" w:cs="Times New Roman"/>
-          <w:sz w:val="28"/>
-          <w:szCs w:val="28"/>
-        </w:rPr>
-        <w:t>()</w:t>
-      </w:r>
-      <w:proofErr w:type="gramStart"/>
-      <w:r>
-        <w:rPr>
-          <w:rFonts w:ascii="Times New Roman" w:hAnsi="Times New Roman" w:cs="Times New Roman"/>
-          <w:sz w:val="28"/>
-          <w:szCs w:val="28"/>
-        </w:rPr>
-        <w:t>, .read</w:t>
-      </w:r>
-      <w:proofErr w:type="gramEnd"/>
-      <w:r>
-        <w:rPr>
-          <w:rFonts w:ascii="Times New Roman" w:hAnsi="Times New Roman" w:cs="Times New Roman"/>
-          <w:sz w:val="28"/>
-          <w:szCs w:val="28"/>
-        </w:rPr>
-        <w:t>()</w:t>
-      </w:r>
-      <w:proofErr w:type="gramStart"/>
-      <w:r>
-        <w:rPr>
-          <w:rFonts w:ascii="Times New Roman" w:hAnsi="Times New Roman" w:cs="Times New Roman"/>
-          <w:sz w:val="28"/>
-          <w:szCs w:val="28"/>
-        </w:rPr>
-        <w:t>, .destroy</w:t>
-      </w:r>
-      <w:proofErr w:type="gramEnd"/>
-      <w:r>
-        <w:rPr>
-          <w:rFonts w:ascii="Times New Roman" w:hAnsi="Times New Roman" w:cs="Times New Roman"/>
-          <w:sz w:val="28"/>
-          <w:szCs w:val="28"/>
-        </w:rPr>
-        <w:t>()</w:t>
+        <w:t>What is file descriptor?</w:t>
       </w:r>
     </w:p>
     <w:p>
@@ -14221,10 +14619,71 @@
         <w:ind w:left="644"/>
         <w:rPr>
           <w:rFonts w:ascii="Times New Roman" w:hAnsi="Times New Roman" w:cs="Times New Roman"/>
-          <w:sz w:val="28"/>
-          <w:szCs w:val="28"/>
-        </w:rPr>
-      </w:pPr>
+          <w:b/>
+          <w:bCs/>
+          <w:sz w:val="28"/>
+          <w:szCs w:val="28"/>
+        </w:rPr>
+      </w:pPr>
+      <w:r>
+        <w:rPr>
+          <w:rFonts w:ascii="Times New Roman" w:hAnsi="Times New Roman" w:cs="Times New Roman"/>
+          <w:sz w:val="28"/>
+          <w:szCs w:val="28"/>
+        </w:rPr>
+        <w:t xml:space="preserve">A </w:t>
+      </w:r>
+      <w:r>
+        <w:rPr>
+          <w:rStyle w:val="Strong"/>
+          <w:rFonts w:ascii="Times New Roman" w:eastAsiaTheme="majorEastAsia" w:hAnsi="Times New Roman" w:cs="Times New Roman"/>
+          <w:sz w:val="28"/>
+          <w:szCs w:val="28"/>
+        </w:rPr>
+        <w:t>file descriptor (FD)</w:t>
+      </w:r>
+      <w:r>
+        <w:rPr>
+          <w:rFonts w:ascii="Times New Roman" w:hAnsi="Times New Roman" w:cs="Times New Roman"/>
+          <w:sz w:val="28"/>
+          <w:szCs w:val="28"/>
+        </w:rPr>
+        <w:t xml:space="preserve"> is just a </w:t>
+      </w:r>
+      <w:r>
+        <w:rPr>
+          <w:rStyle w:val="Strong"/>
+          <w:rFonts w:ascii="Times New Roman" w:eastAsiaTheme="majorEastAsia" w:hAnsi="Times New Roman" w:cs="Times New Roman"/>
+          <w:sz w:val="28"/>
+          <w:szCs w:val="28"/>
+        </w:rPr>
+        <w:t>number (non-negative integer)</w:t>
+      </w:r>
+      <w:r>
+        <w:rPr>
+          <w:rFonts w:ascii="Times New Roman" w:hAnsi="Times New Roman" w:cs="Times New Roman"/>
+          <w:sz w:val="28"/>
+          <w:szCs w:val="28"/>
+        </w:rPr>
+        <w:t xml:space="preserve"> that the operating system uses to identify an </w:t>
+      </w:r>
+      <w:r>
+        <w:rPr>
+          <w:rStyle w:val="Strong"/>
+          <w:rFonts w:ascii="Times New Roman" w:eastAsiaTheme="majorEastAsia" w:hAnsi="Times New Roman" w:cs="Times New Roman"/>
+          <w:sz w:val="28"/>
+          <w:szCs w:val="28"/>
+        </w:rPr>
+        <w:t>open file</w:t>
+      </w:r>
+      <w:r>
+        <w:rPr>
+          <w:rFonts w:ascii="Times New Roman" w:hAnsi="Times New Roman" w:cs="Times New Roman"/>
+          <w:sz w:val="28"/>
+          <w:szCs w:val="28"/>
+        </w:rPr>
+        <w:t xml:space="preserve"> (or resource like socket, pipe, etc.).</w:t>
+      </w:r>
     </w:p>
     <w:p>
       <w:pPr>
@@ -14238,41 +14697,101 @@
           <w:szCs w:val="28"/>
         </w:rPr>
       </w:pPr>
-    </w:p>
-    <w:p>
-      <w:pPr>
-        <w:pStyle w:val="ListParagraph"/>
-        <w:numPr>
-          <w:ilvl w:val="0"/>
-          <w:numId w:val="45"/>
-        </w:numPr>
-        <w:rPr>
-          <w:rFonts w:ascii="Times New Roman" w:hAnsi="Times New Roman" w:cs="Times New Roman"/>
-          <w:b/>
-          <w:bCs/>
-          <w:sz w:val="28"/>
-          <w:szCs w:val="28"/>
-        </w:rPr>
-      </w:pPr>
-      <w:r>
-        <w:rPr>
-          <w:rFonts w:ascii="Times New Roman" w:hAnsi="Times New Roman" w:cs="Times New Roman"/>
-          <w:b/>
-          <w:bCs/>
-          <w:sz w:val="28"/>
-          <w:szCs w:val="28"/>
-        </w:rPr>
-        <w:t>Transform Stream</w:t>
-      </w:r>
-      <w:r>
-        <w:rPr>
-          <w:rFonts w:ascii="Times New Roman" w:hAnsi="Times New Roman" w:cs="Times New Roman"/>
-          <w:b/>
-          <w:bCs/>
-          <w:sz w:val="28"/>
-          <w:szCs w:val="28"/>
-        </w:rPr>
-        <w:t>?</w:t>
+      <w:r>
+        <w:rPr>
+          <w:rFonts w:ascii="Times New Roman" w:hAnsi="Times New Roman" w:cs="Times New Roman"/>
+          <w:sz w:val="28"/>
+          <w:szCs w:val="28"/>
+        </w:rPr>
+        <w:t>When you open a file, the OS gives your program a number (FD).</w:t>
+      </w:r>
+    </w:p>
+    <w:p>
+      <w:pPr>
+        <w:pStyle w:val="ListParagraph"/>
+        <w:numPr>
+          <w:ilvl w:val="0"/>
+          <w:numId w:val="46"/>
+        </w:numPr>
+        <w:rPr>
+          <w:rFonts w:ascii="Times New Roman" w:hAnsi="Times New Roman" w:cs="Times New Roman"/>
+          <w:sz w:val="28"/>
+          <w:szCs w:val="28"/>
+        </w:rPr>
+      </w:pPr>
+      <w:r>
+        <w:rPr>
+          <w:rFonts w:ascii="Times New Roman" w:hAnsi="Times New Roman" w:cs="Times New Roman"/>
+          <w:sz w:val="28"/>
+          <w:szCs w:val="28"/>
+        </w:rPr>
+        <w:t>Standard File Descriptors (always created by OS for every process):</w:t>
+      </w:r>
+    </w:p>
+    <w:p>
+      <w:pPr>
+        <w:pStyle w:val="ListParagraph"/>
+        <w:numPr>
+          <w:ilvl w:val="0"/>
+          <w:numId w:val="54"/>
+        </w:numPr>
+        <w:rPr>
+          <w:rFonts w:ascii="Times New Roman" w:hAnsi="Times New Roman" w:cs="Times New Roman"/>
+          <w:sz w:val="28"/>
+          <w:szCs w:val="28"/>
+        </w:rPr>
+      </w:pPr>
+      <w:r>
+        <w:rPr>
+          <w:rFonts w:ascii="Times New Roman" w:hAnsi="Times New Roman" w:cs="Times New Roman"/>
+          <w:sz w:val="28"/>
+          <w:szCs w:val="28"/>
+        </w:rPr>
+        <w:t>0 → stdin (standard input)</w:t>
+      </w:r>
+    </w:p>
+    <w:p>
+      <w:pPr>
+        <w:pStyle w:val="ListParagraph"/>
+        <w:numPr>
+          <w:ilvl w:val="0"/>
+          <w:numId w:val="54"/>
+        </w:numPr>
+        <w:rPr>
+          <w:rFonts w:ascii="Times New Roman" w:hAnsi="Times New Roman" w:cs="Times New Roman"/>
+          <w:sz w:val="28"/>
+          <w:szCs w:val="28"/>
+        </w:rPr>
+      </w:pPr>
+      <w:r>
+        <w:rPr>
+          <w:rFonts w:ascii="Times New Roman" w:hAnsi="Times New Roman" w:cs="Times New Roman"/>
+          <w:sz w:val="28"/>
+          <w:szCs w:val="28"/>
+        </w:rPr>
+        <w:t>1 → stdout (standard output)</w:t>
+      </w:r>
+    </w:p>
+    <w:p>
+      <w:pPr>
+        <w:pStyle w:val="ListParagraph"/>
+        <w:numPr>
+          <w:ilvl w:val="0"/>
+          <w:numId w:val="54"/>
+        </w:numPr>
+        <w:rPr>
+          <w:rFonts w:ascii="Times New Roman" w:hAnsi="Times New Roman" w:cs="Times New Roman"/>
+          <w:sz w:val="28"/>
+          <w:szCs w:val="28"/>
+        </w:rPr>
+      </w:pPr>
+      <w:r>
+        <w:rPr>
+          <w:rFonts w:ascii="Times New Roman" w:hAnsi="Times New Roman" w:cs="Times New Roman"/>
+          <w:sz w:val="28"/>
+          <w:szCs w:val="28"/>
+        </w:rPr>
+        <w:t>2 → stderr (standard error)</w:t>
       </w:r>
     </w:p>
     <w:p>
@@ -14281,142 +14800,12 @@
         <w:ind w:left="644"/>
         <w:rPr>
           <w:rFonts w:ascii="Times New Roman" w:hAnsi="Times New Roman" w:cs="Times New Roman"/>
-          <w:sz w:val="28"/>
-          <w:szCs w:val="28"/>
-        </w:rPr>
-      </w:pPr>
-      <w:r>
-        <w:rPr>
-          <w:rFonts w:ascii="Times New Roman" w:hAnsi="Times New Roman" w:cs="Times New Roman"/>
-          <w:sz w:val="28"/>
-          <w:szCs w:val="28"/>
-        </w:rPr>
-        <w:lastRenderedPageBreak/>
-        <w:t>Transform streams are a special type of duplex stream where the output is a transformation of the input. They modify or process the data as it passes through the stream, such as compressing or encrypting data.</w:t>
-      </w:r>
-    </w:p>
-    <w:p>
-      <w:pPr>
-        <w:pStyle w:val="ListParagraph"/>
-        <w:ind w:left="644"/>
-        <w:rPr>
-          <w:rFonts w:ascii="Times New Roman" w:hAnsi="Times New Roman" w:cs="Times New Roman"/>
-          <w:sz w:val="28"/>
-          <w:szCs w:val="28"/>
-        </w:rPr>
-      </w:pPr>
-    </w:p>
-    <w:p>
-      <w:pPr>
-        <w:pStyle w:val="ListParagraph"/>
-        <w:numPr>
-          <w:ilvl w:val="0"/>
-          <w:numId w:val="32"/>
-        </w:numPr>
-        <w:rPr>
-          <w:rFonts w:ascii="Times New Roman" w:hAnsi="Times New Roman" w:cs="Times New Roman"/>
-          <w:b/>
-          <w:bCs/>
-          <w:sz w:val="28"/>
-          <w:szCs w:val="28"/>
-        </w:rPr>
-      </w:pPr>
-      <w:r>
-        <w:rPr>
-          <w:rFonts w:ascii="Times New Roman" w:hAnsi="Times New Roman" w:cs="Times New Roman"/>
-          <w:b/>
-          <w:bCs/>
-          <w:sz w:val="28"/>
-          <w:szCs w:val="28"/>
-        </w:rPr>
-        <w:t>Transform Stream (Special Duplex)</w:t>
-      </w:r>
-      <w:r>
-        <w:rPr>
-          <w:rFonts w:ascii="Times New Roman" w:hAnsi="Times New Roman" w:cs="Times New Roman"/>
-          <w:b/>
-          <w:bCs/>
-          <w:sz w:val="28"/>
-          <w:szCs w:val="28"/>
-        </w:rPr>
-        <w:t xml:space="preserve"> Methods:</w:t>
-      </w:r>
-    </w:p>
-    <w:p>
-      <w:pPr>
-        <w:pStyle w:val="ListParagraph"/>
-        <w:numPr>
-          <w:ilvl w:val="0"/>
-          <w:numId w:val="40"/>
-        </w:numPr>
-        <w:rPr>
-          <w:rFonts w:ascii="Times New Roman" w:hAnsi="Times New Roman" w:cs="Times New Roman"/>
-          <w:sz w:val="28"/>
-          <w:szCs w:val="28"/>
-        </w:rPr>
-      </w:pPr>
-      <w:r>
-        <w:rPr>
-          <w:rFonts w:ascii="Times New Roman" w:hAnsi="Times New Roman" w:cs="Times New Roman"/>
-          <w:sz w:val="28"/>
-          <w:szCs w:val="28"/>
-        </w:rPr>
-        <w:t>A Transform stream modifies the data while reading/writing.</w:t>
-      </w:r>
-    </w:p>
-    <w:p>
-      <w:pPr>
-        <w:pStyle w:val="ListParagraph"/>
-        <w:numPr>
-          <w:ilvl w:val="0"/>
-          <w:numId w:val="40"/>
-        </w:numPr>
-        <w:rPr>
-          <w:rFonts w:ascii="Times New Roman" w:hAnsi="Times New Roman" w:cs="Times New Roman"/>
-          <w:sz w:val="28"/>
-          <w:szCs w:val="28"/>
-        </w:rPr>
-      </w:pPr>
-      <w:r>
-        <w:rPr>
-          <w:rFonts w:ascii="Times New Roman" w:hAnsi="Times New Roman" w:cs="Times New Roman"/>
-          <w:sz w:val="28"/>
-          <w:szCs w:val="28"/>
-        </w:rPr>
-        <w:t>Has all Duplex methods + one special:</w:t>
-      </w:r>
-    </w:p>
-    <w:p>
-      <w:pPr>
-        <w:pStyle w:val="ListParagraph"/>
-        <w:numPr>
-          <w:ilvl w:val="0"/>
-          <w:numId w:val="40"/>
-        </w:numPr>
-        <w:rPr>
-          <w:rFonts w:ascii="Times New Roman" w:hAnsi="Times New Roman" w:cs="Times New Roman"/>
-          <w:sz w:val="28"/>
-          <w:szCs w:val="28"/>
-        </w:rPr>
-      </w:pPr>
-      <w:proofErr w:type="gramStart"/>
-      <w:r>
-        <w:rPr>
-          <w:rFonts w:ascii="Times New Roman" w:hAnsi="Times New Roman" w:cs="Times New Roman"/>
-          <w:sz w:val="28"/>
-          <w:szCs w:val="28"/>
-        </w:rPr>
-        <w:t>.transform</w:t>
-      </w:r>
-      <w:proofErr w:type="gramEnd"/>
-      <w:r>
-        <w:rPr>
-          <w:rFonts w:ascii="Times New Roman" w:hAnsi="Times New Roman" w:cs="Times New Roman"/>
-          <w:sz w:val="28"/>
-          <w:szCs w:val="28"/>
-        </w:rPr>
-        <w:t>(chunk, encoding, callback) → Method to process and transform input data before pushing output.</w:t>
-      </w:r>
+          <w:b/>
+          <w:bCs/>
+          <w:sz w:val="28"/>
+          <w:szCs w:val="28"/>
+        </w:rPr>
+      </w:pPr>
     </w:p>
     <w:p>
       <w:pPr>
@@ -14577,7 +14966,7 @@
       <w:lvlText w:val=""/>
       <w:lvlJc w:val="left"/>
       <w:pPr>
-        <w:ind w:left="927" w:hanging="360"/>
+        <w:ind w:left="1210" w:hanging="360"/>
       </w:pPr>
       <w:rPr>
         <w:rFonts w:ascii="Symbol" w:hAnsi="Symbol" w:hint="default"/>
@@ -14589,7 +14978,7 @@
       <w:lvlText w:val="o"/>
       <w:lvlJc w:val="left"/>
       <w:pPr>
-        <w:ind w:left="1211" w:hanging="360"/>
+        <w:ind w:left="1494" w:hanging="360"/>
       </w:pPr>
       <w:rPr>
         <w:rFonts w:ascii="Courier New" w:hAnsi="Courier New" w:cs="Courier New" w:hint="default"/>
@@ -14601,7 +14990,7 @@
       <w:lvlText w:val=""/>
       <w:lvlJc w:val="left"/>
       <w:pPr>
-        <w:ind w:left="1636" w:hanging="360"/>
+        <w:ind w:left="1919" w:hanging="360"/>
       </w:pPr>
       <w:rPr>
         <w:rFonts w:ascii="Wingdings" w:hAnsi="Wingdings" w:hint="default"/>
@@ -14613,7 +15002,7 @@
       <w:lvlText w:val=""/>
       <w:lvlJc w:val="left"/>
       <w:pPr>
-        <w:ind w:left="3087" w:hanging="360"/>
+        <w:ind w:left="3370" w:hanging="360"/>
       </w:pPr>
       <w:rPr>
         <w:rFonts w:ascii="Symbol" w:hAnsi="Symbol" w:hint="default"/>
@@ -14625,7 +15014,7 @@
       <w:lvlText w:val="o"/>
       <w:lvlJc w:val="left"/>
       <w:pPr>
-        <w:ind w:left="3807" w:hanging="360"/>
+        <w:ind w:left="4090" w:hanging="360"/>
       </w:pPr>
       <w:rPr>
         <w:rFonts w:ascii="Courier New" w:hAnsi="Courier New" w:cs="Courier New" w:hint="default"/>
@@ -14637,7 +15026,7 @@
       <w:lvlText w:val=""/>
       <w:lvlJc w:val="left"/>
       <w:pPr>
-        <w:ind w:left="4527" w:hanging="360"/>
+        <w:ind w:left="4810" w:hanging="360"/>
       </w:pPr>
       <w:rPr>
         <w:rFonts w:ascii="Wingdings" w:hAnsi="Wingdings" w:hint="default"/>
@@ -14649,7 +15038,7 @@
       <w:lvlText w:val=""/>
       <w:lvlJc w:val="left"/>
       <w:pPr>
-        <w:ind w:left="5247" w:hanging="360"/>
+        <w:ind w:left="5530" w:hanging="360"/>
       </w:pPr>
       <w:rPr>
         <w:rFonts w:ascii="Symbol" w:hAnsi="Symbol" w:hint="default"/>
@@ -14661,7 +15050,7 @@
       <w:lvlText w:val="o"/>
       <w:lvlJc w:val="left"/>
       <w:pPr>
-        <w:ind w:left="5967" w:hanging="360"/>
+        <w:ind w:left="6250" w:hanging="360"/>
       </w:pPr>
       <w:rPr>
         <w:rFonts w:ascii="Courier New" w:hAnsi="Courier New" w:cs="Courier New" w:hint="default"/>
@@ -14673,7 +15062,7 @@
       <w:lvlText w:val=""/>
       <w:lvlJc w:val="left"/>
       <w:pPr>
-        <w:ind w:left="6687" w:hanging="360"/>
+        <w:ind w:left="6970" w:hanging="360"/>
       </w:pPr>
       <w:rPr>
         <w:rFonts w:ascii="Wingdings" w:hAnsi="Wingdings" w:hint="default"/>
@@ -14794,6 +15183,122 @@
     </w:lvl>
   </w:abstractNum>
   <w:abstractNum w:abstractNumId="2" w15:restartNumberingAfterBreak="0">
+    <w:nsid w:val="056C3190"/>
+    <w:multiLevelType w:val="multilevel"/>
+    <w:tmpl w:val="65CCB694"/>
+    <w:lvl w:ilvl="0">
+      <w:start w:val="1"/>
+      <w:numFmt w:val="bullet"/>
+      <w:lvlText w:val=""/>
+      <w:lvlJc w:val="left"/>
+      <w:pPr>
+        <w:tabs>
+          <w:tab w:val="num" w:pos="786"/>
+        </w:tabs>
+        <w:ind w:left="786" w:hanging="360"/>
+      </w:pPr>
+      <w:rPr>
+        <w:rFonts w:ascii="Symbol" w:hAnsi="Symbol" w:hint="default"/>
+      </w:rPr>
+    </w:lvl>
+    <w:lvl w:ilvl="1" w:tentative="1">
+      <w:start w:val="1"/>
+      <w:numFmt w:val="decimal"/>
+      <w:lvlText w:val="%2."/>
+      <w:lvlJc w:val="left"/>
+      <w:pPr>
+        <w:tabs>
+          <w:tab w:val="num" w:pos="1506"/>
+        </w:tabs>
+        <w:ind w:left="1506" w:hanging="360"/>
+      </w:pPr>
+    </w:lvl>
+    <w:lvl w:ilvl="2" w:tentative="1">
+      <w:start w:val="1"/>
+      <w:numFmt w:val="decimal"/>
+      <w:lvlText w:val="%3."/>
+      <w:lvlJc w:val="left"/>
+      <w:pPr>
+        <w:tabs>
+          <w:tab w:val="num" w:pos="2226"/>
+        </w:tabs>
+        <w:ind w:left="2226" w:hanging="360"/>
+      </w:pPr>
+    </w:lvl>
+    <w:lvl w:ilvl="3" w:tentative="1">
+      <w:start w:val="1"/>
+      <w:numFmt w:val="decimal"/>
+      <w:lvlText w:val="%4."/>
+      <w:lvlJc w:val="left"/>
+      <w:pPr>
+        <w:tabs>
+          <w:tab w:val="num" w:pos="2946"/>
+        </w:tabs>
+        <w:ind w:left="2946" w:hanging="360"/>
+      </w:pPr>
+    </w:lvl>
+    <w:lvl w:ilvl="4" w:tentative="1">
+      <w:start w:val="1"/>
+      <w:numFmt w:val="decimal"/>
+      <w:lvlText w:val="%5."/>
+      <w:lvlJc w:val="left"/>
+      <w:pPr>
+        <w:tabs>
+          <w:tab w:val="num" w:pos="3666"/>
+        </w:tabs>
+        <w:ind w:left="3666" w:hanging="360"/>
+      </w:pPr>
+    </w:lvl>
+    <w:lvl w:ilvl="5" w:tentative="1">
+      <w:start w:val="1"/>
+      <w:numFmt w:val="decimal"/>
+      <w:lvlText w:val="%6."/>
+      <w:lvlJc w:val="left"/>
+      <w:pPr>
+        <w:tabs>
+          <w:tab w:val="num" w:pos="4386"/>
+        </w:tabs>
+        <w:ind w:left="4386" w:hanging="360"/>
+      </w:pPr>
+    </w:lvl>
+    <w:lvl w:ilvl="6" w:tentative="1">
+      <w:start w:val="1"/>
+      <w:numFmt w:val="decimal"/>
+      <w:lvlText w:val="%7."/>
+      <w:lvlJc w:val="left"/>
+      <w:pPr>
+        <w:tabs>
+          <w:tab w:val="num" w:pos="5106"/>
+        </w:tabs>
+        <w:ind w:left="5106" w:hanging="360"/>
+      </w:pPr>
+    </w:lvl>
+    <w:lvl w:ilvl="7" w:tentative="1">
+      <w:start w:val="1"/>
+      <w:numFmt w:val="decimal"/>
+      <w:lvlText w:val="%8."/>
+      <w:lvlJc w:val="left"/>
+      <w:pPr>
+        <w:tabs>
+          <w:tab w:val="num" w:pos="5826"/>
+        </w:tabs>
+        <w:ind w:left="5826" w:hanging="360"/>
+      </w:pPr>
+    </w:lvl>
+    <w:lvl w:ilvl="8" w:tentative="1">
+      <w:start w:val="1"/>
+      <w:numFmt w:val="decimal"/>
+      <w:lvlText w:val="%9."/>
+      <w:lvlJc w:val="left"/>
+      <w:pPr>
+        <w:tabs>
+          <w:tab w:val="num" w:pos="6546"/>
+        </w:tabs>
+        <w:ind w:left="6546" w:hanging="360"/>
+      </w:pPr>
+    </w:lvl>
+  </w:abstractNum>
+  <w:abstractNum w:abstractNumId="3" w15:restartNumberingAfterBreak="0">
     <w:nsid w:val="06BF0BA8"/>
     <w:multiLevelType w:val="hybridMultilevel"/>
     <w:tmpl w:val="B0DA1518"/>
@@ -14906,7 +15411,7 @@
       </w:rPr>
     </w:lvl>
   </w:abstractNum>
-  <w:abstractNum w:abstractNumId="3" w15:restartNumberingAfterBreak="0">
+  <w:abstractNum w:abstractNumId="4" w15:restartNumberingAfterBreak="0">
     <w:nsid w:val="07F27565"/>
     <w:multiLevelType w:val="hybridMultilevel"/>
     <w:tmpl w:val="0C7684A2"/>
@@ -15019,7 +15524,7 @@
       </w:rPr>
     </w:lvl>
   </w:abstractNum>
-  <w:abstractNum w:abstractNumId="4" w15:restartNumberingAfterBreak="0">
+  <w:abstractNum w:abstractNumId="5" w15:restartNumberingAfterBreak="0">
     <w:nsid w:val="0BED4117"/>
     <w:multiLevelType w:val="hybridMultilevel"/>
     <w:tmpl w:val="B0D20906"/>
@@ -15132,7 +15637,7 @@
       </w:rPr>
     </w:lvl>
   </w:abstractNum>
-  <w:abstractNum w:abstractNumId="5" w15:restartNumberingAfterBreak="0">
+  <w:abstractNum w:abstractNumId="6" w15:restartNumberingAfterBreak="0">
     <w:nsid w:val="0C6704F1"/>
     <w:multiLevelType w:val="hybridMultilevel"/>
     <w:tmpl w:val="6F6AAEA2"/>
@@ -15245,10 +15750,10 @@
       </w:rPr>
     </w:lvl>
   </w:abstractNum>
-  <w:abstractNum w:abstractNumId="6" w15:restartNumberingAfterBreak="0">
+  <w:abstractNum w:abstractNumId="7" w15:restartNumberingAfterBreak="0">
     <w:nsid w:val="0C670694"/>
     <w:multiLevelType w:val="hybridMultilevel"/>
-    <w:tmpl w:val="4B067326"/>
+    <w:tmpl w:val="D6FC0E3C"/>
     <w:lvl w:ilvl="0" w:tplc="40090009">
       <w:start w:val="1"/>
       <w:numFmt w:val="bullet"/>
@@ -15358,7 +15863,7 @@
       </w:rPr>
     </w:lvl>
   </w:abstractNum>
-  <w:abstractNum w:abstractNumId="7" w15:restartNumberingAfterBreak="0">
+  <w:abstractNum w:abstractNumId="8" w15:restartNumberingAfterBreak="0">
     <w:nsid w:val="0E0D2F2A"/>
     <w:multiLevelType w:val="hybridMultilevel"/>
     <w:tmpl w:val="3F701BE4"/>
@@ -15471,7 +15976,7 @@
       </w:rPr>
     </w:lvl>
   </w:abstractNum>
-  <w:abstractNum w:abstractNumId="8" w15:restartNumberingAfterBreak="0">
+  <w:abstractNum w:abstractNumId="9" w15:restartNumberingAfterBreak="0">
     <w:nsid w:val="148A3750"/>
     <w:multiLevelType w:val="hybridMultilevel"/>
     <w:tmpl w:val="028CF442"/>
@@ -15584,7 +16089,7 @@
       </w:rPr>
     </w:lvl>
   </w:abstractNum>
-  <w:abstractNum w:abstractNumId="9" w15:restartNumberingAfterBreak="0">
+  <w:abstractNum w:abstractNumId="10" w15:restartNumberingAfterBreak="0">
     <w:nsid w:val="15B33A8D"/>
     <w:multiLevelType w:val="hybridMultilevel"/>
     <w:tmpl w:val="DBD28C06"/>
@@ -15697,7 +16202,7 @@
       </w:rPr>
     </w:lvl>
   </w:abstractNum>
-  <w:abstractNum w:abstractNumId="10" w15:restartNumberingAfterBreak="0">
+  <w:abstractNum w:abstractNumId="11" w15:restartNumberingAfterBreak="0">
     <w:nsid w:val="15CC71D2"/>
     <w:multiLevelType w:val="hybridMultilevel"/>
     <w:tmpl w:val="0C72BDA0"/>
@@ -15810,7 +16315,7 @@
       </w:rPr>
     </w:lvl>
   </w:abstractNum>
-  <w:abstractNum w:abstractNumId="11" w15:restartNumberingAfterBreak="0">
+  <w:abstractNum w:abstractNumId="12" w15:restartNumberingAfterBreak="0">
     <w:nsid w:val="188F59FD"/>
     <w:multiLevelType w:val="hybridMultilevel"/>
     <w:tmpl w:val="39F842B4"/>
@@ -15923,7 +16428,7 @@
       </w:rPr>
     </w:lvl>
   </w:abstractNum>
-  <w:abstractNum w:abstractNumId="12" w15:restartNumberingAfterBreak="0">
+  <w:abstractNum w:abstractNumId="13" w15:restartNumberingAfterBreak="0">
     <w:nsid w:val="18E407C1"/>
     <w:multiLevelType w:val="hybridMultilevel"/>
     <w:tmpl w:val="6D886BF4"/>
@@ -16036,7 +16541,156 @@
       </w:rPr>
     </w:lvl>
   </w:abstractNum>
-  <w:abstractNum w:abstractNumId="13" w15:restartNumberingAfterBreak="0">
+  <w:abstractNum w:abstractNumId="14" w15:restartNumberingAfterBreak="0">
+    <w:nsid w:val="1FAF2A0D"/>
+    <w:multiLevelType w:val="multilevel"/>
+    <w:tmpl w:val="0442BA5E"/>
+    <w:lvl w:ilvl="0">
+      <w:start w:val="1"/>
+      <w:numFmt w:val="bullet"/>
+      <w:lvlText w:val=""/>
+      <w:lvlJc w:val="left"/>
+      <w:pPr>
+        <w:tabs>
+          <w:tab w:val="num" w:pos="720"/>
+        </w:tabs>
+        <w:ind w:left="720" w:hanging="360"/>
+      </w:pPr>
+      <w:rPr>
+        <w:rFonts w:ascii="Symbol" w:hAnsi="Symbol" w:hint="default"/>
+        <w:sz w:val="20"/>
+      </w:rPr>
+    </w:lvl>
+    <w:lvl w:ilvl="1" w:tentative="1">
+      <w:start w:val="1"/>
+      <w:numFmt w:val="bullet"/>
+      <w:lvlText w:val="o"/>
+      <w:lvlJc w:val="left"/>
+      <w:pPr>
+        <w:tabs>
+          <w:tab w:val="num" w:pos="1440"/>
+        </w:tabs>
+        <w:ind w:left="1440" w:hanging="360"/>
+      </w:pPr>
+      <w:rPr>
+        <w:rFonts w:ascii="Courier New" w:hAnsi="Courier New" w:hint="default"/>
+        <w:sz w:val="20"/>
+      </w:rPr>
+    </w:lvl>
+    <w:lvl w:ilvl="2" w:tentative="1">
+      <w:start w:val="1"/>
+      <w:numFmt w:val="bullet"/>
+      <w:lvlText w:val=""/>
+      <w:lvlJc w:val="left"/>
+      <w:pPr>
+        <w:tabs>
+          <w:tab w:val="num" w:pos="2160"/>
+        </w:tabs>
+        <w:ind w:left="2160" w:hanging="360"/>
+      </w:pPr>
+      <w:rPr>
+        <w:rFonts w:ascii="Wingdings" w:hAnsi="Wingdings" w:hint="default"/>
+        <w:sz w:val="20"/>
+      </w:rPr>
+    </w:lvl>
+    <w:lvl w:ilvl="3" w:tentative="1">
+      <w:start w:val="1"/>
+      <w:numFmt w:val="bullet"/>
+      <w:lvlText w:val=""/>
+      <w:lvlJc w:val="left"/>
+      <w:pPr>
+        <w:tabs>
+          <w:tab w:val="num" w:pos="2880"/>
+        </w:tabs>
+        <w:ind w:left="2880" w:hanging="360"/>
+      </w:pPr>
+      <w:rPr>
+        <w:rFonts w:ascii="Wingdings" w:hAnsi="Wingdings" w:hint="default"/>
+        <w:sz w:val="20"/>
+      </w:rPr>
+    </w:lvl>
+    <w:lvl w:ilvl="4" w:tentative="1">
+      <w:start w:val="1"/>
+      <w:numFmt w:val="bullet"/>
+      <w:lvlText w:val=""/>
+      <w:lvlJc w:val="left"/>
+      <w:pPr>
+        <w:tabs>
+          <w:tab w:val="num" w:pos="3600"/>
+        </w:tabs>
+        <w:ind w:left="3600" w:hanging="360"/>
+      </w:pPr>
+      <w:rPr>
+        <w:rFonts w:ascii="Wingdings" w:hAnsi="Wingdings" w:hint="default"/>
+        <w:sz w:val="20"/>
+      </w:rPr>
+    </w:lvl>
+    <w:lvl w:ilvl="5" w:tentative="1">
+      <w:start w:val="1"/>
+      <w:numFmt w:val="bullet"/>
+      <w:lvlText w:val=""/>
+      <w:lvlJc w:val="left"/>
+      <w:pPr>
+        <w:tabs>
+          <w:tab w:val="num" w:pos="4320"/>
+        </w:tabs>
+        <w:ind w:left="4320" w:hanging="360"/>
+      </w:pPr>
+      <w:rPr>
+        <w:rFonts w:ascii="Wingdings" w:hAnsi="Wingdings" w:hint="default"/>
+        <w:sz w:val="20"/>
+      </w:rPr>
+    </w:lvl>
+    <w:lvl w:ilvl="6" w:tentative="1">
+      <w:start w:val="1"/>
+      <w:numFmt w:val="bullet"/>
+      <w:lvlText w:val=""/>
+      <w:lvlJc w:val="left"/>
+      <w:pPr>
+        <w:tabs>
+          <w:tab w:val="num" w:pos="5040"/>
+        </w:tabs>
+        <w:ind w:left="5040" w:hanging="360"/>
+      </w:pPr>
+      <w:rPr>
+        <w:rFonts w:ascii="Wingdings" w:hAnsi="Wingdings" w:hint="default"/>
+        <w:sz w:val="20"/>
+      </w:rPr>
+    </w:lvl>
+    <w:lvl w:ilvl="7" w:tentative="1">
+      <w:start w:val="1"/>
+      <w:numFmt w:val="bullet"/>
+      <w:lvlText w:val=""/>
+      <w:lvlJc w:val="left"/>
+      <w:pPr>
+        <w:tabs>
+          <w:tab w:val="num" w:pos="5760"/>
+        </w:tabs>
+        <w:ind w:left="5760" w:hanging="360"/>
+      </w:pPr>
+      <w:rPr>
+        <w:rFonts w:ascii="Wingdings" w:hAnsi="Wingdings" w:hint="default"/>
+        <w:sz w:val="20"/>
+      </w:rPr>
+    </w:lvl>
+    <w:lvl w:ilvl="8" w:tentative="1">
+      <w:start w:val="1"/>
+      <w:numFmt w:val="bullet"/>
+      <w:lvlText w:val=""/>
+      <w:lvlJc w:val="left"/>
+      <w:pPr>
+        <w:tabs>
+          <w:tab w:val="num" w:pos="6480"/>
+        </w:tabs>
+        <w:ind w:left="6480" w:hanging="360"/>
+      </w:pPr>
+      <w:rPr>
+        <w:rFonts w:ascii="Wingdings" w:hAnsi="Wingdings" w:hint="default"/>
+        <w:sz w:val="20"/>
+      </w:rPr>
+    </w:lvl>
+  </w:abstractNum>
+  <w:abstractNum w:abstractNumId="15" w15:restartNumberingAfterBreak="0">
     <w:nsid w:val="21752D6C"/>
     <w:multiLevelType w:val="hybridMultilevel"/>
     <w:tmpl w:val="A514881C"/>
@@ -16149,7 +16803,7 @@
       </w:rPr>
     </w:lvl>
   </w:abstractNum>
-  <w:abstractNum w:abstractNumId="14" w15:restartNumberingAfterBreak="0">
+  <w:abstractNum w:abstractNumId="16" w15:restartNumberingAfterBreak="0">
     <w:nsid w:val="22CC2BCD"/>
     <w:multiLevelType w:val="hybridMultilevel"/>
     <w:tmpl w:val="405C808C"/>
@@ -16262,7 +16916,7 @@
       </w:rPr>
     </w:lvl>
   </w:abstractNum>
-  <w:abstractNum w:abstractNumId="15" w15:restartNumberingAfterBreak="0">
+  <w:abstractNum w:abstractNumId="17" w15:restartNumberingAfterBreak="0">
     <w:nsid w:val="234A0B55"/>
     <w:multiLevelType w:val="hybridMultilevel"/>
     <w:tmpl w:val="29C0FF4C"/>
@@ -16375,7 +17029,7 @@
       </w:rPr>
     </w:lvl>
   </w:abstractNum>
-  <w:abstractNum w:abstractNumId="16" w15:restartNumberingAfterBreak="0">
+  <w:abstractNum w:abstractNumId="18" w15:restartNumberingAfterBreak="0">
     <w:nsid w:val="299B66FA"/>
     <w:multiLevelType w:val="hybridMultilevel"/>
     <w:tmpl w:val="89786100"/>
@@ -16488,7 +17142,7 @@
       </w:rPr>
     </w:lvl>
   </w:abstractNum>
-  <w:abstractNum w:abstractNumId="17" w15:restartNumberingAfterBreak="0">
+  <w:abstractNum w:abstractNumId="19" w15:restartNumberingAfterBreak="0">
     <w:nsid w:val="2A06739C"/>
     <w:multiLevelType w:val="hybridMultilevel"/>
     <w:tmpl w:val="4308003E"/>
@@ -16601,7 +17255,7 @@
       </w:rPr>
     </w:lvl>
   </w:abstractNum>
-  <w:abstractNum w:abstractNumId="18" w15:restartNumberingAfterBreak="0">
+  <w:abstractNum w:abstractNumId="20" w15:restartNumberingAfterBreak="0">
     <w:nsid w:val="2A36061E"/>
     <w:multiLevelType w:val="hybridMultilevel"/>
     <w:tmpl w:val="9F7870B2"/>
@@ -16714,7 +17368,7 @@
       </w:rPr>
     </w:lvl>
   </w:abstractNum>
-  <w:abstractNum w:abstractNumId="19" w15:restartNumberingAfterBreak="0">
+  <w:abstractNum w:abstractNumId="21" w15:restartNumberingAfterBreak="0">
     <w:nsid w:val="2A907F22"/>
     <w:multiLevelType w:val="hybridMultilevel"/>
     <w:tmpl w:val="8DE881E8"/>
@@ -16827,7 +17481,7 @@
       </w:rPr>
     </w:lvl>
   </w:abstractNum>
-  <w:abstractNum w:abstractNumId="20" w15:restartNumberingAfterBreak="0">
+  <w:abstractNum w:abstractNumId="22" w15:restartNumberingAfterBreak="0">
     <w:nsid w:val="2B57571A"/>
     <w:multiLevelType w:val="hybridMultilevel"/>
     <w:tmpl w:val="6D38945A"/>
@@ -16940,7 +17594,7 @@
       </w:rPr>
     </w:lvl>
   </w:abstractNum>
-  <w:abstractNum w:abstractNumId="21" w15:restartNumberingAfterBreak="0">
+  <w:abstractNum w:abstractNumId="23" w15:restartNumberingAfterBreak="0">
     <w:nsid w:val="2CC367EF"/>
     <w:multiLevelType w:val="hybridMultilevel"/>
     <w:tmpl w:val="7CE4DAB0"/>
@@ -17053,10 +17707,10 @@
       </w:rPr>
     </w:lvl>
   </w:abstractNum>
-  <w:abstractNum w:abstractNumId="22" w15:restartNumberingAfterBreak="0">
+  <w:abstractNum w:abstractNumId="24" w15:restartNumberingAfterBreak="0">
     <w:nsid w:val="2EFE05A4"/>
     <w:multiLevelType w:val="hybridMultilevel"/>
-    <w:tmpl w:val="4FB40E1C"/>
+    <w:tmpl w:val="9990CB48"/>
     <w:lvl w:ilvl="0" w:tplc="40090001">
       <w:start w:val="1"/>
       <w:numFmt w:val="bullet"/>
@@ -17166,7 +17820,7 @@
       </w:rPr>
     </w:lvl>
   </w:abstractNum>
-  <w:abstractNum w:abstractNumId="23" w15:restartNumberingAfterBreak="0">
+  <w:abstractNum w:abstractNumId="25" w15:restartNumberingAfterBreak="0">
     <w:nsid w:val="31EB4BC2"/>
     <w:multiLevelType w:val="hybridMultilevel"/>
     <w:tmpl w:val="C3A07632"/>
@@ -17279,7 +17933,7 @@
       </w:rPr>
     </w:lvl>
   </w:abstractNum>
-  <w:abstractNum w:abstractNumId="24" w15:restartNumberingAfterBreak="0">
+  <w:abstractNum w:abstractNumId="26" w15:restartNumberingAfterBreak="0">
     <w:nsid w:val="34C64902"/>
     <w:multiLevelType w:val="hybridMultilevel"/>
     <w:tmpl w:val="FA121F46"/>
@@ -17392,7 +18046,156 @@
       </w:rPr>
     </w:lvl>
   </w:abstractNum>
-  <w:abstractNum w:abstractNumId="25" w15:restartNumberingAfterBreak="0">
+  <w:abstractNum w:abstractNumId="27" w15:restartNumberingAfterBreak="0">
+    <w:nsid w:val="3718511F"/>
+    <w:multiLevelType w:val="multilevel"/>
+    <w:tmpl w:val="AFEA2068"/>
+    <w:lvl w:ilvl="0">
+      <w:start w:val="1"/>
+      <w:numFmt w:val="bullet"/>
+      <w:lvlText w:val=""/>
+      <w:lvlJc w:val="left"/>
+      <w:pPr>
+        <w:tabs>
+          <w:tab w:val="num" w:pos="720"/>
+        </w:tabs>
+        <w:ind w:left="720" w:hanging="360"/>
+      </w:pPr>
+      <w:rPr>
+        <w:rFonts w:ascii="Symbol" w:hAnsi="Symbol" w:hint="default"/>
+        <w:sz w:val="20"/>
+      </w:rPr>
+    </w:lvl>
+    <w:lvl w:ilvl="1" w:tentative="1">
+      <w:start w:val="1"/>
+      <w:numFmt w:val="bullet"/>
+      <w:lvlText w:val="o"/>
+      <w:lvlJc w:val="left"/>
+      <w:pPr>
+        <w:tabs>
+          <w:tab w:val="num" w:pos="1440"/>
+        </w:tabs>
+        <w:ind w:left="1440" w:hanging="360"/>
+      </w:pPr>
+      <w:rPr>
+        <w:rFonts w:ascii="Courier New" w:hAnsi="Courier New" w:hint="default"/>
+        <w:sz w:val="20"/>
+      </w:rPr>
+    </w:lvl>
+    <w:lvl w:ilvl="2" w:tentative="1">
+      <w:start w:val="1"/>
+      <w:numFmt w:val="bullet"/>
+      <w:lvlText w:val=""/>
+      <w:lvlJc w:val="left"/>
+      <w:pPr>
+        <w:tabs>
+          <w:tab w:val="num" w:pos="2160"/>
+        </w:tabs>
+        <w:ind w:left="2160" w:hanging="360"/>
+      </w:pPr>
+      <w:rPr>
+        <w:rFonts w:ascii="Wingdings" w:hAnsi="Wingdings" w:hint="default"/>
+        <w:sz w:val="20"/>
+      </w:rPr>
+    </w:lvl>
+    <w:lvl w:ilvl="3" w:tentative="1">
+      <w:start w:val="1"/>
+      <w:numFmt w:val="bullet"/>
+      <w:lvlText w:val=""/>
+      <w:lvlJc w:val="left"/>
+      <w:pPr>
+        <w:tabs>
+          <w:tab w:val="num" w:pos="2880"/>
+        </w:tabs>
+        <w:ind w:left="2880" w:hanging="360"/>
+      </w:pPr>
+      <w:rPr>
+        <w:rFonts w:ascii="Wingdings" w:hAnsi="Wingdings" w:hint="default"/>
+        <w:sz w:val="20"/>
+      </w:rPr>
+    </w:lvl>
+    <w:lvl w:ilvl="4" w:tentative="1">
+      <w:start w:val="1"/>
+      <w:numFmt w:val="bullet"/>
+      <w:lvlText w:val=""/>
+      <w:lvlJc w:val="left"/>
+      <w:pPr>
+        <w:tabs>
+          <w:tab w:val="num" w:pos="3600"/>
+        </w:tabs>
+        <w:ind w:left="3600" w:hanging="360"/>
+      </w:pPr>
+      <w:rPr>
+        <w:rFonts w:ascii="Wingdings" w:hAnsi="Wingdings" w:hint="default"/>
+        <w:sz w:val="20"/>
+      </w:rPr>
+    </w:lvl>
+    <w:lvl w:ilvl="5" w:tentative="1">
+      <w:start w:val="1"/>
+      <w:numFmt w:val="bullet"/>
+      <w:lvlText w:val=""/>
+      <w:lvlJc w:val="left"/>
+      <w:pPr>
+        <w:tabs>
+          <w:tab w:val="num" w:pos="4320"/>
+        </w:tabs>
+        <w:ind w:left="4320" w:hanging="360"/>
+      </w:pPr>
+      <w:rPr>
+        <w:rFonts w:ascii="Wingdings" w:hAnsi="Wingdings" w:hint="default"/>
+        <w:sz w:val="20"/>
+      </w:rPr>
+    </w:lvl>
+    <w:lvl w:ilvl="6" w:tentative="1">
+      <w:start w:val="1"/>
+      <w:numFmt w:val="bullet"/>
+      <w:lvlText w:val=""/>
+      <w:lvlJc w:val="left"/>
+      <w:pPr>
+        <w:tabs>
+          <w:tab w:val="num" w:pos="5040"/>
+        </w:tabs>
+        <w:ind w:left="5040" w:hanging="360"/>
+      </w:pPr>
+      <w:rPr>
+        <w:rFonts w:ascii="Wingdings" w:hAnsi="Wingdings" w:hint="default"/>
+        <w:sz w:val="20"/>
+      </w:rPr>
+    </w:lvl>
+    <w:lvl w:ilvl="7" w:tentative="1">
+      <w:start w:val="1"/>
+      <w:numFmt w:val="bullet"/>
+      <w:lvlText w:val=""/>
+      <w:lvlJc w:val="left"/>
+      <w:pPr>
+        <w:tabs>
+          <w:tab w:val="num" w:pos="5760"/>
+        </w:tabs>
+        <w:ind w:left="5760" w:hanging="360"/>
+      </w:pPr>
+      <w:rPr>
+        <w:rFonts w:ascii="Wingdings" w:hAnsi="Wingdings" w:hint="default"/>
+        <w:sz w:val="20"/>
+      </w:rPr>
+    </w:lvl>
+    <w:lvl w:ilvl="8" w:tentative="1">
+      <w:start w:val="1"/>
+      <w:numFmt w:val="bullet"/>
+      <w:lvlText w:val=""/>
+      <w:lvlJc w:val="left"/>
+      <w:pPr>
+        <w:tabs>
+          <w:tab w:val="num" w:pos="6480"/>
+        </w:tabs>
+        <w:ind w:left="6480" w:hanging="360"/>
+      </w:pPr>
+      <w:rPr>
+        <w:rFonts w:ascii="Wingdings" w:hAnsi="Wingdings" w:hint="default"/>
+        <w:sz w:val="20"/>
+      </w:rPr>
+    </w:lvl>
+  </w:abstractNum>
+  <w:abstractNum w:abstractNumId="28" w15:restartNumberingAfterBreak="0">
     <w:nsid w:val="386E15E0"/>
     <w:multiLevelType w:val="multilevel"/>
     <w:tmpl w:val="40090029"/>
@@ -17496,7 +18299,7 @@
       </w:pPr>
     </w:lvl>
   </w:abstractNum>
-  <w:abstractNum w:abstractNumId="26" w15:restartNumberingAfterBreak="0">
+  <w:abstractNum w:abstractNumId="29" w15:restartNumberingAfterBreak="0">
     <w:nsid w:val="3B1715BA"/>
     <w:multiLevelType w:val="hybridMultilevel"/>
     <w:tmpl w:val="5BFADFDA"/>
@@ -17609,7 +18412,7 @@
       </w:rPr>
     </w:lvl>
   </w:abstractNum>
-  <w:abstractNum w:abstractNumId="27" w15:restartNumberingAfterBreak="0">
+  <w:abstractNum w:abstractNumId="30" w15:restartNumberingAfterBreak="0">
     <w:nsid w:val="3B94566A"/>
     <w:multiLevelType w:val="hybridMultilevel"/>
     <w:tmpl w:val="B694B8A2"/>
@@ -17695,7 +18498,7 @@
       </w:pPr>
     </w:lvl>
   </w:abstractNum>
-  <w:abstractNum w:abstractNumId="28" w15:restartNumberingAfterBreak="0">
+  <w:abstractNum w:abstractNumId="31" w15:restartNumberingAfterBreak="0">
     <w:nsid w:val="3DAE7D6A"/>
     <w:multiLevelType w:val="hybridMultilevel"/>
     <w:tmpl w:val="210AC070"/>
@@ -17808,7 +18611,7 @@
       </w:rPr>
     </w:lvl>
   </w:abstractNum>
-  <w:abstractNum w:abstractNumId="29" w15:restartNumberingAfterBreak="0">
+  <w:abstractNum w:abstractNumId="32" w15:restartNumberingAfterBreak="0">
     <w:nsid w:val="3E266E5A"/>
     <w:multiLevelType w:val="hybridMultilevel"/>
     <w:tmpl w:val="02885D70"/>
@@ -17921,7 +18724,7 @@
       </w:rPr>
     </w:lvl>
   </w:abstractNum>
-  <w:abstractNum w:abstractNumId="30" w15:restartNumberingAfterBreak="0">
+  <w:abstractNum w:abstractNumId="33" w15:restartNumberingAfterBreak="0">
     <w:nsid w:val="434F7860"/>
     <w:multiLevelType w:val="hybridMultilevel"/>
     <w:tmpl w:val="B9C6870E"/>
@@ -18034,7 +18837,120 @@
       </w:rPr>
     </w:lvl>
   </w:abstractNum>
-  <w:abstractNum w:abstractNumId="31" w15:restartNumberingAfterBreak="0">
+  <w:abstractNum w:abstractNumId="34" w15:restartNumberingAfterBreak="0">
+    <w:nsid w:val="48B91535"/>
+    <w:multiLevelType w:val="multilevel"/>
+    <w:tmpl w:val="922AE5F4"/>
+    <w:lvl w:ilvl="0">
+      <w:start w:val="1"/>
+      <w:numFmt w:val="decimal"/>
+      <w:lvlText w:val="%1."/>
+      <w:lvlJc w:val="left"/>
+      <w:pPr>
+        <w:tabs>
+          <w:tab w:val="num" w:pos="720"/>
+        </w:tabs>
+        <w:ind w:left="720" w:hanging="360"/>
+      </w:pPr>
+    </w:lvl>
+    <w:lvl w:ilvl="1" w:tentative="1">
+      <w:start w:val="1"/>
+      <w:numFmt w:val="decimal"/>
+      <w:lvlText w:val="%2."/>
+      <w:lvlJc w:val="left"/>
+      <w:pPr>
+        <w:tabs>
+          <w:tab w:val="num" w:pos="1440"/>
+        </w:tabs>
+        <w:ind w:left="1440" w:hanging="360"/>
+      </w:pPr>
+    </w:lvl>
+    <w:lvl w:ilvl="2" w:tentative="1">
+      <w:start w:val="1"/>
+      <w:numFmt w:val="decimal"/>
+      <w:lvlText w:val="%3."/>
+      <w:lvlJc w:val="left"/>
+      <w:pPr>
+        <w:tabs>
+          <w:tab w:val="num" w:pos="2160"/>
+        </w:tabs>
+        <w:ind w:left="2160" w:hanging="360"/>
+      </w:pPr>
+    </w:lvl>
+    <w:lvl w:ilvl="3" w:tentative="1">
+      <w:start w:val="1"/>
+      <w:numFmt w:val="decimal"/>
+      <w:lvlText w:val="%4."/>
+      <w:lvlJc w:val="left"/>
+      <w:pPr>
+        <w:tabs>
+          <w:tab w:val="num" w:pos="2880"/>
+        </w:tabs>
+        <w:ind w:left="2880" w:hanging="360"/>
+      </w:pPr>
+    </w:lvl>
+    <w:lvl w:ilvl="4" w:tentative="1">
+      <w:start w:val="1"/>
+      <w:numFmt w:val="decimal"/>
+      <w:lvlText w:val="%5."/>
+      <w:lvlJc w:val="left"/>
+      <w:pPr>
+        <w:tabs>
+          <w:tab w:val="num" w:pos="3600"/>
+        </w:tabs>
+        <w:ind w:left="3600" w:hanging="360"/>
+      </w:pPr>
+    </w:lvl>
+    <w:lvl w:ilvl="5" w:tentative="1">
+      <w:start w:val="1"/>
+      <w:numFmt w:val="decimal"/>
+      <w:lvlText w:val="%6."/>
+      <w:lvlJc w:val="left"/>
+      <w:pPr>
+        <w:tabs>
+          <w:tab w:val="num" w:pos="4320"/>
+        </w:tabs>
+        <w:ind w:left="4320" w:hanging="360"/>
+      </w:pPr>
+    </w:lvl>
+    <w:lvl w:ilvl="6" w:tentative="1">
+      <w:start w:val="1"/>
+      <w:numFmt w:val="decimal"/>
+      <w:lvlText w:val="%7."/>
+      <w:lvlJc w:val="left"/>
+      <w:pPr>
+        <w:tabs>
+          <w:tab w:val="num" w:pos="5040"/>
+        </w:tabs>
+        <w:ind w:left="5040" w:hanging="360"/>
+      </w:pPr>
+    </w:lvl>
+    <w:lvl w:ilvl="7" w:tentative="1">
+      <w:start w:val="1"/>
+      <w:numFmt w:val="decimal"/>
+      <w:lvlText w:val="%8."/>
+      <w:lvlJc w:val="left"/>
+      <w:pPr>
+        <w:tabs>
+          <w:tab w:val="num" w:pos="5760"/>
+        </w:tabs>
+        <w:ind w:left="5760" w:hanging="360"/>
+      </w:pPr>
+    </w:lvl>
+    <w:lvl w:ilvl="8" w:tentative="1">
+      <w:start w:val="1"/>
+      <w:numFmt w:val="decimal"/>
+      <w:lvlText w:val="%9."/>
+      <w:lvlJc w:val="left"/>
+      <w:pPr>
+        <w:tabs>
+          <w:tab w:val="num" w:pos="6480"/>
+        </w:tabs>
+        <w:ind w:left="6480" w:hanging="360"/>
+      </w:pPr>
+    </w:lvl>
+  </w:abstractNum>
+  <w:abstractNum w:abstractNumId="35" w15:restartNumberingAfterBreak="0">
     <w:nsid w:val="4C4F3ABB"/>
     <w:multiLevelType w:val="hybridMultilevel"/>
     <w:tmpl w:val="B00E9A30"/>
@@ -18147,7 +19063,7 @@
       </w:rPr>
     </w:lvl>
   </w:abstractNum>
-  <w:abstractNum w:abstractNumId="32" w15:restartNumberingAfterBreak="0">
+  <w:abstractNum w:abstractNumId="36" w15:restartNumberingAfterBreak="0">
     <w:nsid w:val="4CF93262"/>
     <w:multiLevelType w:val="hybridMultilevel"/>
     <w:tmpl w:val="105039B0"/>
@@ -18260,7 +19176,7 @@
       </w:rPr>
     </w:lvl>
   </w:abstractNum>
-  <w:abstractNum w:abstractNumId="33" w15:restartNumberingAfterBreak="0">
+  <w:abstractNum w:abstractNumId="37" w15:restartNumberingAfterBreak="0">
     <w:nsid w:val="4E2B0166"/>
     <w:multiLevelType w:val="hybridMultilevel"/>
     <w:tmpl w:val="88021546"/>
@@ -18373,7 +19289,7 @@
       </w:rPr>
     </w:lvl>
   </w:abstractNum>
-  <w:abstractNum w:abstractNumId="34" w15:restartNumberingAfterBreak="0">
+  <w:abstractNum w:abstractNumId="38" w15:restartNumberingAfterBreak="0">
     <w:nsid w:val="4EBD6CA1"/>
     <w:multiLevelType w:val="hybridMultilevel"/>
     <w:tmpl w:val="3AD8FA96"/>
@@ -18486,7 +19402,7 @@
       </w:rPr>
     </w:lvl>
   </w:abstractNum>
-  <w:abstractNum w:abstractNumId="35" w15:restartNumberingAfterBreak="0">
+  <w:abstractNum w:abstractNumId="39" w15:restartNumberingAfterBreak="0">
     <w:nsid w:val="52C2140B"/>
     <w:multiLevelType w:val="hybridMultilevel"/>
     <w:tmpl w:val="CDD4CC5E"/>
@@ -18599,7 +19515,156 @@
       </w:rPr>
     </w:lvl>
   </w:abstractNum>
-  <w:abstractNum w:abstractNumId="36" w15:restartNumberingAfterBreak="0">
+  <w:abstractNum w:abstractNumId="40" w15:restartNumberingAfterBreak="0">
+    <w:nsid w:val="54D06F61"/>
+    <w:multiLevelType w:val="multilevel"/>
+    <w:tmpl w:val="5F78E50C"/>
+    <w:lvl w:ilvl="0">
+      <w:start w:val="1"/>
+      <w:numFmt w:val="bullet"/>
+      <w:lvlText w:val=""/>
+      <w:lvlJc w:val="left"/>
+      <w:pPr>
+        <w:tabs>
+          <w:tab w:val="num" w:pos="720"/>
+        </w:tabs>
+        <w:ind w:left="720" w:hanging="360"/>
+      </w:pPr>
+      <w:rPr>
+        <w:rFonts w:ascii="Symbol" w:hAnsi="Symbol" w:hint="default"/>
+        <w:sz w:val="20"/>
+      </w:rPr>
+    </w:lvl>
+    <w:lvl w:ilvl="1">
+      <w:start w:val="1"/>
+      <w:numFmt w:val="bullet"/>
+      <w:lvlText w:val="o"/>
+      <w:lvlJc w:val="left"/>
+      <w:pPr>
+        <w:tabs>
+          <w:tab w:val="num" w:pos="1440"/>
+        </w:tabs>
+        <w:ind w:left="1440" w:hanging="360"/>
+      </w:pPr>
+      <w:rPr>
+        <w:rFonts w:ascii="Courier New" w:hAnsi="Courier New" w:hint="default"/>
+        <w:sz w:val="20"/>
+      </w:rPr>
+    </w:lvl>
+    <w:lvl w:ilvl="2" w:tentative="1">
+      <w:start w:val="1"/>
+      <w:numFmt w:val="bullet"/>
+      <w:lvlText w:val=""/>
+      <w:lvlJc w:val="left"/>
+      <w:pPr>
+        <w:tabs>
+          <w:tab w:val="num" w:pos="2160"/>
+        </w:tabs>
+        <w:ind w:left="2160" w:hanging="360"/>
+      </w:pPr>
+      <w:rPr>
+        <w:rFonts w:ascii="Wingdings" w:hAnsi="Wingdings" w:hint="default"/>
+        <w:sz w:val="20"/>
+      </w:rPr>
+    </w:lvl>
+    <w:lvl w:ilvl="3" w:tentative="1">
+      <w:start w:val="1"/>
+      <w:numFmt w:val="bullet"/>
+      <w:lvlText w:val=""/>
+      <w:lvlJc w:val="left"/>
+      <w:pPr>
+        <w:tabs>
+          <w:tab w:val="num" w:pos="2880"/>
+        </w:tabs>
+        <w:ind w:left="2880" w:hanging="360"/>
+      </w:pPr>
+      <w:rPr>
+        <w:rFonts w:ascii="Wingdings" w:hAnsi="Wingdings" w:hint="default"/>
+        <w:sz w:val="20"/>
+      </w:rPr>
+    </w:lvl>
+    <w:lvl w:ilvl="4" w:tentative="1">
+      <w:start w:val="1"/>
+      <w:numFmt w:val="bullet"/>
+      <w:lvlText w:val=""/>
+      <w:lvlJc w:val="left"/>
+      <w:pPr>
+        <w:tabs>
+          <w:tab w:val="num" w:pos="3600"/>
+        </w:tabs>
+        <w:ind w:left="3600" w:hanging="360"/>
+      </w:pPr>
+      <w:rPr>
+        <w:rFonts w:ascii="Wingdings" w:hAnsi="Wingdings" w:hint="default"/>
+        <w:sz w:val="20"/>
+      </w:rPr>
+    </w:lvl>
+    <w:lvl w:ilvl="5" w:tentative="1">
+      <w:start w:val="1"/>
+      <w:numFmt w:val="bullet"/>
+      <w:lvlText w:val=""/>
+      <w:lvlJc w:val="left"/>
+      <w:pPr>
+        <w:tabs>
+          <w:tab w:val="num" w:pos="4320"/>
+        </w:tabs>
+        <w:ind w:left="4320" w:hanging="360"/>
+      </w:pPr>
+      <w:rPr>
+        <w:rFonts w:ascii="Wingdings" w:hAnsi="Wingdings" w:hint="default"/>
+        <w:sz w:val="20"/>
+      </w:rPr>
+    </w:lvl>
+    <w:lvl w:ilvl="6" w:tentative="1">
+      <w:start w:val="1"/>
+      <w:numFmt w:val="bullet"/>
+      <w:lvlText w:val=""/>
+      <w:lvlJc w:val="left"/>
+      <w:pPr>
+        <w:tabs>
+          <w:tab w:val="num" w:pos="5040"/>
+        </w:tabs>
+        <w:ind w:left="5040" w:hanging="360"/>
+      </w:pPr>
+      <w:rPr>
+        <w:rFonts w:ascii="Wingdings" w:hAnsi="Wingdings" w:hint="default"/>
+        <w:sz w:val="20"/>
+      </w:rPr>
+    </w:lvl>
+    <w:lvl w:ilvl="7" w:tentative="1">
+      <w:start w:val="1"/>
+      <w:numFmt w:val="bullet"/>
+      <w:lvlText w:val=""/>
+      <w:lvlJc w:val="left"/>
+      <w:pPr>
+        <w:tabs>
+          <w:tab w:val="num" w:pos="5760"/>
+        </w:tabs>
+        <w:ind w:left="5760" w:hanging="360"/>
+      </w:pPr>
+      <w:rPr>
+        <w:rFonts w:ascii="Wingdings" w:hAnsi="Wingdings" w:hint="default"/>
+        <w:sz w:val="20"/>
+      </w:rPr>
+    </w:lvl>
+    <w:lvl w:ilvl="8" w:tentative="1">
+      <w:start w:val="1"/>
+      <w:numFmt w:val="bullet"/>
+      <w:lvlText w:val=""/>
+      <w:lvlJc w:val="left"/>
+      <w:pPr>
+        <w:tabs>
+          <w:tab w:val="num" w:pos="6480"/>
+        </w:tabs>
+        <w:ind w:left="6480" w:hanging="360"/>
+      </w:pPr>
+      <w:rPr>
+        <w:rFonts w:ascii="Wingdings" w:hAnsi="Wingdings" w:hint="default"/>
+        <w:sz w:val="20"/>
+      </w:rPr>
+    </w:lvl>
+  </w:abstractNum>
+  <w:abstractNum w:abstractNumId="41" w15:restartNumberingAfterBreak="0">
     <w:nsid w:val="586E35CB"/>
     <w:multiLevelType w:val="hybridMultilevel"/>
     <w:tmpl w:val="BA42E770"/>
@@ -18712,7 +19777,7 @@
       </w:rPr>
     </w:lvl>
   </w:abstractNum>
-  <w:abstractNum w:abstractNumId="37" w15:restartNumberingAfterBreak="0">
+  <w:abstractNum w:abstractNumId="42" w15:restartNumberingAfterBreak="0">
     <w:nsid w:val="5B576C04"/>
     <w:multiLevelType w:val="hybridMultilevel"/>
     <w:tmpl w:val="2A92798E"/>
@@ -18825,7 +19890,7 @@
       </w:rPr>
     </w:lvl>
   </w:abstractNum>
-  <w:abstractNum w:abstractNumId="38" w15:restartNumberingAfterBreak="0">
+  <w:abstractNum w:abstractNumId="43" w15:restartNumberingAfterBreak="0">
     <w:nsid w:val="690C5006"/>
     <w:multiLevelType w:val="hybridMultilevel"/>
     <w:tmpl w:val="B31839CC"/>
@@ -18938,7 +20003,269 @@
       </w:rPr>
     </w:lvl>
   </w:abstractNum>
-  <w:abstractNum w:abstractNumId="39" w15:restartNumberingAfterBreak="0">
+  <w:abstractNum w:abstractNumId="44" w15:restartNumberingAfterBreak="0">
+    <w:nsid w:val="6B975538"/>
+    <w:multiLevelType w:val="multilevel"/>
+    <w:tmpl w:val="2B166918"/>
+    <w:lvl w:ilvl="0">
+      <w:start w:val="1"/>
+      <w:numFmt w:val="bullet"/>
+      <w:lvlText w:val=""/>
+      <w:lvlJc w:val="left"/>
+      <w:pPr>
+        <w:tabs>
+          <w:tab w:val="num" w:pos="720"/>
+        </w:tabs>
+        <w:ind w:left="720" w:hanging="360"/>
+      </w:pPr>
+      <w:rPr>
+        <w:rFonts w:ascii="Symbol" w:hAnsi="Symbol" w:hint="default"/>
+        <w:sz w:val="20"/>
+      </w:rPr>
+    </w:lvl>
+    <w:lvl w:ilvl="1" w:tentative="1">
+      <w:start w:val="1"/>
+      <w:numFmt w:val="bullet"/>
+      <w:lvlText w:val="o"/>
+      <w:lvlJc w:val="left"/>
+      <w:pPr>
+        <w:tabs>
+          <w:tab w:val="num" w:pos="1440"/>
+        </w:tabs>
+        <w:ind w:left="1440" w:hanging="360"/>
+      </w:pPr>
+      <w:rPr>
+        <w:rFonts w:ascii="Courier New" w:hAnsi="Courier New" w:hint="default"/>
+        <w:sz w:val="20"/>
+      </w:rPr>
+    </w:lvl>
+    <w:lvl w:ilvl="2" w:tentative="1">
+      <w:start w:val="1"/>
+      <w:numFmt w:val="bullet"/>
+      <w:lvlText w:val=""/>
+      <w:lvlJc w:val="left"/>
+      <w:pPr>
+        <w:tabs>
+          <w:tab w:val="num" w:pos="2160"/>
+        </w:tabs>
+        <w:ind w:left="2160" w:hanging="360"/>
+      </w:pPr>
+      <w:rPr>
+        <w:rFonts w:ascii="Wingdings" w:hAnsi="Wingdings" w:hint="default"/>
+        <w:sz w:val="20"/>
+      </w:rPr>
+    </w:lvl>
+    <w:lvl w:ilvl="3" w:tentative="1">
+      <w:start w:val="1"/>
+      <w:numFmt w:val="bullet"/>
+      <w:lvlText w:val=""/>
+      <w:lvlJc w:val="left"/>
+      <w:pPr>
+        <w:tabs>
+          <w:tab w:val="num" w:pos="2880"/>
+        </w:tabs>
+        <w:ind w:left="2880" w:hanging="360"/>
+      </w:pPr>
+      <w:rPr>
+        <w:rFonts w:ascii="Wingdings" w:hAnsi="Wingdings" w:hint="default"/>
+        <w:sz w:val="20"/>
+      </w:rPr>
+    </w:lvl>
+    <w:lvl w:ilvl="4" w:tentative="1">
+      <w:start w:val="1"/>
+      <w:numFmt w:val="bullet"/>
+      <w:lvlText w:val=""/>
+      <w:lvlJc w:val="left"/>
+      <w:pPr>
+        <w:tabs>
+          <w:tab w:val="num" w:pos="3600"/>
+        </w:tabs>
+        <w:ind w:left="3600" w:hanging="360"/>
+      </w:pPr>
+      <w:rPr>
+        <w:rFonts w:ascii="Wingdings" w:hAnsi="Wingdings" w:hint="default"/>
+        <w:sz w:val="20"/>
+      </w:rPr>
+    </w:lvl>
+    <w:lvl w:ilvl="5" w:tentative="1">
+      <w:start w:val="1"/>
+      <w:numFmt w:val="bullet"/>
+      <w:lvlText w:val=""/>
+      <w:lvlJc w:val="left"/>
+      <w:pPr>
+        <w:tabs>
+          <w:tab w:val="num" w:pos="4320"/>
+        </w:tabs>
+        <w:ind w:left="4320" w:hanging="360"/>
+      </w:pPr>
+      <w:rPr>
+        <w:rFonts w:ascii="Wingdings" w:hAnsi="Wingdings" w:hint="default"/>
+        <w:sz w:val="20"/>
+      </w:rPr>
+    </w:lvl>
+    <w:lvl w:ilvl="6" w:tentative="1">
+      <w:start w:val="1"/>
+      <w:numFmt w:val="bullet"/>
+      <w:lvlText w:val=""/>
+      <w:lvlJc w:val="left"/>
+      <w:pPr>
+        <w:tabs>
+          <w:tab w:val="num" w:pos="5040"/>
+        </w:tabs>
+        <w:ind w:left="5040" w:hanging="360"/>
+      </w:pPr>
+      <w:rPr>
+        <w:rFonts w:ascii="Wingdings" w:hAnsi="Wingdings" w:hint="default"/>
+        <w:sz w:val="20"/>
+      </w:rPr>
+    </w:lvl>
+    <w:lvl w:ilvl="7" w:tentative="1">
+      <w:start w:val="1"/>
+      <w:numFmt w:val="bullet"/>
+      <w:lvlText w:val=""/>
+      <w:lvlJc w:val="left"/>
+      <w:pPr>
+        <w:tabs>
+          <w:tab w:val="num" w:pos="5760"/>
+        </w:tabs>
+        <w:ind w:left="5760" w:hanging="360"/>
+      </w:pPr>
+      <w:rPr>
+        <w:rFonts w:ascii="Wingdings" w:hAnsi="Wingdings" w:hint="default"/>
+        <w:sz w:val="20"/>
+      </w:rPr>
+    </w:lvl>
+    <w:lvl w:ilvl="8" w:tentative="1">
+      <w:start w:val="1"/>
+      <w:numFmt w:val="bullet"/>
+      <w:lvlText w:val=""/>
+      <w:lvlJc w:val="left"/>
+      <w:pPr>
+        <w:tabs>
+          <w:tab w:val="num" w:pos="6480"/>
+        </w:tabs>
+        <w:ind w:left="6480" w:hanging="360"/>
+      </w:pPr>
+      <w:rPr>
+        <w:rFonts w:ascii="Wingdings" w:hAnsi="Wingdings" w:hint="default"/>
+        <w:sz w:val="20"/>
+      </w:rPr>
+    </w:lvl>
+  </w:abstractNum>
+  <w:abstractNum w:abstractNumId="45" w15:restartNumberingAfterBreak="0">
+    <w:nsid w:val="6BA434C0"/>
+    <w:multiLevelType w:val="hybridMultilevel"/>
+    <w:tmpl w:val="95B47F30"/>
+    <w:lvl w:ilvl="0" w:tplc="40090003">
+      <w:start w:val="1"/>
+      <w:numFmt w:val="bullet"/>
+      <w:lvlText w:val="o"/>
+      <w:lvlJc w:val="left"/>
+      <w:pPr>
+        <w:ind w:left="1353" w:hanging="360"/>
+      </w:pPr>
+      <w:rPr>
+        <w:rFonts w:ascii="Courier New" w:hAnsi="Courier New" w:cs="Courier New" w:hint="default"/>
+      </w:rPr>
+    </w:lvl>
+    <w:lvl w:ilvl="1" w:tplc="FFFFFFFF" w:tentative="1">
+      <w:start w:val="1"/>
+      <w:numFmt w:val="bullet"/>
+      <w:lvlText w:val="o"/>
+      <w:lvlJc w:val="left"/>
+      <w:pPr>
+        <w:ind w:left="2073" w:hanging="360"/>
+      </w:pPr>
+      <w:rPr>
+        <w:rFonts w:ascii="Courier New" w:hAnsi="Courier New" w:cs="Courier New" w:hint="default"/>
+      </w:rPr>
+    </w:lvl>
+    <w:lvl w:ilvl="2" w:tplc="FFFFFFFF" w:tentative="1">
+      <w:start w:val="1"/>
+      <w:numFmt w:val="bullet"/>
+      <w:lvlText w:val=""/>
+      <w:lvlJc w:val="left"/>
+      <w:pPr>
+        <w:ind w:left="2793" w:hanging="360"/>
+      </w:pPr>
+      <w:rPr>
+        <w:rFonts w:ascii="Wingdings" w:hAnsi="Wingdings" w:hint="default"/>
+      </w:rPr>
+    </w:lvl>
+    <w:lvl w:ilvl="3" w:tplc="FFFFFFFF" w:tentative="1">
+      <w:start w:val="1"/>
+      <w:numFmt w:val="bullet"/>
+      <w:lvlText w:val=""/>
+      <w:lvlJc w:val="left"/>
+      <w:pPr>
+        <w:ind w:left="3513" w:hanging="360"/>
+      </w:pPr>
+      <w:rPr>
+        <w:rFonts w:ascii="Symbol" w:hAnsi="Symbol" w:hint="default"/>
+      </w:rPr>
+    </w:lvl>
+    <w:lvl w:ilvl="4" w:tplc="FFFFFFFF" w:tentative="1">
+      <w:start w:val="1"/>
+      <w:numFmt w:val="bullet"/>
+      <w:lvlText w:val="o"/>
+      <w:lvlJc w:val="left"/>
+      <w:pPr>
+        <w:ind w:left="4233" w:hanging="360"/>
+      </w:pPr>
+      <w:rPr>
+        <w:rFonts w:ascii="Courier New" w:hAnsi="Courier New" w:cs="Courier New" w:hint="default"/>
+      </w:rPr>
+    </w:lvl>
+    <w:lvl w:ilvl="5" w:tplc="FFFFFFFF" w:tentative="1">
+      <w:start w:val="1"/>
+      <w:numFmt w:val="bullet"/>
+      <w:lvlText w:val=""/>
+      <w:lvlJc w:val="left"/>
+      <w:pPr>
+        <w:ind w:left="4953" w:hanging="360"/>
+      </w:pPr>
+      <w:rPr>
+        <w:rFonts w:ascii="Wingdings" w:hAnsi="Wingdings" w:hint="default"/>
+      </w:rPr>
+    </w:lvl>
+    <w:lvl w:ilvl="6" w:tplc="FFFFFFFF" w:tentative="1">
+      <w:start w:val="1"/>
+      <w:numFmt w:val="bullet"/>
+      <w:lvlText w:val=""/>
+      <w:lvlJc w:val="left"/>
+      <w:pPr>
+        <w:ind w:left="5673" w:hanging="360"/>
+      </w:pPr>
+      <w:rPr>
+        <w:rFonts w:ascii="Symbol" w:hAnsi="Symbol" w:hint="default"/>
+      </w:rPr>
+    </w:lvl>
+    <w:lvl w:ilvl="7" w:tplc="FFFFFFFF" w:tentative="1">
+      <w:start w:val="1"/>
+      <w:numFmt w:val="bullet"/>
+      <w:lvlText w:val="o"/>
+      <w:lvlJc w:val="left"/>
+      <w:pPr>
+        <w:ind w:left="6393" w:hanging="360"/>
+      </w:pPr>
+      <w:rPr>
+        <w:rFonts w:ascii="Courier New" w:hAnsi="Courier New" w:cs="Courier New" w:hint="default"/>
+      </w:rPr>
+    </w:lvl>
+    <w:lvl w:ilvl="8" w:tplc="FFFFFFFF" w:tentative="1">
+      <w:start w:val="1"/>
+      <w:numFmt w:val="bullet"/>
+      <w:lvlText w:val=""/>
+      <w:lvlJc w:val="left"/>
+      <w:pPr>
+        <w:ind w:left="7113" w:hanging="360"/>
+      </w:pPr>
+      <w:rPr>
+        <w:rFonts w:ascii="Wingdings" w:hAnsi="Wingdings" w:hint="default"/>
+      </w:rPr>
+    </w:lvl>
+  </w:abstractNum>
+  <w:abstractNum w:abstractNumId="46" w15:restartNumberingAfterBreak="0">
     <w:nsid w:val="6C4D2763"/>
     <w:multiLevelType w:val="hybridMultilevel"/>
     <w:tmpl w:val="28967A54"/>
@@ -19051,7 +20378,7 @@
       </w:rPr>
     </w:lvl>
   </w:abstractNum>
-  <w:abstractNum w:abstractNumId="40" w15:restartNumberingAfterBreak="0">
+  <w:abstractNum w:abstractNumId="47" w15:restartNumberingAfterBreak="0">
     <w:nsid w:val="6F42100E"/>
     <w:multiLevelType w:val="hybridMultilevel"/>
     <w:tmpl w:val="31225DC2"/>
@@ -19164,7 +20491,7 @@
       </w:rPr>
     </w:lvl>
   </w:abstractNum>
-  <w:abstractNum w:abstractNumId="41" w15:restartNumberingAfterBreak="0">
+  <w:abstractNum w:abstractNumId="48" w15:restartNumberingAfterBreak="0">
     <w:nsid w:val="71E11A3E"/>
     <w:multiLevelType w:val="hybridMultilevel"/>
     <w:tmpl w:val="B336C3DA"/>
@@ -19277,7 +20604,7 @@
       </w:rPr>
     </w:lvl>
   </w:abstractNum>
-  <w:abstractNum w:abstractNumId="42" w15:restartNumberingAfterBreak="0">
+  <w:abstractNum w:abstractNumId="49" w15:restartNumberingAfterBreak="0">
     <w:nsid w:val="74082C7B"/>
     <w:multiLevelType w:val="hybridMultilevel"/>
     <w:tmpl w:val="A4E68CCE"/>
@@ -19390,7 +20717,120 @@
       </w:rPr>
     </w:lvl>
   </w:abstractNum>
-  <w:abstractNum w:abstractNumId="43" w15:restartNumberingAfterBreak="0">
+  <w:abstractNum w:abstractNumId="50" w15:restartNumberingAfterBreak="0">
+    <w:nsid w:val="74D90982"/>
+    <w:multiLevelType w:val="multilevel"/>
+    <w:tmpl w:val="E6281AFE"/>
+    <w:lvl w:ilvl="0">
+      <w:start w:val="1"/>
+      <w:numFmt w:val="decimal"/>
+      <w:lvlText w:val="%1."/>
+      <w:lvlJc w:val="left"/>
+      <w:pPr>
+        <w:tabs>
+          <w:tab w:val="num" w:pos="720"/>
+        </w:tabs>
+        <w:ind w:left="720" w:hanging="360"/>
+      </w:pPr>
+    </w:lvl>
+    <w:lvl w:ilvl="1" w:tentative="1">
+      <w:start w:val="1"/>
+      <w:numFmt w:val="decimal"/>
+      <w:lvlText w:val="%2."/>
+      <w:lvlJc w:val="left"/>
+      <w:pPr>
+        <w:tabs>
+          <w:tab w:val="num" w:pos="1440"/>
+        </w:tabs>
+        <w:ind w:left="1440" w:hanging="360"/>
+      </w:pPr>
+    </w:lvl>
+    <w:lvl w:ilvl="2" w:tentative="1">
+      <w:start w:val="1"/>
+      <w:numFmt w:val="decimal"/>
+      <w:lvlText w:val="%3."/>
+      <w:lvlJc w:val="left"/>
+      <w:pPr>
+        <w:tabs>
+          <w:tab w:val="num" w:pos="2160"/>
+        </w:tabs>
+        <w:ind w:left="2160" w:hanging="360"/>
+      </w:pPr>
+    </w:lvl>
+    <w:lvl w:ilvl="3" w:tentative="1">
+      <w:start w:val="1"/>
+      <w:numFmt w:val="decimal"/>
+      <w:lvlText w:val="%4."/>
+      <w:lvlJc w:val="left"/>
+      <w:pPr>
+        <w:tabs>
+          <w:tab w:val="num" w:pos="2880"/>
+        </w:tabs>
+        <w:ind w:left="2880" w:hanging="360"/>
+      </w:pPr>
+    </w:lvl>
+    <w:lvl w:ilvl="4" w:tentative="1">
+      <w:start w:val="1"/>
+      <w:numFmt w:val="decimal"/>
+      <w:lvlText w:val="%5."/>
+      <w:lvlJc w:val="left"/>
+      <w:pPr>
+        <w:tabs>
+          <w:tab w:val="num" w:pos="3600"/>
+        </w:tabs>
+        <w:ind w:left="3600" w:hanging="360"/>
+      </w:pPr>
+    </w:lvl>
+    <w:lvl w:ilvl="5" w:tentative="1">
+      <w:start w:val="1"/>
+      <w:numFmt w:val="decimal"/>
+      <w:lvlText w:val="%6."/>
+      <w:lvlJc w:val="left"/>
+      <w:pPr>
+        <w:tabs>
+          <w:tab w:val="num" w:pos="4320"/>
+        </w:tabs>
+        <w:ind w:left="4320" w:hanging="360"/>
+      </w:pPr>
+    </w:lvl>
+    <w:lvl w:ilvl="6" w:tentative="1">
+      <w:start w:val="1"/>
+      <w:numFmt w:val="decimal"/>
+      <w:lvlText w:val="%7."/>
+      <w:lvlJc w:val="left"/>
+      <w:pPr>
+        <w:tabs>
+          <w:tab w:val="num" w:pos="5040"/>
+        </w:tabs>
+        <w:ind w:left="5040" w:hanging="360"/>
+      </w:pPr>
+    </w:lvl>
+    <w:lvl w:ilvl="7" w:tentative="1">
+      <w:start w:val="1"/>
+      <w:numFmt w:val="decimal"/>
+      <w:lvlText w:val="%8."/>
+      <w:lvlJc w:val="left"/>
+      <w:pPr>
+        <w:tabs>
+          <w:tab w:val="num" w:pos="5760"/>
+        </w:tabs>
+        <w:ind w:left="5760" w:hanging="360"/>
+      </w:pPr>
+    </w:lvl>
+    <w:lvl w:ilvl="8" w:tentative="1">
+      <w:start w:val="1"/>
+      <w:numFmt w:val="decimal"/>
+      <w:lvlText w:val="%9."/>
+      <w:lvlJc w:val="left"/>
+      <w:pPr>
+        <w:tabs>
+          <w:tab w:val="num" w:pos="6480"/>
+        </w:tabs>
+        <w:ind w:left="6480" w:hanging="360"/>
+      </w:pPr>
+    </w:lvl>
+  </w:abstractNum>
+  <w:abstractNum w:abstractNumId="51" w15:restartNumberingAfterBreak="0">
     <w:nsid w:val="75225B39"/>
     <w:multiLevelType w:val="hybridMultilevel"/>
     <w:tmpl w:val="ADB22F54"/>
@@ -19503,7 +20943,7 @@
       </w:rPr>
     </w:lvl>
   </w:abstractNum>
-  <w:abstractNum w:abstractNumId="44" w15:restartNumberingAfterBreak="0">
+  <w:abstractNum w:abstractNumId="52" w15:restartNumberingAfterBreak="0">
     <w:nsid w:val="755F070C"/>
     <w:multiLevelType w:val="hybridMultilevel"/>
     <w:tmpl w:val="55483B26"/>
@@ -19616,7 +21056,7 @@
       </w:rPr>
     </w:lvl>
   </w:abstractNum>
-  <w:abstractNum w:abstractNumId="45" w15:restartNumberingAfterBreak="0">
+  <w:abstractNum w:abstractNumId="53" w15:restartNumberingAfterBreak="0">
     <w:nsid w:val="7BC92446"/>
     <w:multiLevelType w:val="hybridMultilevel"/>
     <w:tmpl w:val="A694294C"/>
@@ -19730,142 +21170,166 @@
     </w:lvl>
   </w:abstractNum>
   <w:num w:numId="1" w16cid:durableId="322510550">
-    <w:abstractNumId w:val="25"/>
+    <w:abstractNumId w:val="28"/>
   </w:num>
   <w:num w:numId="2" w16cid:durableId="1068653088">
+    <w:abstractNumId w:val="37"/>
+  </w:num>
+  <w:num w:numId="3" w16cid:durableId="913274212">
+    <w:abstractNumId w:val="36"/>
+  </w:num>
+  <w:num w:numId="4" w16cid:durableId="133564920">
+    <w:abstractNumId w:val="19"/>
+  </w:num>
+  <w:num w:numId="5" w16cid:durableId="332802672">
+    <w:abstractNumId w:val="21"/>
+  </w:num>
+  <w:num w:numId="6" w16cid:durableId="541483563">
+    <w:abstractNumId w:val="39"/>
+  </w:num>
+  <w:num w:numId="7" w16cid:durableId="1658145675">
+    <w:abstractNumId w:val="35"/>
+  </w:num>
+  <w:num w:numId="8" w16cid:durableId="1619876537">
+    <w:abstractNumId w:val="26"/>
+  </w:num>
+  <w:num w:numId="9" w16cid:durableId="767581394">
+    <w:abstractNumId w:val="18"/>
+  </w:num>
+  <w:num w:numId="10" w16cid:durableId="101995418">
+    <w:abstractNumId w:val="5"/>
+  </w:num>
+  <w:num w:numId="11" w16cid:durableId="1968193693">
+    <w:abstractNumId w:val="13"/>
+  </w:num>
+  <w:num w:numId="12" w16cid:durableId="876043394">
     <w:abstractNumId w:val="33"/>
   </w:num>
-  <w:num w:numId="3" w16cid:durableId="913274212">
-    <w:abstractNumId w:val="32"/>
+  <w:num w:numId="13" w16cid:durableId="214700023">
+    <w:abstractNumId w:val="20"/>
   </w:num>
-  <w:num w:numId="4" w16cid:durableId="133564920">
-    <w:abstractNumId w:val="17"/>
+  <w:num w:numId="14" w16cid:durableId="1208952002">
+    <w:abstractNumId w:val="43"/>
   </w:num>
-  <w:num w:numId="5" w16cid:durableId="332802672">
-    <w:abstractNumId w:val="19"/>
-  </w:num>
-  <w:num w:numId="6" w16cid:durableId="541483563">
-    <w:abstractNumId w:val="35"/>
-  </w:num>
-  <w:num w:numId="7" w16cid:durableId="1658145675">
-    <w:abstractNumId w:val="31"/>
-  </w:num>
-  <w:num w:numId="8" w16cid:durableId="1619876537">
-    <w:abstractNumId w:val="24"/>
-  </w:num>
-  <w:num w:numId="9" w16cid:durableId="767581394">
+  <w:num w:numId="15" w16cid:durableId="1392730726">
     <w:abstractNumId w:val="16"/>
   </w:num>
-  <w:num w:numId="10" w16cid:durableId="101995418">
-    <w:abstractNumId w:val="4"/>
-  </w:num>
-  <w:num w:numId="11" w16cid:durableId="1968193693">
-    <w:abstractNumId w:val="12"/>
-  </w:num>
-  <w:num w:numId="12" w16cid:durableId="876043394">
-    <w:abstractNumId w:val="30"/>
-  </w:num>
-  <w:num w:numId="13" w16cid:durableId="214700023">
-    <w:abstractNumId w:val="18"/>
-  </w:num>
-  <w:num w:numId="14" w16cid:durableId="1208952002">
-    <w:abstractNumId w:val="38"/>
-  </w:num>
-  <w:num w:numId="15" w16cid:durableId="1392730726">
-    <w:abstractNumId w:val="14"/>
-  </w:num>
   <w:num w:numId="16" w16cid:durableId="22291061">
-    <w:abstractNumId w:val="9"/>
+    <w:abstractNumId w:val="10"/>
   </w:num>
   <w:num w:numId="17" w16cid:durableId="1881018774">
-    <w:abstractNumId w:val="37"/>
+    <w:abstractNumId w:val="42"/>
   </w:num>
   <w:num w:numId="18" w16cid:durableId="704671851">
-    <w:abstractNumId w:val="39"/>
+    <w:abstractNumId w:val="46"/>
   </w:num>
   <w:num w:numId="19" w16cid:durableId="937636977">
     <w:abstractNumId w:val="0"/>
   </w:num>
   <w:num w:numId="20" w16cid:durableId="985672339">
-    <w:abstractNumId w:val="42"/>
+    <w:abstractNumId w:val="49"/>
   </w:num>
   <w:num w:numId="21" w16cid:durableId="1725592601">
-    <w:abstractNumId w:val="29"/>
+    <w:abstractNumId w:val="32"/>
   </w:num>
   <w:num w:numId="22" w16cid:durableId="1139884079">
     <w:abstractNumId w:val="1"/>
   </w:num>
   <w:num w:numId="23" w16cid:durableId="873692244">
+    <w:abstractNumId w:val="4"/>
+  </w:num>
+  <w:num w:numId="24" w16cid:durableId="207685155">
+    <w:abstractNumId w:val="12"/>
+  </w:num>
+  <w:num w:numId="25" w16cid:durableId="1795639185">
+    <w:abstractNumId w:val="48"/>
+  </w:num>
+  <w:num w:numId="26" w16cid:durableId="137572024">
+    <w:abstractNumId w:val="53"/>
+  </w:num>
+  <w:num w:numId="27" w16cid:durableId="1148550749">
+    <w:abstractNumId w:val="6"/>
+  </w:num>
+  <w:num w:numId="28" w16cid:durableId="1780173634">
+    <w:abstractNumId w:val="51"/>
+  </w:num>
+  <w:num w:numId="29" w16cid:durableId="214051517">
+    <w:abstractNumId w:val="25"/>
+  </w:num>
+  <w:num w:numId="30" w16cid:durableId="1126850783">
+    <w:abstractNumId w:val="17"/>
+  </w:num>
+  <w:num w:numId="31" w16cid:durableId="1759211977">
+    <w:abstractNumId w:val="47"/>
+  </w:num>
+  <w:num w:numId="32" w16cid:durableId="152189175">
+    <w:abstractNumId w:val="7"/>
+  </w:num>
+  <w:num w:numId="33" w16cid:durableId="932474157">
+    <w:abstractNumId w:val="29"/>
+  </w:num>
+  <w:num w:numId="34" w16cid:durableId="939414186">
     <w:abstractNumId w:val="3"/>
   </w:num>
-  <w:num w:numId="24" w16cid:durableId="207685155">
+  <w:num w:numId="35" w16cid:durableId="1908033551">
+    <w:abstractNumId w:val="22"/>
+  </w:num>
+  <w:num w:numId="36" w16cid:durableId="267543255">
+    <w:abstractNumId w:val="52"/>
+  </w:num>
+  <w:num w:numId="37" w16cid:durableId="850029308">
+    <w:abstractNumId w:val="38"/>
+  </w:num>
+  <w:num w:numId="38" w16cid:durableId="672688434">
+    <w:abstractNumId w:val="9"/>
+  </w:num>
+  <w:num w:numId="39" w16cid:durableId="327945104">
+    <w:abstractNumId w:val="23"/>
+  </w:num>
+  <w:num w:numId="40" w16cid:durableId="2017804000">
+    <w:abstractNumId w:val="41"/>
+  </w:num>
+  <w:num w:numId="41" w16cid:durableId="1392996089">
+    <w:abstractNumId w:val="15"/>
+  </w:num>
+  <w:num w:numId="42" w16cid:durableId="247858480">
+    <w:abstractNumId w:val="31"/>
+  </w:num>
+  <w:num w:numId="43" w16cid:durableId="133840242">
+    <w:abstractNumId w:val="8"/>
+  </w:num>
+  <w:num w:numId="44" w16cid:durableId="182982177">
     <w:abstractNumId w:val="11"/>
   </w:num>
-  <w:num w:numId="25" w16cid:durableId="1795639185">
-    <w:abstractNumId w:val="41"/>
+  <w:num w:numId="45" w16cid:durableId="64226698">
+    <w:abstractNumId w:val="30"/>
   </w:num>
-  <w:num w:numId="26" w16cid:durableId="137572024">
-    <w:abstractNumId w:val="45"/>
+  <w:num w:numId="46" w16cid:durableId="1962109593">
+    <w:abstractNumId w:val="24"/>
   </w:num>
-  <w:num w:numId="27" w16cid:durableId="1148550749">
-    <w:abstractNumId w:val="5"/>
+  <w:num w:numId="47" w16cid:durableId="284509607">
+    <w:abstractNumId w:val="44"/>
   </w:num>
-  <w:num w:numId="28" w16cid:durableId="1780173634">
-    <w:abstractNumId w:val="43"/>
-  </w:num>
-  <w:num w:numId="29" w16cid:durableId="214051517">
-    <w:abstractNumId w:val="23"/>
-  </w:num>
-  <w:num w:numId="30" w16cid:durableId="1126850783">
-    <w:abstractNumId w:val="15"/>
-  </w:num>
-  <w:num w:numId="31" w16cid:durableId="1759211977">
+  <w:num w:numId="48" w16cid:durableId="1489051513">
     <w:abstractNumId w:val="40"/>
   </w:num>
-  <w:num w:numId="32" w16cid:durableId="152189175">
-    <w:abstractNumId w:val="6"/>
+  <w:num w:numId="49" w16cid:durableId="480075106">
+    <w:abstractNumId w:val="14"/>
   </w:num>
-  <w:num w:numId="33" w16cid:durableId="932474157">
-    <w:abstractNumId w:val="26"/>
+  <w:num w:numId="50" w16cid:durableId="1606770941">
+    <w:abstractNumId w:val="27"/>
   </w:num>
-  <w:num w:numId="34" w16cid:durableId="939414186">
+  <w:num w:numId="51" w16cid:durableId="829833108">
+    <w:abstractNumId w:val="34"/>
+  </w:num>
+  <w:num w:numId="52" w16cid:durableId="447167229">
     <w:abstractNumId w:val="2"/>
   </w:num>
-  <w:num w:numId="35" w16cid:durableId="1908033551">
-    <w:abstractNumId w:val="20"/>
+  <w:num w:numId="53" w16cid:durableId="1794791809">
+    <w:abstractNumId w:val="50"/>
   </w:num>
-  <w:num w:numId="36" w16cid:durableId="267543255">
-    <w:abstractNumId w:val="44"/>
-  </w:num>
-  <w:num w:numId="37" w16cid:durableId="850029308">
-    <w:abstractNumId w:val="34"/>
-  </w:num>
-  <w:num w:numId="38" w16cid:durableId="672688434">
-    <w:abstractNumId w:val="8"/>
-  </w:num>
-  <w:num w:numId="39" w16cid:durableId="327945104">
-    <w:abstractNumId w:val="21"/>
-  </w:num>
-  <w:num w:numId="40" w16cid:durableId="2017804000">
-    <w:abstractNumId w:val="36"/>
-  </w:num>
-  <w:num w:numId="41" w16cid:durableId="1392996089">
-    <w:abstractNumId w:val="13"/>
-  </w:num>
-  <w:num w:numId="42" w16cid:durableId="247858480">
-    <w:abstractNumId w:val="28"/>
-  </w:num>
-  <w:num w:numId="43" w16cid:durableId="133840242">
-    <w:abstractNumId w:val="7"/>
-  </w:num>
-  <w:num w:numId="44" w16cid:durableId="182982177">
-    <w:abstractNumId w:val="10"/>
-  </w:num>
-  <w:num w:numId="45" w16cid:durableId="64226698">
-    <w:abstractNumId w:val="27"/>
-  </w:num>
-  <w:num w:numId="46" w16cid:durableId="1962109593">
-    <w:abstractNumId w:val="22"/>
+  <w:num w:numId="54" w16cid:durableId="1830554345">
+    <w:abstractNumId w:val="45"/>
   </w:num>
   <w:numIdMacAtCleanup w:val="46"/>
 </w:numbering>
@@ -20507,7 +21971,6 @@
   <w:style w:type="character" w:default="1" w:styleId="DefaultParagraphFont">
     <w:name w:val="Default Paragraph Font"/>
     <w:uiPriority w:val="1"/>
-    <w:semiHidden/>
     <w:unhideWhenUsed/>
   </w:style>
   <w:style w:type="table" w:default="1" w:styleId="TableNormal">

</xml_diff>